<commit_message>
Justerade sekvensdiagram i UC vyn-göra vårdval.
</commit_message>
<xml_diff>
--- a/ServiceInteractions/riv/crm/carelisting/trunk/Dokumentation/SAD nationella listningstjänsten.docx
+++ b/ServiceInteractions/riv/crm/carelisting/trunk/Dokumentation/SAD nationella listningstjänsten.docx
@@ -869,7 +869,7 @@
         </w:rPr>
         <w:fldChar w:fldCharType="separate"/>
       </w:r>
-      <w:hyperlink w:anchor="_Toc263413857" w:history="1">
+      <w:hyperlink w:anchor="_Toc263422898" w:history="1">
         <w:r>
           <w:rPr>
             <w:rStyle w:val="Hyperlink"/>
@@ -907,7 +907,7 @@
           <w:rPr>
             <w:webHidden/>
           </w:rPr>
-          <w:instrText xml:space="preserve"> PAGEREF _Toc263413857 \h </w:instrText>
+          <w:instrText xml:space="preserve"> PAGEREF _Toc263422898 \h </w:instrText>
         </w:r>
         <w:r>
           <w:rPr>
@@ -942,7 +942,7 @@
           <w:lang w:bidi="ar-SA"/>
         </w:rPr>
       </w:pPr>
-      <w:hyperlink w:anchor="_Toc263413858" w:history="1">
+      <w:hyperlink w:anchor="_Toc263422899" w:history="1">
         <w:r>
           <w:rPr>
             <w:rStyle w:val="Hyperlink"/>
@@ -980,7 +980,7 @@
           <w:rPr>
             <w:webHidden/>
           </w:rPr>
-          <w:instrText xml:space="preserve"> PAGEREF _Toc263413858 \h </w:instrText>
+          <w:instrText xml:space="preserve"> PAGEREF _Toc263422899 \h </w:instrText>
         </w:r>
         <w:r>
           <w:rPr>
@@ -1015,7 +1015,7 @@
           <w:lang w:bidi="ar-SA"/>
         </w:rPr>
       </w:pPr>
-      <w:hyperlink w:anchor="_Toc263413859" w:history="1">
+      <w:hyperlink w:anchor="_Toc263422900" w:history="1">
         <w:r>
           <w:rPr>
             <w:rStyle w:val="Hyperlink"/>
@@ -1053,7 +1053,7 @@
           <w:rPr>
             <w:webHidden/>
           </w:rPr>
-          <w:instrText xml:space="preserve"> PAGEREF _Toc263413859 \h </w:instrText>
+          <w:instrText xml:space="preserve"> PAGEREF _Toc263422900 \h </w:instrText>
         </w:r>
         <w:r>
           <w:rPr>
@@ -1088,7 +1088,7 @@
           <w:lang w:bidi="ar-SA"/>
         </w:rPr>
       </w:pPr>
-      <w:hyperlink w:anchor="_Toc263413860" w:history="1">
+      <w:hyperlink w:anchor="_Toc263422901" w:history="1">
         <w:r>
           <w:rPr>
             <w:rStyle w:val="Hyperlink"/>
@@ -1126,7 +1126,7 @@
           <w:rPr>
             <w:webHidden/>
           </w:rPr>
-          <w:instrText xml:space="preserve"> PAGEREF _Toc263413860 \h </w:instrText>
+          <w:instrText xml:space="preserve"> PAGEREF _Toc263422901 \h </w:instrText>
         </w:r>
         <w:r>
           <w:rPr>
@@ -1161,7 +1161,7 @@
           <w:lang w:bidi="ar-SA"/>
         </w:rPr>
       </w:pPr>
-      <w:hyperlink w:anchor="_Toc263413861" w:history="1">
+      <w:hyperlink w:anchor="_Toc263422902" w:history="1">
         <w:r>
           <w:rPr>
             <w:rStyle w:val="Hyperlink"/>
@@ -1199,7 +1199,7 @@
           <w:rPr>
             <w:webHidden/>
           </w:rPr>
-          <w:instrText xml:space="preserve"> PAGEREF _Toc263413861 \h </w:instrText>
+          <w:instrText xml:space="preserve"> PAGEREF _Toc263422902 \h </w:instrText>
         </w:r>
         <w:r>
           <w:rPr>
@@ -1234,7 +1234,7 @@
           <w:lang w:bidi="ar-SA"/>
         </w:rPr>
       </w:pPr>
-      <w:hyperlink w:anchor="_Toc263413862" w:history="1">
+      <w:hyperlink w:anchor="_Toc263422903" w:history="1">
         <w:r>
           <w:rPr>
             <w:rStyle w:val="Hyperlink"/>
@@ -1272,7 +1272,7 @@
           <w:rPr>
             <w:webHidden/>
           </w:rPr>
-          <w:instrText xml:space="preserve"> PAGEREF _Toc263413862 \h </w:instrText>
+          <w:instrText xml:space="preserve"> PAGEREF _Toc263422903 \h </w:instrText>
         </w:r>
         <w:r>
           <w:rPr>
@@ -1307,7 +1307,7 @@
           <w:lang w:bidi="ar-SA"/>
         </w:rPr>
       </w:pPr>
-      <w:hyperlink w:anchor="_Toc263413863" w:history="1">
+      <w:hyperlink w:anchor="_Toc263422904" w:history="1">
         <w:r>
           <w:rPr>
             <w:rStyle w:val="Hyperlink"/>
@@ -1345,7 +1345,7 @@
           <w:rPr>
             <w:webHidden/>
           </w:rPr>
-          <w:instrText xml:space="preserve"> PAGEREF _Toc263413863 \h </w:instrText>
+          <w:instrText xml:space="preserve"> PAGEREF _Toc263422904 \h </w:instrText>
         </w:r>
         <w:r>
           <w:rPr>
@@ -1380,7 +1380,7 @@
           <w:lang w:bidi="ar-SA"/>
         </w:rPr>
       </w:pPr>
-      <w:hyperlink w:anchor="_Toc263413864" w:history="1">
+      <w:hyperlink w:anchor="_Toc263422905" w:history="1">
         <w:r>
           <w:rPr>
             <w:rStyle w:val="Hyperlink"/>
@@ -1418,7 +1418,7 @@
           <w:rPr>
             <w:webHidden/>
           </w:rPr>
-          <w:instrText xml:space="preserve"> PAGEREF _Toc263413864 \h </w:instrText>
+          <w:instrText xml:space="preserve"> PAGEREF _Toc263422905 \h </w:instrText>
         </w:r>
         <w:r>
           <w:rPr>
@@ -1453,7 +1453,7 @@
           <w:lang w:bidi="ar-SA"/>
         </w:rPr>
       </w:pPr>
-      <w:hyperlink w:anchor="_Toc263413865" w:history="1">
+      <w:hyperlink w:anchor="_Toc263422906" w:history="1">
         <w:r>
           <w:rPr>
             <w:rStyle w:val="Hyperlink"/>
@@ -1491,7 +1491,7 @@
           <w:rPr>
             <w:webHidden/>
           </w:rPr>
-          <w:instrText xml:space="preserve"> PAGEREF _Toc263413865 \h </w:instrText>
+          <w:instrText xml:space="preserve"> PAGEREF _Toc263422906 \h </w:instrText>
         </w:r>
         <w:r>
           <w:rPr>
@@ -1526,7 +1526,7 @@
           <w:lang w:bidi="ar-SA"/>
         </w:rPr>
       </w:pPr>
-      <w:hyperlink w:anchor="_Toc263413866" w:history="1">
+      <w:hyperlink w:anchor="_Toc263422907" w:history="1">
         <w:r>
           <w:rPr>
             <w:rStyle w:val="Hyperlink"/>
@@ -1564,7 +1564,7 @@
           <w:rPr>
             <w:webHidden/>
           </w:rPr>
-          <w:instrText xml:space="preserve"> PAGEREF _Toc263413866 \h </w:instrText>
+          <w:instrText xml:space="preserve"> PAGEREF _Toc263422907 \h </w:instrText>
         </w:r>
         <w:r>
           <w:rPr>
@@ -1599,7 +1599,7 @@
           <w:lang w:bidi="ar-SA"/>
         </w:rPr>
       </w:pPr>
-      <w:hyperlink w:anchor="_Toc263413867" w:history="1">
+      <w:hyperlink w:anchor="_Toc263422908" w:history="1">
         <w:r>
           <w:rPr>
             <w:rStyle w:val="Hyperlink"/>
@@ -1637,7 +1637,7 @@
           <w:rPr>
             <w:webHidden/>
           </w:rPr>
-          <w:instrText xml:space="preserve"> PAGEREF _Toc263413867 \h </w:instrText>
+          <w:instrText xml:space="preserve"> PAGEREF _Toc263422908 \h </w:instrText>
         </w:r>
         <w:r>
           <w:rPr>
@@ -1672,7 +1672,7 @@
           <w:lang w:bidi="ar-SA"/>
         </w:rPr>
       </w:pPr>
-      <w:hyperlink w:anchor="_Toc263413868" w:history="1">
+      <w:hyperlink w:anchor="_Toc263422909" w:history="1">
         <w:r>
           <w:rPr>
             <w:rStyle w:val="Hyperlink"/>
@@ -1710,7 +1710,7 @@
           <w:rPr>
             <w:webHidden/>
           </w:rPr>
-          <w:instrText xml:space="preserve"> PAGEREF _Toc263413868 \h </w:instrText>
+          <w:instrText xml:space="preserve"> PAGEREF _Toc263422909 \h </w:instrText>
         </w:r>
         <w:r>
           <w:rPr>
@@ -1745,7 +1745,7 @@
           <w:lang w:bidi="ar-SA"/>
         </w:rPr>
       </w:pPr>
-      <w:hyperlink w:anchor="_Toc263413869" w:history="1">
+      <w:hyperlink w:anchor="_Toc263422910" w:history="1">
         <w:r>
           <w:rPr>
             <w:rStyle w:val="Hyperlink"/>
@@ -1783,7 +1783,7 @@
           <w:rPr>
             <w:webHidden/>
           </w:rPr>
-          <w:instrText xml:space="preserve"> PAGEREF _Toc263413869 \h </w:instrText>
+          <w:instrText xml:space="preserve"> PAGEREF _Toc263422910 \h </w:instrText>
         </w:r>
         <w:r>
           <w:rPr>
@@ -1818,7 +1818,7 @@
           <w:lang w:bidi="ar-SA"/>
         </w:rPr>
       </w:pPr>
-      <w:hyperlink w:anchor="_Toc263413870" w:history="1">
+      <w:hyperlink w:anchor="_Toc263422911" w:history="1">
         <w:r>
           <w:rPr>
             <w:rStyle w:val="Hyperlink"/>
@@ -1856,7 +1856,7 @@
           <w:rPr>
             <w:webHidden/>
           </w:rPr>
-          <w:instrText xml:space="preserve"> PAGEREF _Toc263413870 \h </w:instrText>
+          <w:instrText xml:space="preserve"> PAGEREF _Toc263422911 \h </w:instrText>
         </w:r>
         <w:r>
           <w:rPr>
@@ -1891,7 +1891,7 @@
           <w:lang w:bidi="ar-SA"/>
         </w:rPr>
       </w:pPr>
-      <w:hyperlink w:anchor="_Toc263413871" w:history="1">
+      <w:hyperlink w:anchor="_Toc263422912" w:history="1">
         <w:r>
           <w:rPr>
             <w:rStyle w:val="Hyperlink"/>
@@ -1929,7 +1929,7 @@
           <w:rPr>
             <w:webHidden/>
           </w:rPr>
-          <w:instrText xml:space="preserve"> PAGEREF _Toc263413871 \h </w:instrText>
+          <w:instrText xml:space="preserve"> PAGEREF _Toc263422912 \h </w:instrText>
         </w:r>
         <w:r>
           <w:rPr>
@@ -1964,7 +1964,7 @@
           <w:lang w:bidi="ar-SA"/>
         </w:rPr>
       </w:pPr>
-      <w:hyperlink w:anchor="_Toc263413872" w:history="1">
+      <w:hyperlink w:anchor="_Toc263422913" w:history="1">
         <w:r>
           <w:rPr>
             <w:rStyle w:val="Hyperlink"/>
@@ -2002,7 +2002,7 @@
           <w:rPr>
             <w:webHidden/>
           </w:rPr>
-          <w:instrText xml:space="preserve"> PAGEREF _Toc263413872 \h </w:instrText>
+          <w:instrText xml:space="preserve"> PAGEREF _Toc263422913 \h </w:instrText>
         </w:r>
         <w:r>
           <w:rPr>
@@ -2037,7 +2037,7 @@
           <w:lang w:bidi="ar-SA"/>
         </w:rPr>
       </w:pPr>
-      <w:hyperlink w:anchor="_Toc263413873" w:history="1">
+      <w:hyperlink w:anchor="_Toc263422914" w:history="1">
         <w:r>
           <w:rPr>
             <w:rStyle w:val="Hyperlink"/>
@@ -2075,7 +2075,7 @@
           <w:rPr>
             <w:webHidden/>
           </w:rPr>
-          <w:instrText xml:space="preserve"> PAGEREF _Toc263413873 \h </w:instrText>
+          <w:instrText xml:space="preserve"> PAGEREF _Toc263422914 \h </w:instrText>
         </w:r>
         <w:r>
           <w:rPr>
@@ -2110,7 +2110,7 @@
           <w:lang w:bidi="ar-SA"/>
         </w:rPr>
       </w:pPr>
-      <w:hyperlink w:anchor="_Toc263413874" w:history="1">
+      <w:hyperlink w:anchor="_Toc263422915" w:history="1">
         <w:r>
           <w:rPr>
             <w:rStyle w:val="Hyperlink"/>
@@ -2148,7 +2148,7 @@
           <w:rPr>
             <w:webHidden/>
           </w:rPr>
-          <w:instrText xml:space="preserve"> PAGEREF _Toc263413874 \h </w:instrText>
+          <w:instrText xml:space="preserve"> PAGEREF _Toc263422915 \h </w:instrText>
         </w:r>
         <w:r>
           <w:rPr>
@@ -2183,7 +2183,7 @@
           <w:lang w:bidi="ar-SA"/>
         </w:rPr>
       </w:pPr>
-      <w:hyperlink w:anchor="_Toc263413875" w:history="1">
+      <w:hyperlink w:anchor="_Toc263422916" w:history="1">
         <w:r>
           <w:rPr>
             <w:rStyle w:val="Hyperlink"/>
@@ -2221,7 +2221,7 @@
           <w:rPr>
             <w:webHidden/>
           </w:rPr>
-          <w:instrText xml:space="preserve"> PAGEREF _Toc263413875 \h </w:instrText>
+          <w:instrText xml:space="preserve"> PAGEREF _Toc263422916 \h </w:instrText>
         </w:r>
         <w:r>
           <w:rPr>
@@ -2256,7 +2256,7 @@
           <w:lang w:bidi="ar-SA"/>
         </w:rPr>
       </w:pPr>
-      <w:hyperlink w:anchor="_Toc263413876" w:history="1">
+      <w:hyperlink w:anchor="_Toc263422917" w:history="1">
         <w:r>
           <w:rPr>
             <w:rStyle w:val="Hyperlink"/>
@@ -2280,7 +2280,7 @@
           <w:rPr>
             <w:webHidden/>
           </w:rPr>
-          <w:instrText xml:space="preserve"> PAGEREF _Toc263413876 \h </w:instrText>
+          <w:instrText xml:space="preserve"> PAGEREF _Toc263422917 \h </w:instrText>
         </w:r>
         <w:r>
           <w:rPr>
@@ -2315,7 +2315,7 @@
           <w:lang w:bidi="ar-SA"/>
         </w:rPr>
       </w:pPr>
-      <w:hyperlink w:anchor="_Toc263413877" w:history="1">
+      <w:hyperlink w:anchor="_Toc263422918" w:history="1">
         <w:r>
           <w:rPr>
             <w:rStyle w:val="Hyperlink"/>
@@ -2353,7 +2353,7 @@
           <w:rPr>
             <w:webHidden/>
           </w:rPr>
-          <w:instrText xml:space="preserve"> PAGEREF _Toc263413877 \h </w:instrText>
+          <w:instrText xml:space="preserve"> PAGEREF _Toc263422918 \h </w:instrText>
         </w:r>
         <w:r>
           <w:rPr>
@@ -2388,7 +2388,7 @@
           <w:lang w:bidi="ar-SA"/>
         </w:rPr>
       </w:pPr>
-      <w:hyperlink w:anchor="_Toc263413878" w:history="1">
+      <w:hyperlink w:anchor="_Toc263422919" w:history="1">
         <w:r>
           <w:rPr>
             <w:rStyle w:val="Hyperlink"/>
@@ -2426,7 +2426,7 @@
           <w:rPr>
             <w:webHidden/>
           </w:rPr>
-          <w:instrText xml:space="preserve"> PAGEREF _Toc263413878 \h </w:instrText>
+          <w:instrText xml:space="preserve"> PAGEREF _Toc263422919 \h </w:instrText>
         </w:r>
         <w:r>
           <w:rPr>
@@ -2461,7 +2461,7 @@
           <w:lang w:bidi="ar-SA"/>
         </w:rPr>
       </w:pPr>
-      <w:hyperlink w:anchor="_Toc263413879" w:history="1">
+      <w:hyperlink w:anchor="_Toc263422920" w:history="1">
         <w:r>
           <w:rPr>
             <w:rStyle w:val="Hyperlink"/>
@@ -2499,7 +2499,7 @@
           <w:rPr>
             <w:webHidden/>
           </w:rPr>
-          <w:instrText xml:space="preserve"> PAGEREF _Toc263413879 \h </w:instrText>
+          <w:instrText xml:space="preserve"> PAGEREF _Toc263422920 \h </w:instrText>
         </w:r>
         <w:r>
           <w:rPr>
@@ -2534,7 +2534,7 @@
           <w:lang w:bidi="ar-SA"/>
         </w:rPr>
       </w:pPr>
-      <w:hyperlink w:anchor="_Toc263413880" w:history="1">
+      <w:hyperlink w:anchor="_Toc263422921" w:history="1">
         <w:r>
           <w:rPr>
             <w:rStyle w:val="Hyperlink"/>
@@ -2572,7 +2572,7 @@
           <w:rPr>
             <w:webHidden/>
           </w:rPr>
-          <w:instrText xml:space="preserve"> PAGEREF _Toc263413880 \h </w:instrText>
+          <w:instrText xml:space="preserve"> PAGEREF _Toc263422921 \h </w:instrText>
         </w:r>
         <w:r>
           <w:rPr>
@@ -2607,7 +2607,7 @@
           <w:lang w:bidi="ar-SA"/>
         </w:rPr>
       </w:pPr>
-      <w:hyperlink w:anchor="_Toc263413881" w:history="1">
+      <w:hyperlink w:anchor="_Toc263422922" w:history="1">
         <w:r>
           <w:rPr>
             <w:rStyle w:val="Hyperlink"/>
@@ -2645,7 +2645,7 @@
           <w:rPr>
             <w:webHidden/>
           </w:rPr>
-          <w:instrText xml:space="preserve"> PAGEREF _Toc263413881 \h </w:instrText>
+          <w:instrText xml:space="preserve"> PAGEREF _Toc263422922 \h </w:instrText>
         </w:r>
         <w:r>
           <w:rPr>
@@ -2701,7 +2701,7 @@
       <w:bookmarkStart w:id="2" w:name="_Toc449279798"/>
       <w:bookmarkStart w:id="3" w:name="_Toc449499106"/>
       <w:bookmarkStart w:id="4" w:name="_Toc449501275"/>
-      <w:bookmarkStart w:id="5" w:name="_Toc263413857"/>
+      <w:bookmarkStart w:id="5" w:name="_Toc263422898"/>
       <w:bookmarkEnd w:id="0"/>
       <w:r>
         <w:rPr>
@@ -2794,7 +2794,7 @@
       <w:bookmarkStart w:id="13" w:name="_Toc87687611"/>
       <w:bookmarkStart w:id="14" w:name="_Toc110227480"/>
       <w:bookmarkStart w:id="15" w:name="_Toc224717071"/>
-      <w:bookmarkStart w:id="16" w:name="_Toc263413858"/>
+      <w:bookmarkStart w:id="16" w:name="_Toc263422899"/>
       <w:r>
         <w:rPr>
           <w:lang w:val="sv-SE"/>
@@ -3277,7 +3277,7 @@
         </w:rPr>
       </w:pPr>
       <w:bookmarkStart w:id="17" w:name="_Toc224717073"/>
-      <w:bookmarkStart w:id="18" w:name="_Toc263413859"/>
+      <w:bookmarkStart w:id="18" w:name="_Toc263422900"/>
       <w:r>
         <w:rPr>
           <w:lang w:val="sv-SE"/>
@@ -3393,7 +3393,7 @@
         </w:rPr>
       </w:pPr>
       <w:bookmarkStart w:id="19" w:name="_Toc224717074"/>
-      <w:bookmarkStart w:id="20" w:name="_Toc263413860"/>
+      <w:bookmarkStart w:id="20" w:name="_Toc263422901"/>
       <w:r>
         <w:rPr>
           <w:lang w:val="sv-SE"/>
@@ -3436,7 +3436,7 @@
       <w:bookmarkStart w:id="21" w:name="_Toc179247304"/>
       <w:bookmarkStart w:id="22" w:name="_Toc224717075"/>
       <w:bookmarkStart w:id="23" w:name="_Toc87687616"/>
-      <w:bookmarkStart w:id="24" w:name="_Toc263413861"/>
+      <w:bookmarkStart w:id="24" w:name="_Toc263422902"/>
       <w:r>
         <w:rPr>
           <w:lang w:val="sv-SE"/>
@@ -3636,7 +3636,7 @@
         </w:rPr>
       </w:pPr>
       <w:bookmarkStart w:id="25" w:name="_Toc224717076"/>
-      <w:bookmarkStart w:id="26" w:name="_Toc263413862"/>
+      <w:bookmarkStart w:id="26" w:name="_Toc263422903"/>
       <w:bookmarkEnd w:id="23"/>
       <w:r>
         <w:rPr>
@@ -3764,10 +3764,10 @@
                   <v:path o:extrusionok="f" gradientshapeok="t" o:connecttype="rect"/>
                   <o:lock v:ext="edit" aspectratio="t"/>
                 </v:shapetype>
-                <v:shape id="_x0000_i1030" type="#_x0000_t75" style="width:342pt;height:159.75pt" o:ole="">
+                <v:shape id="_x0000_i1025" type="#_x0000_t75" style="width:342pt;height:159.75pt" o:ole="">
                   <v:imagedata r:id="rId9" o:title=""/>
                 </v:shape>
-                <o:OLEObject Type="Embed" ProgID="Visio.Drawing.11" ShapeID="_x0000_i1030" DrawAspect="Content" ObjectID="_1337155716" r:id="rId10"/>
+                <o:OLEObject Type="Embed" ProgID="Visio.Drawing.11" ShapeID="_x0000_i1025" DrawAspect="Content" ObjectID="_1337164767" r:id="rId10"/>
               </w:object>
             </w:r>
           </w:p>
@@ -4066,7 +4066,7 @@
         </w:rPr>
       </w:pPr>
       <w:bookmarkStart w:id="29" w:name="_Toc224717077"/>
-      <w:bookmarkStart w:id="30" w:name="_Toc263413863"/>
+      <w:bookmarkStart w:id="30" w:name="_Toc263422904"/>
       <w:r>
         <w:rPr>
           <w:lang w:val="sv-SE"/>
@@ -4963,7 +4963,7 @@
       <w:bookmarkStart w:id="31" w:name="_Toc87687620"/>
       <w:bookmarkStart w:id="32" w:name="_Toc110227490"/>
       <w:bookmarkStart w:id="33" w:name="_Toc224717078"/>
-      <w:bookmarkStart w:id="34" w:name="_Toc263413864"/>
+      <w:bookmarkStart w:id="34" w:name="_Toc263422905"/>
       <w:r>
         <w:rPr>
           <w:lang w:val="sv-SE"/>
@@ -5671,7 +5671,7 @@
       <w:bookmarkStart w:id="35" w:name="_Toc61343850"/>
       <w:bookmarkStart w:id="36" w:name="_Toc179247309"/>
       <w:bookmarkStart w:id="37" w:name="_Toc224717079"/>
-      <w:bookmarkStart w:id="38" w:name="_Toc263413865"/>
+      <w:bookmarkStart w:id="38" w:name="_Toc263422906"/>
       <w:r>
         <w:rPr>
           <w:lang w:val="sv-SE"/>
@@ -5746,7 +5746,7 @@
       <w:bookmarkStart w:id="39" w:name="_Toc61343851"/>
       <w:bookmarkStart w:id="40" w:name="_Toc179247310"/>
       <w:bookmarkStart w:id="41" w:name="_Toc224717080"/>
-      <w:bookmarkStart w:id="42" w:name="_Toc263413866"/>
+      <w:bookmarkStart w:id="42" w:name="_Toc263422907"/>
       <w:r>
         <w:rPr>
           <w:lang w:val="sv-SE"/>
@@ -5876,7 +5876,7 @@
       <w:bookmarkStart w:id="43" w:name="_Toc61343853"/>
       <w:bookmarkStart w:id="44" w:name="_Toc179247313"/>
       <w:bookmarkStart w:id="45" w:name="_Toc224717081"/>
-      <w:bookmarkStart w:id="46" w:name="_Toc263413867"/>
+      <w:bookmarkStart w:id="46" w:name="_Toc263422908"/>
       <w:r>
         <w:rPr>
           <w:lang w:val="sv-SE"/>
@@ -5959,7 +5959,7 @@
         </w:rPr>
       </w:pPr>
       <w:bookmarkStart w:id="47" w:name="_Toc224717082"/>
-      <w:bookmarkStart w:id="48" w:name="_Toc263413868"/>
+      <w:bookmarkStart w:id="48" w:name="_Toc263422909"/>
       <w:r>
         <w:rPr>
           <w:lang w:val="sv-SE"/>
@@ -6092,7 +6092,7 @@
       <w:bookmarkStart w:id="49" w:name="_Toc224717083"/>
       <w:bookmarkStart w:id="50" w:name="_Toc224717218"/>
       <w:bookmarkStart w:id="51" w:name="_Toc224717087"/>
-      <w:bookmarkStart w:id="52" w:name="_Toc263413869"/>
+      <w:bookmarkStart w:id="52" w:name="_Toc263422910"/>
       <w:r>
         <w:rPr>
           <w:lang w:val="sv-SE"/>
@@ -6197,7 +6197,7 @@
       </w:pPr>
       <w:bookmarkStart w:id="53" w:name="_Toc224717084"/>
       <w:bookmarkStart w:id="54" w:name="_Toc224717219"/>
-      <w:bookmarkStart w:id="55" w:name="_Toc263413870"/>
+      <w:bookmarkStart w:id="55" w:name="_Toc263422911"/>
       <w:r>
         <w:rPr>
           <w:lang w:val="sv-SE"/>
@@ -6303,7 +6303,7 @@
           <w:lang w:val="sv-SE"/>
         </w:rPr>
       </w:pPr>
-      <w:bookmarkStart w:id="56" w:name="_Toc263413871"/>
+      <w:bookmarkStart w:id="56" w:name="_Toc263422912"/>
       <w:r>
         <w:rPr>
           <w:lang w:val="sv-SE"/>
@@ -6322,7 +6322,7 @@
         </w:rPr>
       </w:pPr>
       <w:bookmarkStart w:id="57" w:name="_Toc224717088"/>
-      <w:bookmarkStart w:id="58" w:name="_Toc263413872"/>
+      <w:bookmarkStart w:id="58" w:name="_Toc263422913"/>
       <w:r>
         <w:rPr>
           <w:lang w:val="sv-SE"/>
@@ -6357,10 +6357,10 @@
             </w:pPr>
             <w:r>
               <w:object w:dxaOrig="11588" w:dyaOrig="17127">
-                <v:shape id="_x0000_i1025" type="#_x0000_t75" style="width:388.5pt;height:573.75pt" o:ole="">
+                <v:shape id="_x0000_i1026" type="#_x0000_t75" style="width:388.5pt;height:573.75pt" o:ole="">
                   <v:imagedata r:id="rId12" o:title=""/>
                 </v:shape>
-                <o:OLEObject Type="Embed" ProgID="Visio.Drawing.11" ShapeID="_x0000_i1025" DrawAspect="Content" ObjectID="_1337155717" r:id="rId13"/>
+                <o:OLEObject Type="Embed" ProgID="Visio.Drawing.11" ShapeID="_x0000_i1026" DrawAspect="Content" ObjectID="_1337164768" r:id="rId13"/>
               </w:object>
             </w:r>
           </w:p>
@@ -6510,7 +6510,7 @@
         </w:rPr>
       </w:pPr>
       <w:bookmarkStart w:id="59" w:name="_Toc224717089"/>
-      <w:bookmarkStart w:id="60" w:name="_Toc263413873"/>
+      <w:bookmarkStart w:id="60" w:name="_Toc263422914"/>
       <w:r>
         <w:rPr>
           <w:lang w:val="sv-SE"/>
@@ -6738,10 +6738,10 @@
             </w:pPr>
             <w:r>
               <w:object w:dxaOrig="8862" w:dyaOrig="3652">
-                <v:shape id="_x0000_i1026" type="#_x0000_t75" style="width:388.5pt;height:159.75pt" o:ole="">
+                <v:shape id="_x0000_i1027" type="#_x0000_t75" style="width:388.5pt;height:159.75pt" o:ole="">
                   <v:imagedata r:id="rId14" o:title=""/>
                 </v:shape>
-                <o:OLEObject Type="Embed" ProgID="Visio.Drawing.11" ShapeID="_x0000_i1026" DrawAspect="Content" ObjectID="_1337155718" r:id="rId15"/>
+                <o:OLEObject Type="Embed" ProgID="Visio.Drawing.11" ShapeID="_x0000_i1027" DrawAspect="Content" ObjectID="_1337164769" r:id="rId15"/>
               </w:object>
             </w:r>
           </w:p>
@@ -6910,7 +6910,7 @@
         </w:rPr>
       </w:pPr>
       <w:bookmarkStart w:id="61" w:name="_Toc224717090"/>
-      <w:bookmarkStart w:id="62" w:name="_Toc263413874"/>
+      <w:bookmarkStart w:id="62" w:name="_Toc263422915"/>
       <w:r>
         <w:rPr>
           <w:lang w:val="sv-SE"/>
@@ -6949,10 +6949,10 @@
             </w:pPr>
             <w:r>
               <w:object w:dxaOrig="7728" w:dyaOrig="4704">
-                <v:shape id="_x0000_i1027" type="#_x0000_t75" style="width:386.25pt;height:235.5pt" o:ole="">
+                <v:shape id="_x0000_i1028" type="#_x0000_t75" style="width:386.25pt;height:235.5pt" o:ole="">
                   <v:imagedata r:id="rId16" o:title=""/>
                 </v:shape>
-                <o:OLEObject Type="Embed" ProgID="Visio.Drawing.11" ShapeID="_x0000_i1027" DrawAspect="Content" ObjectID="_1337155719" r:id="rId17"/>
+                <o:OLEObject Type="Embed" ProgID="Visio.Drawing.11" ShapeID="_x0000_i1028" DrawAspect="Content" ObjectID="_1337164770" r:id="rId17"/>
               </w:object>
             </w:r>
           </w:p>
@@ -7135,7 +7135,7 @@
         </w:rPr>
       </w:pPr>
       <w:bookmarkStart w:id="67" w:name="_Toc224717091"/>
-      <w:bookmarkStart w:id="68" w:name="_Toc263413875"/>
+      <w:bookmarkStart w:id="68" w:name="_Toc263422916"/>
       <w:bookmarkEnd w:id="65"/>
       <w:bookmarkEnd w:id="66"/>
       <w:r>
@@ -7241,7 +7241,16 @@
           <w:szCs w:val="24"/>
           <w:lang w:val="sv-SE"/>
         </w:rPr>
-        <w:t xml:space="preserve"> via retur meddelande </w:t>
+        <w:t xml:space="preserve"> via retur</w:t>
+      </w:r>
+      <w:r>
+        <w:rPr>
+          <w:rFonts w:ascii="Arial" w:hAnsi="Arial" w:cs="Arial"/>
+          <w:sz w:val="24"/>
+          <w:szCs w:val="24"/>
+          <w:lang w:val="sv-SE"/>
+        </w:rPr>
+        <w:t xml:space="preserve">meddelande </w:t>
       </w:r>
       <w:r>
         <w:rPr>
@@ -7268,7 +7277,7 @@
           <w:szCs w:val="24"/>
           <w:lang w:val="sv-SE"/>
         </w:rPr>
-        <w:t xml:space="preserve"> Nedan tjänstekontrakt är mellan Konsumenten och Vårdgivaredomänen eftersom kontrakten till Källsystemet har inget med den nationella tjänsten att göra. </w:t>
+        <w:t xml:space="preserve"> </w:t>
       </w:r>
     </w:p>
     <w:p>
@@ -7307,11 +7316,11 @@
               </w:rPr>
             </w:pPr>
             <w:r>
-              <w:object w:dxaOrig="7161" w:dyaOrig="8556">
-                <v:shape id="_x0000_i1028" type="#_x0000_t75" style="width:357.75pt;height:427.5pt" o:ole="">
+              <w:object w:dxaOrig="7303" w:dyaOrig="8556">
+                <v:shape id="_x0000_i1030" type="#_x0000_t75" style="width:365.25pt;height:427.5pt" o:ole="">
                   <v:imagedata r:id="rId18" o:title=""/>
                 </v:shape>
-                <o:OLEObject Type="Embed" ProgID="Visio.Drawing.11" ShapeID="_x0000_i1028" DrawAspect="Content" ObjectID="_1337155720" r:id="rId19"/>
+                <o:OLEObject Type="Embed" ProgID="Visio.Drawing.11" ShapeID="_x0000_i1030" DrawAspect="Content" ObjectID="_1337164771" r:id="rId19"/>
               </w:object>
             </w:r>
           </w:p>
@@ -7363,6 +7372,33 @@
     </w:p>
     <w:p>
       <w:pPr>
+        <w:rPr>
+          <w:lang w:val="sv-SE"/>
+        </w:rPr>
+      </w:pPr>
+    </w:p>
+    <w:p>
+      <w:pPr>
+        <w:rPr>
+          <w:rFonts w:asciiTheme="majorHAnsi" w:eastAsiaTheme="majorEastAsia" w:hAnsiTheme="majorHAnsi" w:cstheme="majorBidi"/>
+          <w:b/>
+          <w:bCs/>
+          <w:sz w:val="24"/>
+          <w:szCs w:val="24"/>
+          <w:lang w:val="sv-SE"/>
+        </w:rPr>
+      </w:pPr>
+      <w:r>
+        <w:rPr>
+          <w:sz w:val="24"/>
+          <w:szCs w:val="24"/>
+          <w:lang w:val="sv-SE"/>
+        </w:rPr>
+        <w:br w:type="page"/>
+      </w:r>
+    </w:p>
+    <w:p>
+      <w:pPr>
         <w:pStyle w:val="Heading1"/>
         <w:numPr>
           <w:ilvl w:val="0"/>
@@ -7375,7 +7411,7 @@
           <w:lang w:val="sv-SE"/>
         </w:rPr>
       </w:pPr>
-      <w:bookmarkStart w:id="69" w:name="_Toc263413876"/>
+      <w:bookmarkStart w:id="69" w:name="_Toc263422917"/>
       <w:r>
         <w:rPr>
           <w:sz w:val="24"/>
@@ -8135,7 +8171,7 @@
           <w:lang w:val="sv-SE"/>
         </w:rPr>
       </w:pPr>
-      <w:bookmarkStart w:id="71" w:name="_Toc263413877"/>
+      <w:bookmarkStart w:id="71" w:name="_Toc263422918"/>
       <w:r>
         <w:rPr>
           <w:lang w:val="sv-SE"/>
@@ -8306,7 +8342,7 @@
         </w:rPr>
       </w:pPr>
       <w:bookmarkStart w:id="72" w:name="_Toc224717094"/>
-      <w:bookmarkStart w:id="73" w:name="_Toc263413878"/>
+      <w:bookmarkStart w:id="73" w:name="_Toc263422919"/>
       <w:r>
         <w:rPr>
           <w:lang w:val="sv-SE"/>
@@ -8348,7 +8384,7 @@
                 <v:shape id="_x0000_i1029" type="#_x0000_t75" style="width:388.5pt;height:572.25pt" o:ole="">
                   <v:imagedata r:id="rId21" o:title=""/>
                 </v:shape>
-                <o:OLEObject Type="Embed" ProgID="Visio.Drawing.11" ShapeID="_x0000_i1029" DrawAspect="Content" ObjectID="_1337155721" r:id="rId22"/>
+                <o:OLEObject Type="Embed" ProgID="Visio.Drawing.11" ShapeID="_x0000_i1029" DrawAspect="Content" ObjectID="_1337164772" r:id="rId22"/>
               </w:object>
             </w:r>
           </w:p>
@@ -8412,7 +8448,7 @@
         </w:rPr>
       </w:pPr>
       <w:bookmarkStart w:id="75" w:name="_Toc224717096"/>
-      <w:bookmarkStart w:id="76" w:name="_Toc263413879"/>
+      <w:bookmarkStart w:id="76" w:name="_Toc263422920"/>
       <w:r>
         <w:rPr>
           <w:lang w:val="sv-SE"/>
@@ -8651,7 +8687,7 @@
           <w:lang w:val="sv-SE"/>
         </w:rPr>
       </w:pPr>
-      <w:bookmarkStart w:id="78" w:name="_Toc263413880"/>
+      <w:bookmarkStart w:id="78" w:name="_Toc263422921"/>
       <w:bookmarkEnd w:id="74"/>
       <w:bookmarkEnd w:id="77"/>
       <w:r>
@@ -9482,7 +9518,7 @@
       </w:pPr>
       <w:bookmarkStart w:id="79" w:name="_Toc179247344"/>
       <w:bookmarkStart w:id="80" w:name="_Toc224717098"/>
-      <w:bookmarkStart w:id="81" w:name="_Toc263413881"/>
+      <w:bookmarkStart w:id="81" w:name="_Toc263422922"/>
       <w:r>
         <w:rPr>
           <w:lang w:val="sv-SE"/>
@@ -9696,7 +9732,7 @@
         <w:rPr>
           <w:noProof/>
         </w:rPr>
-        <w:t>3</w:t>
+        <w:t>2</w:t>
       </w:r>
     </w:fldSimple>
     <w:r>
@@ -16309,7 +16345,7 @@
 </file>
 
 <file path=customXml/itemProps1.xml><?xml version="1.0" encoding="utf-8"?>
-<ds:datastoreItem xmlns:ds="http://schemas.openxmlformats.org/officeDocument/2006/customXml" ds:itemID="{2EBF6C88-D9CE-4583-BEF9-0BBC05FCDD9A}">
+<ds:datastoreItem xmlns:ds="http://schemas.openxmlformats.org/officeDocument/2006/customXml" ds:itemID="{9F6F1BE9-67B4-4B75-A061-846DEEA3905B}">
   <ds:schemaRefs>
     <ds:schemaRef ds:uri="http://schemas.openxmlformats.org/officeDocument/2006/bibliography"/>
   </ds:schemaRefs>

</xml_diff>

<commit_message>
bytte 6 sek till en 2 sek gällande prestanda (rättade ett litet skrivfel).
</commit_message>
<xml_diff>
--- a/ServiceInteractions/riv/crm/carelisting/trunk/Dokumentation/SAD nationella listningstjänsten.docx
+++ b/ServiceInteractions/riv/crm/carelisting/trunk/Dokumentation/SAD nationella listningstjänsten.docx
@@ -682,7 +682,7 @@
     </w:p>
     <w:p>
       <w:pPr>
-        <w:pStyle w:val="Innehll1"/>
+        <w:pStyle w:val="TOC1"/>
         <w:rPr>
           <w:szCs w:val="22"/>
           <w:lang w:val="sv-SE" w:eastAsia="sv-SE" w:bidi="ar-SA"/>
@@ -715,7 +715,7 @@
       <w:hyperlink w:anchor="_Toc264449729" w:history="1">
         <w:r>
           <w:rPr>
-            <w:rStyle w:val="Hyperlnk"/>
+            <w:rStyle w:val="Hyperlink"/>
             <w:lang w:val="sv-SE"/>
           </w:rPr>
           <w:t>1</w:t>
@@ -729,7 +729,7 @@
         </w:r>
         <w:r>
           <w:rPr>
-            <w:rStyle w:val="Hyperlnk"/>
+            <w:rStyle w:val="Hyperlink"/>
             <w:lang w:val="sv-SE"/>
           </w:rPr>
           <w:t>Introduktion</w:t>
@@ -779,7 +779,7 @@
     </w:p>
     <w:p>
       <w:pPr>
-        <w:pStyle w:val="Innehll2"/>
+        <w:pStyle w:val="TOC2"/>
         <w:rPr>
           <w:bCs w:val="0"/>
           <w:lang w:val="sv-SE" w:eastAsia="sv-SE" w:bidi="ar-SA"/>
@@ -788,7 +788,7 @@
       <w:hyperlink w:anchor="_Toc264449730" w:history="1">
         <w:r>
           <w:rPr>
-            <w:rStyle w:val="Hyperlnk"/>
+            <w:rStyle w:val="Hyperlink"/>
             <w:lang w:val="sv-SE"/>
           </w:rPr>
           <w:t>1.1</w:t>
@@ -802,7 +802,7 @@
         </w:r>
         <w:r>
           <w:rPr>
-            <w:rStyle w:val="Hyperlnk"/>
+            <w:rStyle w:val="Hyperlink"/>
             <w:lang w:val="sv-SE"/>
           </w:rPr>
           <w:t>Definitioner och förkortningar</w:t>
@@ -852,7 +852,7 @@
     </w:p>
     <w:p>
       <w:pPr>
-        <w:pStyle w:val="Innehll1"/>
+        <w:pStyle w:val="TOC1"/>
         <w:rPr>
           <w:szCs w:val="22"/>
           <w:lang w:val="sv-SE" w:eastAsia="sv-SE" w:bidi="ar-SA"/>
@@ -861,7 +861,7 @@
       <w:hyperlink w:anchor="_Toc264449731" w:history="1">
         <w:r>
           <w:rPr>
-            <w:rStyle w:val="Hyperlnk"/>
+            <w:rStyle w:val="Hyperlink"/>
             <w:lang w:val="sv-SE"/>
           </w:rPr>
           <w:t>2</w:t>
@@ -875,7 +875,7 @@
         </w:r>
         <w:r>
           <w:rPr>
-            <w:rStyle w:val="Hyperlnk"/>
+            <w:rStyle w:val="Hyperlink"/>
             <w:lang w:val="sv-SE"/>
           </w:rPr>
           <w:t>Arkitektur representation</w:t>
@@ -925,7 +925,7 @@
     </w:p>
     <w:p>
       <w:pPr>
-        <w:pStyle w:val="Innehll1"/>
+        <w:pStyle w:val="TOC1"/>
         <w:rPr>
           <w:szCs w:val="22"/>
           <w:lang w:val="sv-SE" w:eastAsia="sv-SE" w:bidi="ar-SA"/>
@@ -934,7 +934,7 @@
       <w:hyperlink w:anchor="_Toc264449732" w:history="1">
         <w:r>
           <w:rPr>
-            <w:rStyle w:val="Hyperlnk"/>
+            <w:rStyle w:val="Hyperlink"/>
             <w:lang w:val="sv-SE"/>
           </w:rPr>
           <w:t>3</w:t>
@@ -948,7 +948,7 @@
         </w:r>
         <w:r>
           <w:rPr>
-            <w:rStyle w:val="Hyperlnk"/>
+            <w:rStyle w:val="Hyperlink"/>
             <w:lang w:val="sv-SE"/>
           </w:rPr>
           <w:t>Arkitekturella mål och begränsningar</w:t>
@@ -998,7 +998,7 @@
     </w:p>
     <w:p>
       <w:pPr>
-        <w:pStyle w:val="Innehll2"/>
+        <w:pStyle w:val="TOC2"/>
         <w:rPr>
           <w:bCs w:val="0"/>
           <w:lang w:val="sv-SE" w:eastAsia="sv-SE" w:bidi="ar-SA"/>
@@ -1007,7 +1007,7 @@
       <w:hyperlink w:anchor="_Toc264449733" w:history="1">
         <w:r>
           <w:rPr>
-            <w:rStyle w:val="Hyperlnk"/>
+            <w:rStyle w:val="Hyperlink"/>
             <w:lang w:val="sv-SE"/>
           </w:rPr>
           <w:t>3.1</w:t>
@@ -1021,7 +1021,7 @@
         </w:r>
         <w:r>
           <w:rPr>
-            <w:rStyle w:val="Hyperlnk"/>
+            <w:rStyle w:val="Hyperlink"/>
             <w:lang w:val="sv-SE"/>
           </w:rPr>
           <w:t>Teknisk Plattform</w:t>
@@ -1071,7 +1071,7 @@
     </w:p>
     <w:p>
       <w:pPr>
-        <w:pStyle w:val="Innehll2"/>
+        <w:pStyle w:val="TOC2"/>
         <w:rPr>
           <w:bCs w:val="0"/>
           <w:lang w:val="sv-SE" w:eastAsia="sv-SE" w:bidi="ar-SA"/>
@@ -1080,7 +1080,7 @@
       <w:hyperlink w:anchor="_Toc264449734" w:history="1">
         <w:r>
           <w:rPr>
-            <w:rStyle w:val="Hyperlnk"/>
+            <w:rStyle w:val="Hyperlink"/>
             <w:lang w:val="sv-SE"/>
           </w:rPr>
           <w:t>3.2</w:t>
@@ -1094,7 +1094,7 @@
         </w:r>
         <w:r>
           <w:rPr>
-            <w:rStyle w:val="Hyperlnk"/>
+            <w:rStyle w:val="Hyperlink"/>
             <w:lang w:val="sv-SE"/>
           </w:rPr>
           <w:t>Säkerhet</w:t>
@@ -1144,7 +1144,7 @@
     </w:p>
     <w:p>
       <w:pPr>
-        <w:pStyle w:val="Innehll2"/>
+        <w:pStyle w:val="TOC2"/>
         <w:rPr>
           <w:bCs w:val="0"/>
           <w:lang w:val="sv-SE" w:eastAsia="sv-SE" w:bidi="ar-SA"/>
@@ -1153,7 +1153,7 @@
       <w:hyperlink w:anchor="_Toc264449735" w:history="1">
         <w:r>
           <w:rPr>
-            <w:rStyle w:val="Hyperlnk"/>
+            <w:rStyle w:val="Hyperlink"/>
             <w:lang w:val="sv-SE"/>
           </w:rPr>
           <w:t>3.3</w:t>
@@ -1167,7 +1167,7 @@
         </w:r>
         <w:r>
           <w:rPr>
-            <w:rStyle w:val="Hyperlnk"/>
+            <w:rStyle w:val="Hyperlink"/>
             <w:lang w:val="sv-SE"/>
           </w:rPr>
           <w:t>Pålitlighet/Tillgänglighet (Reliability/Availability) (failover)</w:t>
@@ -1217,7 +1217,7 @@
     </w:p>
     <w:p>
       <w:pPr>
-        <w:pStyle w:val="Innehll2"/>
+        <w:pStyle w:val="TOC2"/>
         <w:rPr>
           <w:bCs w:val="0"/>
           <w:lang w:val="sv-SE" w:eastAsia="sv-SE" w:bidi="ar-SA"/>
@@ -1226,7 +1226,7 @@
       <w:hyperlink w:anchor="_Toc264449736" w:history="1">
         <w:r>
           <w:rPr>
-            <w:rStyle w:val="Hyperlnk"/>
+            <w:rStyle w:val="Hyperlink"/>
             <w:lang w:val="sv-SE"/>
           </w:rPr>
           <w:t>3.4</w:t>
@@ -1240,7 +1240,7 @@
         </w:r>
         <w:r>
           <w:rPr>
-            <w:rStyle w:val="Hyperlnk"/>
+            <w:rStyle w:val="Hyperlink"/>
             <w:lang w:val="sv-SE"/>
           </w:rPr>
           <w:t>Performance (prestanda)</w:t>
@@ -1290,7 +1290,7 @@
     </w:p>
     <w:p>
       <w:pPr>
-        <w:pStyle w:val="Innehll2"/>
+        <w:pStyle w:val="TOC2"/>
         <w:rPr>
           <w:bCs w:val="0"/>
           <w:lang w:val="sv-SE" w:eastAsia="sv-SE" w:bidi="ar-SA"/>
@@ -1299,7 +1299,7 @@
       <w:hyperlink w:anchor="_Toc264449737" w:history="1">
         <w:r>
           <w:rPr>
-            <w:rStyle w:val="Hyperlnk"/>
+            <w:rStyle w:val="Hyperlink"/>
             <w:lang w:val="sv-SE"/>
           </w:rPr>
           <w:t>3.5</w:t>
@@ -1313,7 +1313,7 @@
         </w:r>
         <w:r>
           <w:rPr>
-            <w:rStyle w:val="Hyperlnk"/>
+            <w:rStyle w:val="Hyperlink"/>
             <w:lang w:val="sv-SE"/>
           </w:rPr>
           <w:t>Kapacitet</w:t>
@@ -1363,7 +1363,7 @@
     </w:p>
     <w:p>
       <w:pPr>
-        <w:pStyle w:val="Innehll2"/>
+        <w:pStyle w:val="TOC2"/>
         <w:rPr>
           <w:bCs w:val="0"/>
           <w:lang w:val="sv-SE" w:eastAsia="sv-SE" w:bidi="ar-SA"/>
@@ -1372,7 +1372,7 @@
       <w:hyperlink w:anchor="_Toc264449738" w:history="1">
         <w:r>
           <w:rPr>
-            <w:rStyle w:val="Hyperlnk"/>
+            <w:rStyle w:val="Hyperlink"/>
             <w:lang w:val="sv-SE"/>
           </w:rPr>
           <w:t>3.6</w:t>
@@ -1386,7 +1386,7 @@
         </w:r>
         <w:r>
           <w:rPr>
-            <w:rStyle w:val="Hyperlnk"/>
+            <w:rStyle w:val="Hyperlink"/>
             <w:lang w:val="sv-SE"/>
           </w:rPr>
           <w:t>Skalbarhet</w:t>
@@ -1436,7 +1436,7 @@
     </w:p>
     <w:p>
       <w:pPr>
-        <w:pStyle w:val="Innehll2"/>
+        <w:pStyle w:val="TOC2"/>
         <w:rPr>
           <w:bCs w:val="0"/>
           <w:lang w:val="sv-SE" w:eastAsia="sv-SE" w:bidi="ar-SA"/>
@@ -1445,7 +1445,7 @@
       <w:hyperlink w:anchor="_Toc264449739" w:history="1">
         <w:r>
           <w:rPr>
-            <w:rStyle w:val="Hyperlnk"/>
+            <w:rStyle w:val="Hyperlink"/>
             <w:lang w:val="sv-SE"/>
           </w:rPr>
           <w:t>3.7</w:t>
@@ -1459,7 +1459,7 @@
         </w:r>
         <w:r>
           <w:rPr>
-            <w:rStyle w:val="Hyperlnk"/>
+            <w:rStyle w:val="Hyperlink"/>
             <w:lang w:val="sv-SE"/>
           </w:rPr>
           <w:t>Testning</w:t>
@@ -1509,7 +1509,7 @@
     </w:p>
     <w:p>
       <w:pPr>
-        <w:pStyle w:val="Innehll1"/>
+        <w:pStyle w:val="TOC1"/>
         <w:rPr>
           <w:szCs w:val="22"/>
           <w:lang w:val="sv-SE" w:eastAsia="sv-SE" w:bidi="ar-SA"/>
@@ -1518,7 +1518,7 @@
       <w:hyperlink w:anchor="_Toc264449740" w:history="1">
         <w:r>
           <w:rPr>
-            <w:rStyle w:val="Hyperlnk"/>
+            <w:rStyle w:val="Hyperlink"/>
             <w:lang w:val="sv-SE"/>
           </w:rPr>
           <w:t>4</w:t>
@@ -1532,7 +1532,7 @@
         </w:r>
         <w:r>
           <w:rPr>
-            <w:rStyle w:val="Hyperlnk"/>
+            <w:rStyle w:val="Hyperlink"/>
             <w:lang w:val="sv-SE"/>
           </w:rPr>
           <w:t>Användningsfalls vy</w:t>
@@ -1582,7 +1582,7 @@
     </w:p>
     <w:p>
       <w:pPr>
-        <w:pStyle w:val="Innehll2"/>
+        <w:pStyle w:val="TOC2"/>
         <w:rPr>
           <w:bCs w:val="0"/>
           <w:lang w:val="sv-SE" w:eastAsia="sv-SE" w:bidi="ar-SA"/>
@@ -1591,7 +1591,7 @@
       <w:hyperlink w:anchor="_Toc264449741" w:history="1">
         <w:r>
           <w:rPr>
-            <w:rStyle w:val="Hyperlnk"/>
+            <w:rStyle w:val="Hyperlink"/>
             <w:lang w:val="sv-SE"/>
           </w:rPr>
           <w:t>4.1</w:t>
@@ -1605,7 +1605,7 @@
         </w:r>
         <w:r>
           <w:rPr>
-            <w:rStyle w:val="Hyperlnk"/>
+            <w:rStyle w:val="Hyperlink"/>
             <w:lang w:val="sv-SE"/>
           </w:rPr>
           <w:t>Hämta vårdval (listning)</w:t>
@@ -1655,7 +1655,7 @@
     </w:p>
     <w:p>
       <w:pPr>
-        <w:pStyle w:val="Innehll2"/>
+        <w:pStyle w:val="TOC2"/>
         <w:rPr>
           <w:bCs w:val="0"/>
           <w:lang w:val="sv-SE" w:eastAsia="sv-SE" w:bidi="ar-SA"/>
@@ -1664,7 +1664,7 @@
       <w:hyperlink w:anchor="_Toc264449742" w:history="1">
         <w:r>
           <w:rPr>
-            <w:rStyle w:val="Hyperlnk"/>
+            <w:rStyle w:val="Hyperlink"/>
             <w:lang w:val="sv-SE"/>
           </w:rPr>
           <w:t>4.2</w:t>
@@ -1678,7 +1678,7 @@
         </w:r>
         <w:r>
           <w:rPr>
-            <w:rStyle w:val="Hyperlnk"/>
+            <w:rStyle w:val="Hyperlink"/>
             <w:lang w:val="sv-SE"/>
           </w:rPr>
           <w:t>Göra vårdval</w:t>
@@ -1728,7 +1728,7 @@
     </w:p>
     <w:p>
       <w:pPr>
-        <w:pStyle w:val="Innehll1"/>
+        <w:pStyle w:val="TOC1"/>
         <w:rPr>
           <w:szCs w:val="22"/>
           <w:lang w:val="sv-SE" w:eastAsia="sv-SE" w:bidi="ar-SA"/>
@@ -1737,7 +1737,7 @@
       <w:hyperlink w:anchor="_Toc264449743" w:history="1">
         <w:r>
           <w:rPr>
-            <w:rStyle w:val="Hyperlnk"/>
+            <w:rStyle w:val="Hyperlink"/>
             <w:lang w:val="sv-SE"/>
           </w:rPr>
           <w:t>5</w:t>
@@ -1751,7 +1751,7 @@
         </w:r>
         <w:r>
           <w:rPr>
-            <w:rStyle w:val="Hyperlnk"/>
+            <w:rStyle w:val="Hyperlink"/>
             <w:lang w:val="sv-SE"/>
           </w:rPr>
           <w:t>Logisk vy</w:t>
@@ -1801,7 +1801,7 @@
     </w:p>
     <w:p>
       <w:pPr>
-        <w:pStyle w:val="Innehll2"/>
+        <w:pStyle w:val="TOC2"/>
         <w:rPr>
           <w:bCs w:val="0"/>
           <w:lang w:val="sv-SE" w:eastAsia="sv-SE" w:bidi="ar-SA"/>
@@ -1810,7 +1810,7 @@
       <w:hyperlink w:anchor="_Toc264449744" w:history="1">
         <w:r>
           <w:rPr>
-            <w:rStyle w:val="Hyperlnk"/>
+            <w:rStyle w:val="Hyperlink"/>
             <w:lang w:val="sv-SE"/>
           </w:rPr>
           <w:t>5.1</w:t>
@@ -1824,7 +1824,7 @@
         </w:r>
         <w:r>
           <w:rPr>
-            <w:rStyle w:val="Hyperlnk"/>
+            <w:rStyle w:val="Hyperlink"/>
             <w:lang w:val="sv-SE"/>
           </w:rPr>
           <w:t>Översikt</w:t>
@@ -1874,7 +1874,7 @@
     </w:p>
     <w:p>
       <w:pPr>
-        <w:pStyle w:val="Innehll2"/>
+        <w:pStyle w:val="TOC2"/>
         <w:rPr>
           <w:bCs w:val="0"/>
           <w:lang w:val="sv-SE" w:eastAsia="sv-SE" w:bidi="ar-SA"/>
@@ -1883,7 +1883,7 @@
       <w:hyperlink w:anchor="_Toc264449745" w:history="1">
         <w:r>
           <w:rPr>
-            <w:rStyle w:val="Hyperlnk"/>
+            <w:rStyle w:val="Hyperlink"/>
             <w:lang w:val="sv-SE"/>
           </w:rPr>
           <w:t>5.2</w:t>
@@ -1897,7 +1897,7 @@
         </w:r>
         <w:r>
           <w:rPr>
-            <w:rStyle w:val="Hyperlnk"/>
+            <w:rStyle w:val="Hyperlink"/>
             <w:lang w:val="sv-SE"/>
           </w:rPr>
           <w:t>Arkitekturellt signifikanta design paket</w:t>
@@ -1947,7 +1947,7 @@
     </w:p>
     <w:p>
       <w:pPr>
-        <w:pStyle w:val="Innehll3"/>
+        <w:pStyle w:val="TOC3"/>
         <w:rPr>
           <w:sz w:val="22"/>
           <w:lang w:val="sv-SE" w:eastAsia="sv-SE" w:bidi="ar-SA"/>
@@ -1956,7 +1956,7 @@
       <w:hyperlink w:anchor="_Toc264449746" w:history="1">
         <w:r>
           <w:rPr>
-            <w:rStyle w:val="Hyperlnk"/>
+            <w:rStyle w:val="Hyperlink"/>
             <w:lang w:val="sv-SE"/>
           </w:rPr>
           <w:t>5.2.1</w:t>
@@ -1970,7 +1970,7 @@
         </w:r>
         <w:r>
           <w:rPr>
-            <w:rStyle w:val="Hyperlnk"/>
+            <w:rStyle w:val="Hyperlink"/>
             <w:lang w:val="sv-SE"/>
           </w:rPr>
           <w:t>Hämta vårdval</w:t>
@@ -2020,7 +2020,7 @@
     </w:p>
     <w:p>
       <w:pPr>
-        <w:pStyle w:val="Innehll3"/>
+        <w:pStyle w:val="TOC3"/>
         <w:rPr>
           <w:sz w:val="22"/>
           <w:lang w:val="sv-SE" w:eastAsia="sv-SE" w:bidi="ar-SA"/>
@@ -2029,7 +2029,7 @@
       <w:hyperlink w:anchor="_Toc264449747" w:history="1">
         <w:r>
           <w:rPr>
-            <w:rStyle w:val="Hyperlnk"/>
+            <w:rStyle w:val="Hyperlink"/>
             <w:lang w:val="sv-SE"/>
           </w:rPr>
           <w:t>5.2.2</w:t>
@@ -2043,7 +2043,7 @@
         </w:r>
         <w:r>
           <w:rPr>
-            <w:rStyle w:val="Hyperlnk"/>
+            <w:rStyle w:val="Hyperlink"/>
             <w:lang w:val="sv-SE"/>
           </w:rPr>
           <w:t>Göra vårdval</w:t>
@@ -2093,7 +2093,7 @@
     </w:p>
     <w:p>
       <w:pPr>
-        <w:pStyle w:val="Innehll1"/>
+        <w:pStyle w:val="TOC1"/>
         <w:rPr>
           <w:szCs w:val="22"/>
           <w:lang w:val="sv-SE" w:eastAsia="sv-SE" w:bidi="ar-SA"/>
@@ -2102,7 +2102,7 @@
       <w:hyperlink w:anchor="_Toc264449748" w:history="1">
         <w:r>
           <w:rPr>
-            <w:rStyle w:val="Hyperlnk"/>
+            <w:rStyle w:val="Hyperlink"/>
             <w:lang w:val="sv-SE"/>
           </w:rPr>
           <w:t>Punkt 1 - Hämta kö information för en person</w:t>
@@ -2152,7 +2152,7 @@
     </w:p>
     <w:p>
       <w:pPr>
-        <w:pStyle w:val="Innehll1"/>
+        <w:pStyle w:val="TOC1"/>
         <w:rPr>
           <w:szCs w:val="22"/>
           <w:lang w:val="sv-SE" w:eastAsia="sv-SE" w:bidi="ar-SA"/>
@@ -2161,7 +2161,7 @@
       <w:hyperlink w:anchor="_Toc264449749" w:history="1">
         <w:r>
           <w:rPr>
-            <w:rStyle w:val="Hyperlnk"/>
+            <w:rStyle w:val="Hyperlink"/>
             <w:lang w:val="sv-SE"/>
           </w:rPr>
           <w:t>6</w:t>
@@ -2175,7 +2175,7 @@
         </w:r>
         <w:r>
           <w:rPr>
-            <w:rStyle w:val="Hyperlnk"/>
+            <w:rStyle w:val="Hyperlink"/>
             <w:lang w:val="sv-SE"/>
           </w:rPr>
           <w:t>Driftsättnigs vy</w:t>
@@ -2225,7 +2225,7 @@
     </w:p>
     <w:p>
       <w:pPr>
-        <w:pStyle w:val="Innehll2"/>
+        <w:pStyle w:val="TOC2"/>
         <w:rPr>
           <w:bCs w:val="0"/>
           <w:lang w:val="sv-SE" w:eastAsia="sv-SE" w:bidi="ar-SA"/>
@@ -2234,7 +2234,7 @@
       <w:hyperlink w:anchor="_Toc264449750" w:history="1">
         <w:r>
           <w:rPr>
-            <w:rStyle w:val="Hyperlnk"/>
+            <w:rStyle w:val="Hyperlink"/>
             <w:lang w:val="sv-SE"/>
           </w:rPr>
           <w:t>6.1</w:t>
@@ -2248,7 +2248,7 @@
         </w:r>
         <w:r>
           <w:rPr>
-            <w:rStyle w:val="Hyperlnk"/>
+            <w:rStyle w:val="Hyperlink"/>
             <w:lang w:val="sv-SE"/>
           </w:rPr>
           <w:t>Fysisk Topologi</w:t>
@@ -2298,7 +2298,7 @@
     </w:p>
     <w:p>
       <w:pPr>
-        <w:pStyle w:val="Innehll1"/>
+        <w:pStyle w:val="TOC1"/>
         <w:rPr>
           <w:szCs w:val="22"/>
           <w:lang w:val="sv-SE" w:eastAsia="sv-SE" w:bidi="ar-SA"/>
@@ -2307,7 +2307,7 @@
       <w:hyperlink w:anchor="_Toc264449751" w:history="1">
         <w:r>
           <w:rPr>
-            <w:rStyle w:val="Hyperlnk"/>
+            <w:rStyle w:val="Hyperlink"/>
             <w:lang w:val="sv-SE"/>
           </w:rPr>
           <w:t>7</w:t>
@@ -2321,7 +2321,7 @@
         </w:r>
         <w:r>
           <w:rPr>
-            <w:rStyle w:val="Hyperlnk"/>
+            <w:rStyle w:val="Hyperlink"/>
             <w:lang w:val="sv-SE"/>
           </w:rPr>
           <w:t>Data vy</w:t>
@@ -2371,7 +2371,7 @@
     </w:p>
     <w:p>
       <w:pPr>
-        <w:pStyle w:val="Innehll1"/>
+        <w:pStyle w:val="TOC1"/>
         <w:rPr>
           <w:szCs w:val="22"/>
           <w:lang w:val="sv-SE" w:eastAsia="sv-SE" w:bidi="ar-SA"/>
@@ -2380,7 +2380,7 @@
       <w:hyperlink w:anchor="_Toc264449752" w:history="1">
         <w:r>
           <w:rPr>
-            <w:rStyle w:val="Hyperlnk"/>
+            <w:rStyle w:val="Hyperlink"/>
             <w:lang w:val="sv-SE"/>
           </w:rPr>
           <w:t>8</w:t>
@@ -2394,7 +2394,7 @@
         </w:r>
         <w:r>
           <w:rPr>
-            <w:rStyle w:val="Hyperlnk"/>
+            <w:rStyle w:val="Hyperlink"/>
             <w:lang w:val="sv-SE"/>
           </w:rPr>
           <w:t>SLA</w:t>
@@ -2444,7 +2444,7 @@
     </w:p>
     <w:p>
       <w:pPr>
-        <w:pStyle w:val="Innehll1"/>
+        <w:pStyle w:val="TOC1"/>
         <w:rPr>
           <w:szCs w:val="22"/>
           <w:lang w:val="sv-SE" w:eastAsia="sv-SE" w:bidi="ar-SA"/>
@@ -2453,7 +2453,7 @@
       <w:hyperlink w:anchor="_Toc264449753" w:history="1">
         <w:r>
           <w:rPr>
-            <w:rStyle w:val="Hyperlnk"/>
+            <w:rStyle w:val="Hyperlink"/>
             <w:iCs/>
           </w:rPr>
           <w:t>9</w:t>
@@ -2467,7 +2467,7 @@
         </w:r>
         <w:r>
           <w:rPr>
-            <w:rStyle w:val="Hyperlnk"/>
+            <w:rStyle w:val="Hyperlink"/>
             <w:lang w:val="sv-SE"/>
           </w:rPr>
           <w:t>Kvalitet</w:t>
@@ -2535,16 +2535,16 @@
     </w:p>
     <w:p>
       <w:pPr>
-        <w:pStyle w:val="Rubrik1"/>
+        <w:pStyle w:val="Heading1"/>
         <w:rPr>
           <w:lang w:val="sv-SE"/>
         </w:rPr>
       </w:pPr>
       <w:bookmarkStart w:id="1" w:name="_Toc224717070"/>
-      <w:bookmarkStart w:id="2" w:name="_Toc449279798"/>
-      <w:bookmarkStart w:id="3" w:name="_Toc449499106"/>
-      <w:bookmarkStart w:id="4" w:name="_Toc449501275"/>
-      <w:bookmarkStart w:id="5" w:name="_Toc264449729"/>
+      <w:bookmarkStart w:id="2" w:name="_Toc264449729"/>
+      <w:bookmarkStart w:id="3" w:name="_Toc449279798"/>
+      <w:bookmarkStart w:id="4" w:name="_Toc449499106"/>
+      <w:bookmarkStart w:id="5" w:name="_Toc449501275"/>
       <w:bookmarkEnd w:id="0"/>
       <w:r>
         <w:rPr>
@@ -2553,11 +2553,11 @@
         <w:t>Introduktion</w:t>
       </w:r>
       <w:bookmarkEnd w:id="1"/>
-      <w:bookmarkEnd w:id="5"/>
-    </w:p>
-    <w:p>
-      <w:pPr>
-        <w:pStyle w:val="Brdtext"/>
+      <w:bookmarkEnd w:id="2"/>
+    </w:p>
+    <w:p>
+      <w:pPr>
+        <w:pStyle w:val="BodyText"/>
         <w:rPr>
           <w:rFonts w:ascii="Arial" w:hAnsi="Arial" w:cs="Arial"/>
           <w:sz w:val="24"/>
@@ -2629,7 +2629,7 @@
     </w:p>
     <w:p>
       <w:pPr>
-        <w:pStyle w:val="Rubrik2"/>
+        <w:pStyle w:val="Heading2"/>
         <w:rPr>
           <w:lang w:val="sv-SE"/>
         </w:rPr>
@@ -2847,7 +2847,7 @@
     <w:p>
       <w:pPr>
         <w:rPr>
-          <w:rStyle w:val="Stark"/>
+          <w:rStyle w:val="Strong"/>
           <w:rFonts w:ascii="Verdana" w:hAnsi="Verdana"/>
           <w:b w:val="0"/>
           <w:color w:val="333333"/>
@@ -2858,7 +2858,7 @@
       </w:pPr>
       <w:r>
         <w:rPr>
-          <w:rStyle w:val="Stark"/>
+          <w:rStyle w:val="Strong"/>
           <w:rFonts w:ascii="Verdana" w:hAnsi="Verdana"/>
           <w:color w:val="333333"/>
           <w:sz w:val="20"/>
@@ -2869,7 +2869,7 @@
       </w:r>
       <w:r>
         <w:rPr>
-          <w:rStyle w:val="Stark"/>
+          <w:rStyle w:val="Strong"/>
           <w:rFonts w:ascii="Verdana" w:hAnsi="Verdana"/>
           <w:b w:val="0"/>
           <w:color w:val="333333"/>
@@ -2881,7 +2881,7 @@
       </w:r>
       <w:r>
         <w:rPr>
-          <w:rStyle w:val="Stark"/>
+          <w:rStyle w:val="Strong"/>
           <w:rFonts w:ascii="Verdana" w:hAnsi="Verdana"/>
           <w:b w:val="0"/>
           <w:color w:val="333333"/>
@@ -2893,7 +2893,7 @@
       </w:r>
       <w:r>
         <w:rPr>
-          <w:rStyle w:val="Stark"/>
+          <w:rStyle w:val="Strong"/>
           <w:rFonts w:ascii="Verdana" w:hAnsi="Verdana"/>
           <w:b w:val="0"/>
           <w:color w:val="333333"/>
@@ -3098,7 +3098,7 @@
     </w:p>
     <w:p>
       <w:pPr>
-        <w:pStyle w:val="Rubrik1"/>
+        <w:pStyle w:val="Heading1"/>
         <w:rPr>
           <w:lang w:val="sv-SE"/>
         </w:rPr>
@@ -3121,9 +3121,9 @@
       <w:bookmarkEnd w:id="17"/>
       <w:bookmarkEnd w:id="18"/>
     </w:p>
-    <w:bookmarkEnd w:id="2"/>
     <w:bookmarkEnd w:id="3"/>
     <w:bookmarkEnd w:id="4"/>
+    <w:bookmarkEnd w:id="5"/>
     <w:bookmarkEnd w:id="6"/>
     <w:bookmarkEnd w:id="7"/>
     <w:bookmarkEnd w:id="8"/>
@@ -3133,7 +3133,7 @@
     <w:bookmarkEnd w:id="12"/>
     <w:p>
       <w:pPr>
-        <w:pStyle w:val="Brdtext"/>
+        <w:pStyle w:val="BodyText"/>
         <w:rPr>
           <w:rFonts w:ascii="Arial" w:hAnsi="Arial" w:cs="Arial"/>
           <w:sz w:val="24"/>
@@ -3153,15 +3153,15 @@
     </w:p>
     <w:p>
       <w:pPr>
-        <w:pStyle w:val="Brdtext"/>
-        <w:rPr>
-          <w:lang w:val="sv-SE"/>
-        </w:rPr>
-      </w:pPr>
-    </w:p>
-    <w:p>
-      <w:pPr>
-        <w:pStyle w:val="Brdtext"/>
+        <w:pStyle w:val="BodyText"/>
+        <w:rPr>
+          <w:lang w:val="sv-SE"/>
+        </w:rPr>
+      </w:pPr>
+    </w:p>
+    <w:p>
+      <w:pPr>
+        <w:pStyle w:val="BodyText"/>
         <w:rPr>
           <w:lang w:val="sv-SE"/>
         </w:rPr>
@@ -3169,7 +3169,7 @@
       <w:r>
         <w:rPr>
           <w:noProof/>
-          <w:lang w:val="sv-SE" w:eastAsia="sv-SE" w:bidi="ar-SA"/>
+          <w:lang w:bidi="ar-SA"/>
         </w:rPr>
         <w:drawing>
           <wp:inline distT="0" distB="0" distL="0" distR="0">
@@ -3221,7 +3221,7 @@
     <w:p/>
     <w:p>
       <w:pPr>
-        <w:pStyle w:val="Rubrik1"/>
+        <w:pStyle w:val="Heading1"/>
         <w:rPr>
           <w:lang w:val="sv-SE"/>
         </w:rPr>
@@ -3258,7 +3258,7 @@
     </w:p>
     <w:p>
       <w:pPr>
-        <w:pStyle w:val="Rubrik2"/>
+        <w:pStyle w:val="Heading2"/>
         <w:keepNext/>
         <w:widowControl w:val="0"/>
         <w:spacing w:before="120" w:after="60" w:line="240" w:lineRule="atLeast"/>
@@ -3269,8 +3269,8 @@
       </w:pPr>
       <w:bookmarkStart w:id="21" w:name="_Toc179247304"/>
       <w:bookmarkStart w:id="22" w:name="_Toc224717075"/>
-      <w:bookmarkStart w:id="23" w:name="_Toc87687616"/>
-      <w:bookmarkStart w:id="24" w:name="_Toc264449733"/>
+      <w:bookmarkStart w:id="23" w:name="_Toc264449733"/>
+      <w:bookmarkStart w:id="24" w:name="_Toc87687616"/>
       <w:r>
         <w:rPr>
           <w:lang w:val="sv-SE"/>
@@ -3279,7 +3279,7 @@
       </w:r>
       <w:bookmarkEnd w:id="21"/>
       <w:bookmarkEnd w:id="22"/>
-      <w:bookmarkEnd w:id="24"/>
+      <w:bookmarkEnd w:id="23"/>
     </w:p>
     <w:p>
       <w:pPr>
@@ -3464,14 +3464,14 @@
     </w:p>
     <w:p>
       <w:pPr>
-        <w:pStyle w:val="Rubrik2"/>
+        <w:pStyle w:val="Heading2"/>
         <w:rPr>
           <w:lang w:val="sv-SE"/>
         </w:rPr>
       </w:pPr>
       <w:bookmarkStart w:id="25" w:name="_Toc224717076"/>
       <w:bookmarkStart w:id="26" w:name="_Toc264449734"/>
-      <w:bookmarkEnd w:id="23"/>
+      <w:bookmarkEnd w:id="24"/>
       <w:r>
         <w:rPr>
           <w:lang w:val="sv-SE"/>
@@ -3619,7 +3619,7 @@
                 <v:shape id="_x0000_i1025" type="#_x0000_t75" style="width:342pt;height:159.75pt" o:ole="">
                   <v:imagedata r:id="rId9" o:title=""/>
                 </v:shape>
-                <o:OLEObject Type="Embed" ProgID="Visio.Drawing.11" ShapeID="_x0000_i1025" DrawAspect="Content" ObjectID="_1338192777" r:id="rId10"/>
+                <o:OLEObject Type="Embed" ProgID="Visio.Drawing.11" ShapeID="_x0000_i1025" DrawAspect="Content" ObjectID="_1338644246" r:id="rId10"/>
               </w:object>
             </w:r>
           </w:p>
@@ -3676,7 +3676,7 @@
     </w:p>
     <w:p>
       <w:pPr>
-        <w:pStyle w:val="Liststycke"/>
+        <w:pStyle w:val="ListParagraph"/>
         <w:numPr>
           <w:ilvl w:val="0"/>
           <w:numId w:val="31"/>
@@ -3754,7 +3754,7 @@
     </w:p>
     <w:p>
       <w:pPr>
-        <w:pStyle w:val="Liststycke"/>
+        <w:pStyle w:val="ListParagraph"/>
         <w:numPr>
           <w:ilvl w:val="0"/>
           <w:numId w:val="30"/>
@@ -3879,7 +3879,7 @@
     </w:p>
     <w:p>
       <w:pPr>
-        <w:pStyle w:val="Liststycke"/>
+        <w:pStyle w:val="ListParagraph"/>
         <w:numPr>
           <w:ilvl w:val="0"/>
           <w:numId w:val="30"/>
@@ -3977,7 +3977,7 @@
     </w:p>
     <w:p>
       <w:pPr>
-        <w:pStyle w:val="Rubrik2"/>
+        <w:pStyle w:val="Heading2"/>
         <w:rPr>
           <w:lang w:val="sv-SE"/>
         </w:rPr>
@@ -4998,7 +4998,7 @@
     </w:p>
     <w:p>
       <w:pPr>
-        <w:pStyle w:val="Rubrik2"/>
+        <w:pStyle w:val="Heading2"/>
         <w:rPr>
           <w:lang w:val="sv-SE"/>
         </w:rPr>
@@ -5054,7 +5054,7 @@
       </w:r>
       <w:r>
         <w:rPr>
-          <w:rStyle w:val="Stark"/>
+          <w:rStyle w:val="Strong"/>
           <w:rFonts w:ascii="Arial" w:hAnsi="Arial" w:cs="Arial"/>
           <w:b w:val="0"/>
           <w:color w:val="333333"/>
@@ -5066,7 +5066,7 @@
       </w:r>
       <w:r>
         <w:rPr>
-          <w:rStyle w:val="Stark"/>
+          <w:rStyle w:val="Strong"/>
           <w:rFonts w:ascii="Verdana" w:hAnsi="Verdana"/>
           <w:color w:val="333333"/>
           <w:sz w:val="20"/>
@@ -5695,7 +5695,7 @@
     </w:p>
     <w:p>
       <w:pPr>
-        <w:pStyle w:val="Rubrik2"/>
+        <w:pStyle w:val="Heading2"/>
         <w:rPr>
           <w:lang w:val="sv-SE"/>
         </w:rPr>
@@ -5822,7 +5822,7 @@
     </w:p>
     <w:p>
       <w:pPr>
-        <w:pStyle w:val="Rubrik2"/>
+        <w:pStyle w:val="Heading2"/>
         <w:rPr>
           <w:lang w:val="sv-SE"/>
         </w:rPr>
@@ -5952,7 +5952,7 @@
     </w:p>
     <w:p>
       <w:pPr>
-        <w:pStyle w:val="Rubrik2"/>
+        <w:pStyle w:val="Heading2"/>
         <w:rPr>
           <w:lang w:val="sv-SE"/>
         </w:rPr>
@@ -6037,7 +6037,7 @@
     </w:p>
     <w:p>
       <w:pPr>
-        <w:pStyle w:val="Rubrik1"/>
+        <w:pStyle w:val="Heading1"/>
         <w:rPr>
           <w:lang w:val="sv-SE"/>
         </w:rPr>
@@ -6048,6 +6048,7 @@
         <w:rPr>
           <w:lang w:val="sv-SE"/>
         </w:rPr>
+        <w:lastRenderedPageBreak/>
         <w:t>Användningsfalls</w:t>
       </w:r>
       <w:bookmarkEnd w:id="44"/>
@@ -6090,7 +6091,7 @@
             <w:r>
               <w:rPr>
                 <w:noProof/>
-                <w:lang w:val="sv-SE" w:eastAsia="sv-SE" w:bidi="ar-SA"/>
+                <w:lang w:bidi="ar-SA"/>
               </w:rPr>
               <w:drawing>
                 <wp:inline distT="0" distB="0" distL="0" distR="0">
@@ -6173,15 +6174,15 @@
     </w:p>
     <w:p>
       <w:pPr>
-        <w:pStyle w:val="Rubrik2"/>
+        <w:pStyle w:val="Heading2"/>
         <w:rPr>
           <w:lang w:val="sv-SE"/>
         </w:rPr>
       </w:pPr>
       <w:bookmarkStart w:id="46" w:name="_Toc224717083"/>
       <w:bookmarkStart w:id="47" w:name="_Toc224717218"/>
-      <w:bookmarkStart w:id="48" w:name="_Toc224717087"/>
-      <w:bookmarkStart w:id="49" w:name="_Toc264449741"/>
+      <w:bookmarkStart w:id="48" w:name="_Toc264449741"/>
+      <w:bookmarkStart w:id="49" w:name="_Toc224717087"/>
       <w:r>
         <w:rPr>
           <w:lang w:val="sv-SE"/>
@@ -6202,7 +6203,7 @@
         </w:rPr>
         <w:t xml:space="preserve"> (listning)</w:t>
       </w:r>
-      <w:bookmarkEnd w:id="49"/>
+      <w:bookmarkEnd w:id="48"/>
     </w:p>
     <w:p>
       <w:pPr>
@@ -6297,7 +6298,7 @@
     </w:p>
     <w:p>
       <w:pPr>
-        <w:pStyle w:val="Rubrik2"/>
+        <w:pStyle w:val="Heading2"/>
         <w:rPr>
           <w:lang w:val="sv-SE"/>
         </w:rPr>
@@ -6337,7 +6338,6 @@
           <w:szCs w:val="24"/>
           <w:lang w:val="sv-SE"/>
         </w:rPr>
-        <w:lastRenderedPageBreak/>
         <w:t xml:space="preserve">Som medborgare skulle jag vilja byta </w:t>
       </w:r>
       <w:r>
@@ -6406,7 +6406,7 @@
     </w:p>
     <w:p>
       <w:pPr>
-        <w:pStyle w:val="Rubrik1"/>
+        <w:pStyle w:val="Heading1"/>
         <w:rPr>
           <w:lang w:val="sv-SE"/>
         </w:rPr>
@@ -6416,9 +6416,10 @@
         <w:rPr>
           <w:lang w:val="sv-SE"/>
         </w:rPr>
+        <w:lastRenderedPageBreak/>
         <w:t>Logisk</w:t>
       </w:r>
-      <w:bookmarkEnd w:id="48"/>
+      <w:bookmarkEnd w:id="49"/>
       <w:r>
         <w:rPr>
           <w:lang w:val="sv-SE"/>
@@ -6429,7 +6430,7 @@
     </w:p>
     <w:p>
       <w:pPr>
-        <w:pStyle w:val="Rubrik2"/>
+        <w:pStyle w:val="Heading2"/>
         <w:rPr>
           <w:lang w:val="sv-SE"/>
         </w:rPr>
@@ -6480,7 +6481,7 @@
                 <v:shape id="_x0000_i1026" type="#_x0000_t75" style="width:388.5pt;height:573.75pt" o:ole="">
                   <v:imagedata r:id="rId12" o:title=""/>
                 </v:shape>
-                <o:OLEObject Type="Embed" ProgID="Visio.Drawing.11" ShapeID="_x0000_i1026" DrawAspect="Content" ObjectID="_1338192778" r:id="rId13"/>
+                <o:OLEObject Type="Embed" ProgID="Visio.Drawing.11" ShapeID="_x0000_i1026" DrawAspect="Content" ObjectID="_1338644247" r:id="rId13"/>
               </w:object>
             </w:r>
           </w:p>
@@ -6505,7 +6506,6 @@
                 <w:i/>
                 <w:sz w:val="20"/>
               </w:rPr>
-              <w:lastRenderedPageBreak/>
               <w:t>*</w:t>
             </w:r>
             <w:r>
@@ -6637,7 +6637,7 @@
     </w:p>
     <w:p>
       <w:pPr>
-        <w:pStyle w:val="Rubrik2"/>
+        <w:pStyle w:val="Heading2"/>
         <w:rPr>
           <w:lang w:val="sv-SE"/>
         </w:rPr>
@@ -6712,7 +6712,7 @@
     </w:p>
     <w:p>
       <w:pPr>
-        <w:pStyle w:val="Liststycke"/>
+        <w:pStyle w:val="ListParagraph"/>
         <w:numPr>
           <w:ilvl w:val="0"/>
           <w:numId w:val="38"/>
@@ -6754,7 +6754,7 @@
     </w:p>
     <w:p>
       <w:pPr>
-        <w:pStyle w:val="Liststycke"/>
+        <w:pStyle w:val="ListParagraph"/>
         <w:numPr>
           <w:ilvl w:val="0"/>
           <w:numId w:val="38"/>
@@ -6881,7 +6881,7 @@
                 <v:shape id="_x0000_i1027" type="#_x0000_t75" style="width:388.5pt;height:159.75pt" o:ole="">
                   <v:imagedata r:id="rId14" o:title=""/>
                 </v:shape>
-                <o:OLEObject Type="Embed" ProgID="Visio.Drawing.11" ShapeID="_x0000_i1027" DrawAspect="Content" ObjectID="_1338192779" r:id="rId15"/>
+                <o:OLEObject Type="Embed" ProgID="Visio.Drawing.11" ShapeID="_x0000_i1027" DrawAspect="Content" ObjectID="_1338644248" r:id="rId15"/>
               </w:object>
             </w:r>
           </w:p>
@@ -6962,71 +6962,71 @@
           <w:b/>
           <w:lang w:val="sv-SE"/>
         </w:rPr>
+        <w:t>Konsument(MVK):</w:t>
+      </w:r>
+      <w:r>
+        <w:rPr>
+          <w:lang w:val="sv-SE"/>
+        </w:rPr>
+        <w:t xml:space="preserve"> Konsument av </w:t>
+      </w:r>
+      <w:r>
+        <w:rPr>
+          <w:lang w:val="sv-SE"/>
+        </w:rPr>
+        <w:t>den Nationella Listningstjänsten</w:t>
+      </w:r>
+      <w:r>
+        <w:rPr>
+          <w:lang w:val="sv-SE"/>
+        </w:rPr>
+        <w:t>, för närvarande MVK.</w:t>
+      </w:r>
+    </w:p>
+    <w:p>
+      <w:pPr>
+        <w:rPr>
+          <w:lang w:val="sv-SE"/>
+        </w:rPr>
+      </w:pPr>
+      <w:r>
+        <w:rPr>
+          <w:b/>
+          <w:lang w:val="sv-SE"/>
+        </w:rPr>
+        <w:t xml:space="preserve">Anslutningspunkt: </w:t>
+      </w:r>
+      <w:r>
+        <w:rPr>
+          <w:lang w:val="sv-SE"/>
+        </w:rPr>
+        <w:t>Vårdgivaren</w:t>
+      </w:r>
+      <w:r>
+        <w:rPr>
+          <w:lang w:val="sv-SE"/>
+        </w:rPr>
+        <w:t>s</w:t>
+      </w:r>
+      <w:r>
+        <w:rPr>
+          <w:lang w:val="sv-SE"/>
+        </w:rPr>
+        <w:t xml:space="preserve"> anslutningspunkt till den Nationella Listningstjänsten.</w:t>
+      </w:r>
+    </w:p>
+    <w:p>
+      <w:pPr>
+        <w:rPr>
+          <w:lang w:val="sv-SE"/>
+        </w:rPr>
+      </w:pPr>
+      <w:r>
+        <w:rPr>
+          <w:b/>
+          <w:lang w:val="sv-SE"/>
+        </w:rPr>
         <w:lastRenderedPageBreak/>
-        <w:t>Konsument(MVK):</w:t>
-      </w:r>
-      <w:r>
-        <w:rPr>
-          <w:lang w:val="sv-SE"/>
-        </w:rPr>
-        <w:t xml:space="preserve"> Konsument av </w:t>
-      </w:r>
-      <w:r>
-        <w:rPr>
-          <w:lang w:val="sv-SE"/>
-        </w:rPr>
-        <w:t>den Nationella Listningstjänsten</w:t>
-      </w:r>
-      <w:r>
-        <w:rPr>
-          <w:lang w:val="sv-SE"/>
-        </w:rPr>
-        <w:t>, för närvarande MVK.</w:t>
-      </w:r>
-    </w:p>
-    <w:p>
-      <w:pPr>
-        <w:rPr>
-          <w:lang w:val="sv-SE"/>
-        </w:rPr>
-      </w:pPr>
-      <w:r>
-        <w:rPr>
-          <w:b/>
-          <w:lang w:val="sv-SE"/>
-        </w:rPr>
-        <w:t xml:space="preserve">Anslutningspunkt: </w:t>
-      </w:r>
-      <w:r>
-        <w:rPr>
-          <w:lang w:val="sv-SE"/>
-        </w:rPr>
-        <w:t>Vårdgivaren</w:t>
-      </w:r>
-      <w:r>
-        <w:rPr>
-          <w:lang w:val="sv-SE"/>
-        </w:rPr>
-        <w:t>s</w:t>
-      </w:r>
-      <w:r>
-        <w:rPr>
-          <w:lang w:val="sv-SE"/>
-        </w:rPr>
-        <w:t xml:space="preserve"> anslutningspunkt till den Nationella Listningstjänsten.</w:t>
-      </w:r>
-    </w:p>
-    <w:p>
-      <w:pPr>
-        <w:rPr>
-          <w:lang w:val="sv-SE"/>
-        </w:rPr>
-      </w:pPr>
-      <w:r>
-        <w:rPr>
-          <w:b/>
-          <w:lang w:val="sv-SE"/>
-        </w:rPr>
         <w:t xml:space="preserve">Källsystem: </w:t>
       </w:r>
       <w:r>
@@ -7044,7 +7044,7 @@
     </w:p>
     <w:p>
       <w:pPr>
-        <w:pStyle w:val="Rubrik3"/>
+        <w:pStyle w:val="Heading3"/>
         <w:rPr>
           <w:lang w:val="sv-SE"/>
         </w:rPr>
@@ -7092,7 +7092,7 @@
                 <v:shape id="_x0000_i1028" type="#_x0000_t75" style="width:386.25pt;height:235.5pt" o:ole="">
                   <v:imagedata r:id="rId16" o:title=""/>
                 </v:shape>
-                <o:OLEObject Type="Embed" ProgID="Visio.Drawing.11" ShapeID="_x0000_i1028" DrawAspect="Content" ObjectID="_1338192780" r:id="rId17"/>
+                <o:OLEObject Type="Embed" ProgID="Visio.Drawing.11" ShapeID="_x0000_i1028" DrawAspect="Content" ObjectID="_1338644249" r:id="rId17"/>
               </w:object>
             </w:r>
           </w:p>
@@ -7137,7 +7137,7 @@
     </w:tbl>
     <w:p>
       <w:pPr>
-        <w:pStyle w:val="Rubrik3"/>
+        <w:pStyle w:val="Heading3"/>
         <w:numPr>
           <w:ilvl w:val="0"/>
           <w:numId w:val="0"/>
@@ -7293,12 +7293,13 @@
           <w:szCs w:val="24"/>
           <w:lang w:val="sv-SE"/>
         </w:rPr>
+        <w:lastRenderedPageBreak/>
         <w:t>.</w:t>
       </w:r>
     </w:p>
     <w:p>
       <w:pPr>
-        <w:pStyle w:val="Rubrik3"/>
+        <w:pStyle w:val="Heading3"/>
         <w:rPr>
           <w:lang w:val="sv-SE"/>
         </w:rPr>
@@ -7489,7 +7490,7 @@
                 <v:shape id="_x0000_i1029" type="#_x0000_t75" style="width:365.25pt;height:427.5pt" o:ole="">
                   <v:imagedata r:id="rId18" o:title=""/>
                 </v:shape>
-                <o:OLEObject Type="Embed" ProgID="Visio.Drawing.11" ShapeID="_x0000_i1029" DrawAspect="Content" ObjectID="_1338192781" r:id="rId19"/>
+                <o:OLEObject Type="Embed" ProgID="Visio.Drawing.11" ShapeID="_x0000_i1029" DrawAspect="Content" ObjectID="_1338644250" r:id="rId19"/>
               </w:object>
             </w:r>
           </w:p>
@@ -7568,7 +7569,7 @@
     </w:p>
     <w:p>
       <w:pPr>
-        <w:pStyle w:val="Rubrik4"/>
+        <w:pStyle w:val="Heading4"/>
         <w:rPr>
           <w:lang w:val="sv-SE"/>
         </w:rPr>
@@ -7578,6 +7579,7 @@
         <w:rPr>
           <w:lang w:val="sv-SE"/>
         </w:rPr>
+        <w:lastRenderedPageBreak/>
         <w:t xml:space="preserve">Punkt 1 - </w:t>
       </w:r>
       <w:r>
@@ -7666,7 +7668,7 @@
     </w:p>
     <w:p>
       <w:pPr>
-        <w:pStyle w:val="Rubrik4"/>
+        <w:pStyle w:val="Heading4"/>
         <w:rPr>
           <w:lang w:val="sv-SE"/>
         </w:rPr>
@@ -7803,7 +7805,7 @@
     </w:p>
     <w:p>
       <w:pPr>
-        <w:pStyle w:val="Rubrik4"/>
+        <w:pStyle w:val="Heading4"/>
         <w:rPr>
           <w:lang w:val="sv-SE"/>
         </w:rPr>
@@ -7977,7 +7979,7 @@
     </w:p>
     <w:p>
       <w:pPr>
-        <w:pStyle w:val="Rubrik4"/>
+        <w:pStyle w:val="Heading4"/>
         <w:rPr>
           <w:lang w:val="sv-SE"/>
         </w:rPr>
@@ -8212,7 +8214,7 @@
     </w:p>
     <w:p>
       <w:pPr>
-        <w:pStyle w:val="Rubrik1"/>
+        <w:pStyle w:val="Heading1"/>
         <w:rPr>
           <w:lang w:val="sv-SE"/>
         </w:rPr>
@@ -8222,6 +8224,7 @@
         <w:rPr>
           <w:lang w:val="sv-SE"/>
         </w:rPr>
+        <w:lastRenderedPageBreak/>
         <w:t>Driftsättnigs</w:t>
       </w:r>
       <w:r>
@@ -8272,7 +8275,7 @@
             <w:r>
               <w:rPr>
                 <w:noProof/>
-                <w:lang w:eastAsia="sv-SE" w:bidi="ar-SA"/>
+                <w:lang w:val="en-US" w:bidi="ar-SA"/>
               </w:rPr>
               <w:drawing>
                 <wp:inline distT="0" distB="0" distL="0" distR="0">
@@ -8393,7 +8396,7 @@
     </w:p>
     <w:p>
       <w:pPr>
-        <w:pStyle w:val="Rubrik2"/>
+        <w:pStyle w:val="Heading2"/>
         <w:rPr>
           <w:lang w:val="sv-SE"/>
         </w:rPr>
@@ -8404,6 +8407,7 @@
         <w:rPr>
           <w:lang w:val="sv-SE"/>
         </w:rPr>
+        <w:lastRenderedPageBreak/>
         <w:t>Fysisk Topologi</w:t>
       </w:r>
       <w:bookmarkEnd w:id="69"/>
@@ -8440,7 +8444,7 @@
                 <v:shape id="_x0000_i1030" type="#_x0000_t75" style="width:388.5pt;height:572.25pt" o:ole="">
                   <v:imagedata r:id="rId21" o:title=""/>
                 </v:shape>
-                <o:OLEObject Type="Embed" ProgID="Visio.Drawing.11" ShapeID="_x0000_i1030" DrawAspect="Content" ObjectID="_1338192782" r:id="rId22"/>
+                <o:OLEObject Type="Embed" ProgID="Visio.Drawing.11" ShapeID="_x0000_i1030" DrawAspect="Content" ObjectID="_1338644251" r:id="rId22"/>
               </w:object>
             </w:r>
           </w:p>
@@ -8471,7 +8475,7 @@
     </w:tbl>
     <w:p>
       <w:pPr>
-        <w:pStyle w:val="Rubrik2"/>
+        <w:pStyle w:val="Heading2"/>
         <w:numPr>
           <w:ilvl w:val="0"/>
           <w:numId w:val="0"/>
@@ -8484,7 +8488,7 @@
     </w:p>
     <w:p>
       <w:pPr>
-        <w:pStyle w:val="Rubrik1"/>
+        <w:pStyle w:val="Heading1"/>
         <w:numPr>
           <w:ilvl w:val="0"/>
           <w:numId w:val="0"/>
@@ -8498,7 +8502,7 @@
     </w:p>
     <w:p>
       <w:pPr>
-        <w:pStyle w:val="Rubrik1"/>
+        <w:pStyle w:val="Heading1"/>
         <w:rPr>
           <w:lang w:val="sv-SE"/>
         </w:rPr>
@@ -8552,7 +8556,7 @@
               <w:rPr>
                 <w:rFonts w:ascii="Arial" w:hAnsi="Arial" w:cs="Arial"/>
                 <w:noProof/>
-                <w:lang w:val="sv-SE" w:eastAsia="sv-SE" w:bidi="ar-SA"/>
+                <w:lang w:bidi="ar-SA"/>
               </w:rPr>
               <w:drawing>
                 <wp:inline distT="0" distB="0" distL="0" distR="0">
@@ -8760,7 +8764,7 @@
     </w:p>
     <w:p>
       <w:pPr>
-        <w:pStyle w:val="Rubrik1"/>
+        <w:pStyle w:val="Heading1"/>
         <w:rPr>
           <w:lang w:val="sv-SE"/>
         </w:rPr>
@@ -8800,7 +8804,7 @@
     </w:p>
     <w:p>
       <w:pPr>
-        <w:pStyle w:val="Brdtext"/>
+        <w:pStyle w:val="BodyText"/>
         <w:rPr>
           <w:rFonts w:ascii="Arial" w:hAnsi="Arial" w:cs="Arial"/>
           <w:b/>
@@ -8822,7 +8826,7 @@
     </w:p>
     <w:p>
       <w:pPr>
-        <w:pStyle w:val="Liststycke"/>
+        <w:pStyle w:val="ListParagraph"/>
         <w:numPr>
           <w:ilvl w:val="0"/>
           <w:numId w:val="18"/>
@@ -8918,7 +8922,7 @@
     </w:p>
     <w:p>
       <w:pPr>
-        <w:pStyle w:val="Liststycke"/>
+        <w:pStyle w:val="ListParagraph"/>
         <w:numPr>
           <w:ilvl w:val="0"/>
           <w:numId w:val="18"/>
@@ -9032,7 +9036,7 @@
     </w:p>
     <w:p>
       <w:pPr>
-        <w:pStyle w:val="Liststycke"/>
+        <w:pStyle w:val="ListParagraph"/>
         <w:numPr>
           <w:ilvl w:val="0"/>
           <w:numId w:val="18"/>
@@ -9128,7 +9132,7 @@
     </w:p>
     <w:p>
       <w:pPr>
-        <w:pStyle w:val="Liststycke"/>
+        <w:pStyle w:val="ListParagraph"/>
         <w:numPr>
           <w:ilvl w:val="0"/>
           <w:numId w:val="18"/>
@@ -9147,196 +9151,196 @@
           <w:szCs w:val="24"/>
           <w:lang w:val="sv-SE"/>
         </w:rPr>
+        <w:t xml:space="preserve">Vid </w:t>
+      </w:r>
+      <w:r>
+        <w:rPr>
+          <w:rFonts w:ascii="Arial" w:hAnsi="Arial" w:cs="Arial"/>
+          <w:sz w:val="24"/>
+          <w:szCs w:val="24"/>
+          <w:lang w:val="sv-SE"/>
+        </w:rPr>
+        <w:t xml:space="preserve">belastningstoppar (4 gånger vanlig belastning) </w:t>
+      </w:r>
+      <w:r>
+        <w:rPr>
+          <w:rFonts w:ascii="Arial" w:hAnsi="Arial" w:cs="Arial"/>
+          <w:sz w:val="24"/>
+          <w:szCs w:val="24"/>
+          <w:lang w:val="sv-SE"/>
+        </w:rPr>
+        <w:t xml:space="preserve">ska </w:t>
+      </w:r>
+      <w:r>
+        <w:rPr>
+          <w:rFonts w:ascii="Arial" w:hAnsi="Arial" w:cs="Arial"/>
+          <w:sz w:val="24"/>
+          <w:szCs w:val="24"/>
+          <w:lang w:val="sv-SE"/>
+        </w:rPr>
+        <w:t xml:space="preserve">systemet </w:t>
+      </w:r>
+      <w:r>
+        <w:rPr>
+          <w:rFonts w:ascii="Arial" w:hAnsi="Arial" w:cs="Arial"/>
+          <w:sz w:val="24"/>
+          <w:szCs w:val="24"/>
+          <w:lang w:val="sv-SE"/>
+        </w:rPr>
+        <w:t xml:space="preserve">ha </w:t>
+      </w:r>
+      <w:r>
+        <w:rPr>
+          <w:rFonts w:ascii="Arial" w:hAnsi="Arial" w:cs="Arial"/>
+          <w:sz w:val="24"/>
+          <w:szCs w:val="24"/>
+          <w:lang w:val="sv-SE"/>
+        </w:rPr>
+        <w:t>svar</w:t>
+      </w:r>
+      <w:r>
+        <w:rPr>
+          <w:rFonts w:ascii="Arial" w:hAnsi="Arial" w:cs="Arial"/>
+          <w:sz w:val="24"/>
+          <w:szCs w:val="24"/>
+          <w:lang w:val="sv-SE"/>
+        </w:rPr>
+        <w:t>stider</w:t>
+      </w:r>
+      <w:r>
+        <w:rPr>
+          <w:rFonts w:ascii="Arial" w:hAnsi="Arial" w:cs="Arial"/>
+          <w:sz w:val="24"/>
+          <w:szCs w:val="24"/>
+          <w:lang w:val="sv-SE"/>
+        </w:rPr>
+        <w:t xml:space="preserve"> på mindre än </w:t>
+      </w:r>
+      <w:r>
+        <w:rPr>
+          <w:rFonts w:ascii="Arial" w:hAnsi="Arial" w:cs="Arial"/>
+          <w:sz w:val="24"/>
+          <w:szCs w:val="24"/>
+          <w:lang w:val="sv-SE"/>
+        </w:rPr>
+        <w:t>2</w:t>
+      </w:r>
+      <w:r>
+        <w:rPr>
+          <w:rFonts w:ascii="Arial" w:hAnsi="Arial" w:cs="Arial"/>
+          <w:sz w:val="24"/>
+          <w:szCs w:val="24"/>
+          <w:lang w:val="sv-SE"/>
+        </w:rPr>
+        <w:t xml:space="preserve"> sekund</w:t>
+      </w:r>
+      <w:r>
+        <w:rPr>
+          <w:rFonts w:ascii="Arial" w:hAnsi="Arial" w:cs="Arial"/>
+          <w:sz w:val="24"/>
+          <w:szCs w:val="24"/>
+          <w:lang w:val="sv-SE"/>
+        </w:rPr>
+        <w:t>er</w:t>
+      </w:r>
+      <w:r>
+        <w:rPr>
+          <w:rFonts w:ascii="Arial" w:hAnsi="Arial" w:cs="Arial"/>
+          <w:sz w:val="24"/>
+          <w:szCs w:val="24"/>
+          <w:lang w:val="sv-SE"/>
+        </w:rPr>
+        <w:t xml:space="preserve"> (Dubbel så lång </w:t>
+      </w:r>
+      <w:r>
+        <w:rPr>
+          <w:rFonts w:ascii="Arial" w:hAnsi="Arial" w:cs="Arial"/>
+          <w:sz w:val="24"/>
+          <w:szCs w:val="24"/>
+          <w:lang w:val="sv-SE"/>
+        </w:rPr>
+        <w:t xml:space="preserve">maximal </w:t>
+      </w:r>
+      <w:r>
+        <w:rPr>
+          <w:rFonts w:ascii="Arial" w:hAnsi="Arial" w:cs="Arial"/>
+          <w:sz w:val="24"/>
+          <w:szCs w:val="24"/>
+          <w:lang w:val="sv-SE"/>
+        </w:rPr>
+        <w:t>svarstid som vid normalfall)</w:t>
+      </w:r>
+      <w:r>
+        <w:rPr>
+          <w:rFonts w:ascii="Arial" w:hAnsi="Arial" w:cs="Arial"/>
+          <w:sz w:val="24"/>
+          <w:szCs w:val="24"/>
+          <w:lang w:val="sv-SE"/>
+        </w:rPr>
+        <w:t xml:space="preserve">. </w:t>
+      </w:r>
+      <w:r>
+        <w:rPr>
+          <w:rFonts w:ascii="Arial" w:hAnsi="Arial" w:cs="Arial"/>
+          <w:sz w:val="24"/>
+          <w:szCs w:val="24"/>
+          <w:lang w:val="sv-SE"/>
+        </w:rPr>
+        <w:t xml:space="preserve">Detta </w:t>
+      </w:r>
+      <w:r>
+        <w:rPr>
+          <w:rFonts w:ascii="Arial" w:hAnsi="Arial" w:cs="Arial"/>
+          <w:sz w:val="24"/>
+          <w:szCs w:val="24"/>
+          <w:lang w:val="sv-SE"/>
+        </w:rPr>
+        <w:t xml:space="preserve">mått är </w:t>
+      </w:r>
+      <w:r>
+        <w:rPr>
+          <w:rFonts w:ascii="Arial" w:hAnsi="Arial" w:cs="Arial"/>
+          <w:sz w:val="24"/>
+          <w:szCs w:val="24"/>
+          <w:lang w:val="sv-SE"/>
+        </w:rPr>
+        <w:t>sett utifrån Konsument perspektivet</w:t>
+      </w:r>
+      <w:r>
+        <w:rPr>
+          <w:rFonts w:ascii="Arial" w:hAnsi="Arial" w:cs="Arial"/>
+          <w:sz w:val="24"/>
+          <w:szCs w:val="24"/>
+          <w:lang w:val="sv-SE"/>
+        </w:rPr>
+        <w:t>.</w:t>
+      </w:r>
+    </w:p>
+    <w:p>
+      <w:pPr>
+        <w:rPr>
+          <w:rFonts w:ascii="Arial" w:hAnsi="Arial" w:cs="Arial"/>
+          <w:b/>
+          <w:sz w:val="24"/>
+          <w:szCs w:val="24"/>
+          <w:lang w:val="sv-SE"/>
+        </w:rPr>
+      </w:pPr>
+      <w:r>
+        <w:rPr>
+          <w:rFonts w:ascii="Arial" w:hAnsi="Arial" w:cs="Arial"/>
+          <w:b/>
+          <w:sz w:val="24"/>
+          <w:szCs w:val="24"/>
+          <w:lang w:val="sv-SE"/>
+        </w:rPr>
         <w:lastRenderedPageBreak/>
-        <w:t xml:space="preserve">Vid </w:t>
-      </w:r>
-      <w:r>
-        <w:rPr>
-          <w:rFonts w:ascii="Arial" w:hAnsi="Arial" w:cs="Arial"/>
-          <w:sz w:val="24"/>
-          <w:szCs w:val="24"/>
-          <w:lang w:val="sv-SE"/>
-        </w:rPr>
-        <w:t xml:space="preserve">belastningstoppar (4 gånger vanlig belastning) </w:t>
-      </w:r>
-      <w:r>
-        <w:rPr>
-          <w:rFonts w:ascii="Arial" w:hAnsi="Arial" w:cs="Arial"/>
-          <w:sz w:val="24"/>
-          <w:szCs w:val="24"/>
-          <w:lang w:val="sv-SE"/>
-        </w:rPr>
-        <w:t xml:space="preserve">ska </w:t>
-      </w:r>
-      <w:r>
-        <w:rPr>
-          <w:rFonts w:ascii="Arial" w:hAnsi="Arial" w:cs="Arial"/>
-          <w:sz w:val="24"/>
-          <w:szCs w:val="24"/>
-          <w:lang w:val="sv-SE"/>
-        </w:rPr>
-        <w:t xml:space="preserve">systemet </w:t>
-      </w:r>
-      <w:r>
-        <w:rPr>
-          <w:rFonts w:ascii="Arial" w:hAnsi="Arial" w:cs="Arial"/>
-          <w:sz w:val="24"/>
-          <w:szCs w:val="24"/>
-          <w:lang w:val="sv-SE"/>
-        </w:rPr>
-        <w:t xml:space="preserve">ha </w:t>
-      </w:r>
-      <w:r>
-        <w:rPr>
-          <w:rFonts w:ascii="Arial" w:hAnsi="Arial" w:cs="Arial"/>
-          <w:sz w:val="24"/>
-          <w:szCs w:val="24"/>
-          <w:lang w:val="sv-SE"/>
-        </w:rPr>
-        <w:t>svar</w:t>
-      </w:r>
-      <w:r>
-        <w:rPr>
-          <w:rFonts w:ascii="Arial" w:hAnsi="Arial" w:cs="Arial"/>
-          <w:sz w:val="24"/>
-          <w:szCs w:val="24"/>
-          <w:lang w:val="sv-SE"/>
-        </w:rPr>
-        <w:t>stider</w:t>
-      </w:r>
-      <w:r>
-        <w:rPr>
-          <w:rFonts w:ascii="Arial" w:hAnsi="Arial" w:cs="Arial"/>
-          <w:sz w:val="24"/>
-          <w:szCs w:val="24"/>
-          <w:lang w:val="sv-SE"/>
-        </w:rPr>
-        <w:t xml:space="preserve"> på mindre än </w:t>
-      </w:r>
-      <w:r>
-        <w:rPr>
-          <w:rFonts w:ascii="Arial" w:hAnsi="Arial" w:cs="Arial"/>
-          <w:sz w:val="24"/>
-          <w:szCs w:val="24"/>
-          <w:lang w:val="sv-SE"/>
-        </w:rPr>
-        <w:t>6</w:t>
-      </w:r>
-      <w:r>
-        <w:rPr>
-          <w:rFonts w:ascii="Arial" w:hAnsi="Arial" w:cs="Arial"/>
-          <w:sz w:val="24"/>
-          <w:szCs w:val="24"/>
-          <w:lang w:val="sv-SE"/>
-        </w:rPr>
-        <w:t xml:space="preserve"> sekund</w:t>
-      </w:r>
-      <w:r>
-        <w:rPr>
-          <w:rFonts w:ascii="Arial" w:hAnsi="Arial" w:cs="Arial"/>
-          <w:sz w:val="24"/>
-          <w:szCs w:val="24"/>
-          <w:lang w:val="sv-SE"/>
-        </w:rPr>
-        <w:t>er</w:t>
-      </w:r>
-      <w:r>
-        <w:rPr>
-          <w:rFonts w:ascii="Arial" w:hAnsi="Arial" w:cs="Arial"/>
-          <w:sz w:val="24"/>
-          <w:szCs w:val="24"/>
-          <w:lang w:val="sv-SE"/>
-        </w:rPr>
-        <w:t xml:space="preserve"> (Dubbel så lång </w:t>
-      </w:r>
-      <w:r>
-        <w:rPr>
-          <w:rFonts w:ascii="Arial" w:hAnsi="Arial" w:cs="Arial"/>
-          <w:sz w:val="24"/>
-          <w:szCs w:val="24"/>
-          <w:lang w:val="sv-SE"/>
-        </w:rPr>
-        <w:t xml:space="preserve">maximal </w:t>
-      </w:r>
-      <w:r>
-        <w:rPr>
-          <w:rFonts w:ascii="Arial" w:hAnsi="Arial" w:cs="Arial"/>
-          <w:sz w:val="24"/>
-          <w:szCs w:val="24"/>
-          <w:lang w:val="sv-SE"/>
-        </w:rPr>
-        <w:t>svarstid som vid normalfall)</w:t>
-      </w:r>
-      <w:r>
-        <w:rPr>
-          <w:rFonts w:ascii="Arial" w:hAnsi="Arial" w:cs="Arial"/>
-          <w:sz w:val="24"/>
-          <w:szCs w:val="24"/>
-          <w:lang w:val="sv-SE"/>
-        </w:rPr>
-        <w:t xml:space="preserve">. </w:t>
-      </w:r>
-      <w:r>
-        <w:rPr>
-          <w:rFonts w:ascii="Arial" w:hAnsi="Arial" w:cs="Arial"/>
-          <w:sz w:val="24"/>
-          <w:szCs w:val="24"/>
-          <w:lang w:val="sv-SE"/>
-        </w:rPr>
-        <w:t xml:space="preserve">Detta </w:t>
-      </w:r>
-      <w:r>
-        <w:rPr>
-          <w:rFonts w:ascii="Arial" w:hAnsi="Arial" w:cs="Arial"/>
-          <w:sz w:val="24"/>
-          <w:szCs w:val="24"/>
-          <w:lang w:val="sv-SE"/>
-        </w:rPr>
-        <w:t xml:space="preserve">mått är </w:t>
-      </w:r>
-      <w:r>
-        <w:rPr>
-          <w:rFonts w:ascii="Arial" w:hAnsi="Arial" w:cs="Arial"/>
-          <w:sz w:val="24"/>
-          <w:szCs w:val="24"/>
-          <w:lang w:val="sv-SE"/>
-        </w:rPr>
-        <w:t>sett utifrån Konsument perspektivet</w:t>
-      </w:r>
-      <w:r>
-        <w:rPr>
-          <w:rFonts w:ascii="Arial" w:hAnsi="Arial" w:cs="Arial"/>
-          <w:sz w:val="24"/>
-          <w:szCs w:val="24"/>
-          <w:lang w:val="sv-SE"/>
-        </w:rPr>
-        <w:t>.</w:t>
-      </w:r>
-    </w:p>
-    <w:p>
-      <w:pPr>
-        <w:rPr>
-          <w:rFonts w:ascii="Arial" w:hAnsi="Arial" w:cs="Arial"/>
-          <w:b/>
-          <w:sz w:val="24"/>
-          <w:szCs w:val="24"/>
-          <w:lang w:val="sv-SE"/>
-        </w:rPr>
-      </w:pPr>
-      <w:r>
-        <w:rPr>
-          <w:rFonts w:ascii="Arial" w:hAnsi="Arial" w:cs="Arial"/>
-          <w:b/>
-          <w:sz w:val="24"/>
-          <w:szCs w:val="24"/>
-          <w:lang w:val="sv-SE"/>
-        </w:rPr>
         <w:t>Testning</w:t>
       </w:r>
     </w:p>
     <w:p>
       <w:pPr>
-        <w:pStyle w:val="Liststycke"/>
+        <w:pStyle w:val="ListParagraph"/>
         <w:numPr>
           <w:ilvl w:val="0"/>
           <w:numId w:val="42"/>
@@ -9369,7 +9373,7 @@
     </w:p>
     <w:p>
       <w:pPr>
-        <w:pStyle w:val="Liststycke"/>
+        <w:pStyle w:val="ListParagraph"/>
         <w:numPr>
           <w:ilvl w:val="0"/>
           <w:numId w:val="42"/>
@@ -9432,7 +9436,7 @@
     </w:p>
     <w:p>
       <w:pPr>
-        <w:pStyle w:val="Liststycke"/>
+        <w:pStyle w:val="ListParagraph"/>
         <w:numPr>
           <w:ilvl w:val="0"/>
           <w:numId w:val="42"/>
@@ -9502,7 +9506,7 @@
     </w:p>
     <w:p>
       <w:pPr>
-        <w:pStyle w:val="Liststycke"/>
+        <w:pStyle w:val="ListParagraph"/>
         <w:numPr>
           <w:ilvl w:val="0"/>
           <w:numId w:val="42"/>
@@ -9643,7 +9647,7 @@
     </w:p>
     <w:p>
       <w:pPr>
-        <w:pStyle w:val="Rubrik1"/>
+        <w:pStyle w:val="Heading1"/>
         <w:rPr>
           <w:iCs/>
         </w:rPr>
@@ -9669,7 +9673,7 @@
     </w:p>
     <w:p>
       <w:pPr>
-        <w:pStyle w:val="Brdtext"/>
+        <w:pStyle w:val="BodyText"/>
         <w:rPr>
           <w:rFonts w:ascii="Arial" w:hAnsi="Arial" w:cs="Arial"/>
           <w:sz w:val="24"/>
@@ -9689,7 +9693,7 @@
     </w:p>
     <w:p>
       <w:pPr>
-        <w:pStyle w:val="Brdtext"/>
+        <w:pStyle w:val="BodyText"/>
         <w:rPr>
           <w:rFonts w:ascii="Arial" w:hAnsi="Arial" w:cs="Arial"/>
           <w:color w:val="000000"/>
@@ -9735,7 +9739,7 @@
     </w:p>
     <w:p>
       <w:pPr>
-        <w:pStyle w:val="Brdtext"/>
+        <w:pStyle w:val="BodyText"/>
         <w:keepLines/>
         <w:numPr>
           <w:ilvl w:val="0"/>
@@ -9775,7 +9779,7 @@
     </w:p>
     <w:p>
       <w:pPr>
-        <w:pStyle w:val="Brdtext"/>
+        <w:pStyle w:val="BodyText"/>
         <w:keepLines/>
         <w:numPr>
           <w:ilvl w:val="0"/>
@@ -9819,7 +9823,7 @@
     </w:p>
     <w:p>
       <w:pPr>
-        <w:pStyle w:val="Brdtext"/>
+        <w:pStyle w:val="BodyText"/>
         <w:keepLines/>
         <w:ind w:left="360"/>
         <w:rPr>
@@ -9888,7 +9892,7 @@
         <w:rPr>
           <w:noProof/>
         </w:rPr>
-        <w:t>19</w:t>
+        <w:t>17</w:t>
       </w:r>
     </w:fldSimple>
     <w:r>
@@ -9899,7 +9903,7 @@
         <w:rPr>
           <w:noProof/>
         </w:rPr>
-        <w:t>19</w:t>
+        <w:t>18</w:t>
       </w:r>
     </w:fldSimple>
   </w:p>
@@ -10026,7 +10030,7 @@
     <w:hyperlink r:id="rId1" w:history="1">
       <w:r>
         <w:rPr>
-          <w:rStyle w:val="Hyperlnk"/>
+          <w:rStyle w:val="Hyperlink"/>
           <w:sz w:val="16"/>
           <w:szCs w:val="16"/>
           <w:lang w:val="sv-SE"/>
@@ -10146,7 +10150,7 @@
     <w:hyperlink r:id="rId2" w:history="1">
       <w:r>
         <w:rPr>
-          <w:rStyle w:val="Hyperlnk"/>
+          <w:rStyle w:val="Hyperlink"/>
           <w:sz w:val="16"/>
           <w:szCs w:val="16"/>
           <w:lang w:val="sv-SE"/>
@@ -10224,12 +10228,12 @@
 <w:hdr xmlns:ve="http://schemas.openxmlformats.org/markup-compatibility/2006" xmlns:o="urn:schemas-microsoft-com:office:office" xmlns:r="http://schemas.openxmlformats.org/officeDocument/2006/relationships" xmlns:m="http://schemas.openxmlformats.org/officeDocument/2006/math" xmlns:v="urn:schemas-microsoft-com:vml" xmlns:wp="http://schemas.openxmlformats.org/drawingml/2006/wordprocessingDrawing" xmlns:w10="urn:schemas-microsoft-com:office:word" xmlns:w="http://schemas.openxmlformats.org/wordprocessingml/2006/main" xmlns:wne="http://schemas.microsoft.com/office/word/2006/wordml">
   <w:p>
     <w:pPr>
-      <w:pStyle w:val="Sidhuvud"/>
+      <w:pStyle w:val="Header"/>
     </w:pPr>
     <w:r>
       <w:rPr>
         <w:noProof/>
-        <w:lang w:val="sv-SE" w:eastAsia="sv-SE" w:bidi="ar-SA"/>
+        <w:lang w:bidi="ar-SA"/>
       </w:rPr>
       <w:drawing>
         <wp:inline distT="0" distB="0" distL="0" distR="0">
@@ -10890,7 +10894,7 @@
     <w:lvl w:ilvl="0">
       <w:start w:val="1"/>
       <w:numFmt w:val="decimal"/>
-      <w:pStyle w:val="Rubrik1"/>
+      <w:pStyle w:val="Heading1"/>
       <w:lvlText w:val="%1"/>
       <w:lvlJc w:val="left"/>
       <w:pPr>
@@ -10904,7 +10908,7 @@
     <w:lvl w:ilvl="1">
       <w:start w:val="1"/>
       <w:numFmt w:val="decimal"/>
-      <w:pStyle w:val="Rubrik2"/>
+      <w:pStyle w:val="Heading2"/>
       <w:lvlText w:val="%1.%2"/>
       <w:lvlJc w:val="left"/>
       <w:pPr>
@@ -10917,7 +10921,7 @@
     <w:lvl w:ilvl="2">
       <w:start w:val="1"/>
       <w:numFmt w:val="decimal"/>
-      <w:pStyle w:val="Rubrik3"/>
+      <w:pStyle w:val="Heading3"/>
       <w:lvlText w:val="%1.%2.%3"/>
       <w:lvlJc w:val="left"/>
       <w:pPr>
@@ -10930,7 +10934,7 @@
     <w:lvl w:ilvl="3">
       <w:start w:val="1"/>
       <w:numFmt w:val="decimal"/>
-      <w:pStyle w:val="Rubrik4"/>
+      <w:pStyle w:val="Heading4"/>
       <w:lvlText w:val="%1.%2.%3.%4"/>
       <w:lvlJc w:val="left"/>
       <w:pPr>
@@ -10943,7 +10947,7 @@
     <w:lvl w:ilvl="4">
       <w:start w:val="1"/>
       <w:numFmt w:val="decimal"/>
-      <w:pStyle w:val="Rubrik5"/>
+      <w:pStyle w:val="Heading5"/>
       <w:lvlText w:val="%1.%2.%3.%4.%5"/>
       <w:lvlJc w:val="left"/>
       <w:pPr>
@@ -10956,7 +10960,7 @@
     <w:lvl w:ilvl="5">
       <w:start w:val="1"/>
       <w:numFmt w:val="decimal"/>
-      <w:pStyle w:val="Rubrik6"/>
+      <w:pStyle w:val="Heading6"/>
       <w:lvlText w:val="%1.%2.%3.%4.%5.%6"/>
       <w:lvlJc w:val="left"/>
       <w:pPr>
@@ -10969,7 +10973,7 @@
     <w:lvl w:ilvl="6">
       <w:start w:val="1"/>
       <w:numFmt w:val="decimal"/>
-      <w:pStyle w:val="Rubrik7"/>
+      <w:pStyle w:val="Heading7"/>
       <w:lvlText w:val="%1.%2.%3.%4.%5.%6.%7"/>
       <w:lvlJc w:val="left"/>
       <w:pPr>
@@ -10982,7 +10986,7 @@
     <w:lvl w:ilvl="7">
       <w:start w:val="1"/>
       <w:numFmt w:val="decimal"/>
-      <w:pStyle w:val="Rubrik8"/>
+      <w:pStyle w:val="Heading8"/>
       <w:lvlText w:val="%1.%2.%3.%4.%5.%6.%7.%8"/>
       <w:lvlJc w:val="left"/>
       <w:pPr>
@@ -10995,7 +10999,7 @@
     <w:lvl w:ilvl="8">
       <w:start w:val="1"/>
       <w:numFmt w:val="decimal"/>
-      <w:pStyle w:val="Rubrik9"/>
+      <w:pStyle w:val="Heading9"/>
       <w:lvlText w:val="%1.%2.%3.%4.%5.%6.%7.%8.%9"/>
       <w:lvlJc w:val="left"/>
       <w:pPr>
@@ -15089,11 +15093,11 @@
       <w:lang w:val="en-US" w:eastAsia="en-US" w:bidi="en-US"/>
     </w:rPr>
   </w:style>
-  <w:style w:type="paragraph" w:styleId="Rubrik1">
+  <w:style w:type="paragraph" w:styleId="Heading1">
     <w:name w:val="heading 1"/>
     <w:basedOn w:val="Normal"/>
     <w:next w:val="Normal"/>
-    <w:link w:val="Rubrik1Char"/>
+    <w:link w:val="Heading1Char"/>
     <w:uiPriority w:val="9"/>
     <w:qFormat/>
     <w:rsid w:val="003A4407"/>
@@ -15113,11 +15117,11 @@
       <w:szCs w:val="28"/>
     </w:rPr>
   </w:style>
-  <w:style w:type="paragraph" w:styleId="Rubrik2">
+  <w:style w:type="paragraph" w:styleId="Heading2">
     <w:name w:val="heading 2"/>
     <w:basedOn w:val="Normal"/>
     <w:next w:val="Normal"/>
-    <w:link w:val="Rubrik2Char"/>
+    <w:link w:val="Heading2Char"/>
     <w:uiPriority w:val="9"/>
     <w:unhideWhenUsed/>
     <w:qFormat/>
@@ -15138,11 +15142,11 @@
       <w:szCs w:val="26"/>
     </w:rPr>
   </w:style>
-  <w:style w:type="paragraph" w:styleId="Rubrik3">
+  <w:style w:type="paragraph" w:styleId="Heading3">
     <w:name w:val="heading 3"/>
     <w:basedOn w:val="Normal"/>
     <w:next w:val="Normal"/>
-    <w:link w:val="Rubrik3Char"/>
+    <w:link w:val="Heading3Char"/>
     <w:uiPriority w:val="9"/>
     <w:unhideWhenUsed/>
     <w:qFormat/>
@@ -15161,11 +15165,11 @@
       <w:bCs/>
     </w:rPr>
   </w:style>
-  <w:style w:type="paragraph" w:styleId="Rubrik4">
+  <w:style w:type="paragraph" w:styleId="Heading4">
     <w:name w:val="heading 4"/>
     <w:basedOn w:val="Normal"/>
     <w:next w:val="Normal"/>
-    <w:link w:val="Rubrik4Char"/>
+    <w:link w:val="Heading4Char"/>
     <w:uiPriority w:val="9"/>
     <w:unhideWhenUsed/>
     <w:qFormat/>
@@ -15186,11 +15190,11 @@
       <w:iCs/>
     </w:rPr>
   </w:style>
-  <w:style w:type="paragraph" w:styleId="Rubrik5">
+  <w:style w:type="paragraph" w:styleId="Heading5">
     <w:name w:val="heading 5"/>
     <w:basedOn w:val="Normal"/>
     <w:next w:val="Normal"/>
-    <w:link w:val="Rubrik5Char"/>
+    <w:link w:val="Heading5Char"/>
     <w:uiPriority w:val="9"/>
     <w:unhideWhenUsed/>
     <w:qFormat/>
@@ -15210,11 +15214,11 @@
       <w:color w:val="7F7F7F"/>
     </w:rPr>
   </w:style>
-  <w:style w:type="paragraph" w:styleId="Rubrik6">
+  <w:style w:type="paragraph" w:styleId="Heading6">
     <w:name w:val="heading 6"/>
     <w:basedOn w:val="Normal"/>
     <w:next w:val="Normal"/>
-    <w:link w:val="Rubrik6Char"/>
+    <w:link w:val="Heading6Char"/>
     <w:uiPriority w:val="9"/>
     <w:unhideWhenUsed/>
     <w:qFormat/>
@@ -15236,11 +15240,11 @@
       <w:color w:val="7F7F7F"/>
     </w:rPr>
   </w:style>
-  <w:style w:type="paragraph" w:styleId="Rubrik7">
+  <w:style w:type="paragraph" w:styleId="Heading7">
     <w:name w:val="heading 7"/>
     <w:basedOn w:val="Normal"/>
     <w:next w:val="Normal"/>
-    <w:link w:val="Rubrik7Char"/>
+    <w:link w:val="Heading7Char"/>
     <w:uiPriority w:val="9"/>
     <w:unhideWhenUsed/>
     <w:qFormat/>
@@ -15259,11 +15263,11 @@
       <w:iCs/>
     </w:rPr>
   </w:style>
-  <w:style w:type="paragraph" w:styleId="Rubrik8">
+  <w:style w:type="paragraph" w:styleId="Heading8">
     <w:name w:val="heading 8"/>
     <w:basedOn w:val="Normal"/>
     <w:next w:val="Normal"/>
-    <w:link w:val="Rubrik8Char"/>
+    <w:link w:val="Heading8Char"/>
     <w:uiPriority w:val="9"/>
     <w:unhideWhenUsed/>
     <w:qFormat/>
@@ -15282,11 +15286,11 @@
       <w:szCs w:val="20"/>
     </w:rPr>
   </w:style>
-  <w:style w:type="paragraph" w:styleId="Rubrik9">
+  <w:style w:type="paragraph" w:styleId="Heading9">
     <w:name w:val="heading 9"/>
     <w:basedOn w:val="Normal"/>
     <w:next w:val="Normal"/>
-    <w:link w:val="Rubrik9Char"/>
+    <w:link w:val="Heading9Char"/>
     <w:uiPriority w:val="9"/>
     <w:unhideWhenUsed/>
     <w:qFormat/>
@@ -15308,13 +15312,13 @@
       <w:szCs w:val="20"/>
     </w:rPr>
   </w:style>
-  <w:style w:type="character" w:default="1" w:styleId="Standardstycketeckensnitt">
+  <w:style w:type="character" w:default="1" w:styleId="DefaultParagraphFont">
     <w:name w:val="Default Paragraph Font"/>
     <w:uiPriority w:val="1"/>
     <w:semiHidden/>
     <w:unhideWhenUsed/>
   </w:style>
-  <w:style w:type="table" w:default="1" w:styleId="Normaltabell">
+  <w:style w:type="table" w:default="1" w:styleId="TableNormal">
     <w:name w:val="Normal Table"/>
     <w:uiPriority w:val="99"/>
     <w:semiHidden/>
@@ -15330,7 +15334,7 @@
       </w:tblCellMar>
     </w:tblPr>
   </w:style>
-  <w:style w:type="numbering" w:default="1" w:styleId="Ingenlista">
+  <w:style w:type="numbering" w:default="1" w:styleId="NoList">
     <w:name w:val="No List"/>
     <w:uiPriority w:val="99"/>
     <w:semiHidden/>
@@ -15345,7 +15349,7 @@
       <w:ind w:left="720"/>
     </w:pPr>
   </w:style>
-  <w:style w:type="paragraph" w:styleId="Innehll1">
+  <w:style w:type="paragraph" w:styleId="TOC1">
     <w:name w:val="toc 1"/>
     <w:basedOn w:val="Normal"/>
     <w:next w:val="Normal"/>
@@ -15364,7 +15368,7 @@
       <w:szCs w:val="28"/>
     </w:rPr>
   </w:style>
-  <w:style w:type="paragraph" w:styleId="Innehll2">
+  <w:style w:type="paragraph" w:styleId="TOC2">
     <w:name w:val="toc 2"/>
     <w:basedOn w:val="Normal"/>
     <w:next w:val="Normal"/>
@@ -15384,7 +15388,7 @@
       <w:noProof/>
     </w:rPr>
   </w:style>
-  <w:style w:type="paragraph" w:styleId="Innehll3">
+  <w:style w:type="paragraph" w:styleId="TOC3">
     <w:name w:val="toc 3"/>
     <w:basedOn w:val="Normal"/>
     <w:next w:val="Normal"/>
@@ -15405,7 +15409,7 @@
       <w:sz w:val="20"/>
     </w:rPr>
   </w:style>
-  <w:style w:type="paragraph" w:styleId="Innehll4">
+  <w:style w:type="paragraph" w:styleId="TOC4">
     <w:name w:val="toc 4"/>
     <w:basedOn w:val="Normal"/>
     <w:next w:val="Normal"/>
@@ -15420,7 +15424,7 @@
       <w:sz w:val="20"/>
     </w:rPr>
   </w:style>
-  <w:style w:type="paragraph" w:styleId="Innehll5">
+  <w:style w:type="paragraph" w:styleId="TOC5">
     <w:name w:val="toc 5"/>
     <w:basedOn w:val="Normal"/>
     <w:next w:val="Normal"/>
@@ -15431,7 +15435,7 @@
       <w:ind w:left="960"/>
     </w:pPr>
   </w:style>
-  <w:style w:type="paragraph" w:styleId="Innehll6">
+  <w:style w:type="paragraph" w:styleId="TOC6">
     <w:name w:val="toc 6"/>
     <w:basedOn w:val="Normal"/>
     <w:next w:val="Normal"/>
@@ -15442,7 +15446,7 @@
       <w:ind w:left="1200"/>
     </w:pPr>
   </w:style>
-  <w:style w:type="paragraph" w:styleId="Innehll7">
+  <w:style w:type="paragraph" w:styleId="TOC7">
     <w:name w:val="toc 7"/>
     <w:basedOn w:val="Normal"/>
     <w:next w:val="Normal"/>
@@ -15453,7 +15457,7 @@
       <w:ind w:left="1440"/>
     </w:pPr>
   </w:style>
-  <w:style w:type="paragraph" w:styleId="Innehll8">
+  <w:style w:type="paragraph" w:styleId="TOC8">
     <w:name w:val="toc 8"/>
     <w:basedOn w:val="Normal"/>
     <w:next w:val="Normal"/>
@@ -15464,7 +15468,7 @@
       <w:ind w:left="1680"/>
     </w:pPr>
   </w:style>
-  <w:style w:type="paragraph" w:styleId="Innehll9">
+  <w:style w:type="paragraph" w:styleId="TOC9">
     <w:name w:val="toc 9"/>
     <w:basedOn w:val="Normal"/>
     <w:next w:val="Normal"/>
@@ -15475,7 +15479,7 @@
       <w:ind w:left="1920"/>
     </w:pPr>
   </w:style>
-  <w:style w:type="paragraph" w:styleId="Sidhuvud">
+  <w:style w:type="paragraph" w:styleId="Header">
     <w:name w:val="header"/>
     <w:basedOn w:val="Normal"/>
     <w:rsid w:val="002D2F62"/>
@@ -15496,7 +15500,7 @@
       </w:tabs>
     </w:pPr>
   </w:style>
-  <w:style w:type="paragraph" w:styleId="Sidfot">
+  <w:style w:type="paragraph" w:styleId="Footer">
     <w:name w:val="footer"/>
     <w:basedOn w:val="Normal"/>
     <w:rsid w:val="002D2F62"/>
@@ -15519,9 +15523,9 @@
       </w:tabs>
     </w:pPr>
   </w:style>
-  <w:style w:type="character" w:styleId="Hyperlnk">
+  <w:style w:type="character" w:styleId="Hyperlink">
     <w:name w:val="Hyperlink"/>
-    <w:basedOn w:val="Standardstycketeckensnitt"/>
+    <w:basedOn w:val="DefaultParagraphFont"/>
     <w:uiPriority w:val="99"/>
     <w:rsid w:val="002D2F62"/>
     <w:rPr>
@@ -15555,9 +15559,9 @@
       <w:lang w:eastAsia="sv-SE"/>
     </w:rPr>
   </w:style>
-  <w:style w:type="character" w:styleId="AnvndHyperlnk">
+  <w:style w:type="character" w:styleId="FollowedHyperlink">
     <w:name w:val="FollowedHyperlink"/>
-    <w:basedOn w:val="Standardstycketeckensnitt"/>
+    <w:basedOn w:val="DefaultParagraphFont"/>
     <w:rsid w:val="002D2F62"/>
     <w:rPr>
       <w:color w:val="800080"/>
@@ -15566,7 +15570,7 @@
   </w:style>
   <w:style w:type="character" w:customStyle="1" w:styleId="1">
     <w:name w:val="1"/>
-    <w:basedOn w:val="Standardstycketeckensnitt"/>
+    <w:basedOn w:val="DefaultParagraphFont"/>
     <w:rsid w:val="002D2F62"/>
     <w:rPr>
       <w:color w:val="0000FF"/>
@@ -15892,9 +15896,9 @@
       <w:ind w:left="2160"/>
     </w:pPr>
   </w:style>
-  <w:style w:type="character" w:styleId="Kommentarsreferens">
+  <w:style w:type="character" w:styleId="CommentReference">
     <w:name w:val="annotation reference"/>
-    <w:basedOn w:val="Standardstycketeckensnitt"/>
+    <w:basedOn w:val="DefaultParagraphFont"/>
     <w:semiHidden/>
     <w:rsid w:val="00403929"/>
     <w:rPr>
@@ -15902,7 +15906,7 @@
       <w:szCs w:val="16"/>
     </w:rPr>
   </w:style>
-  <w:style w:type="paragraph" w:styleId="Kommentarer">
+  <w:style w:type="paragraph" w:styleId="CommentText">
     <w:name w:val="annotation text"/>
     <w:basedOn w:val="Normal"/>
     <w:semiHidden/>
@@ -15911,10 +15915,10 @@
       <w:sz w:val="20"/>
     </w:rPr>
   </w:style>
-  <w:style w:type="paragraph" w:styleId="Kommentarsmne">
+  <w:style w:type="paragraph" w:styleId="CommentSubject">
     <w:name w:val="annotation subject"/>
-    <w:basedOn w:val="Kommentarer"/>
-    <w:next w:val="Kommentarer"/>
+    <w:basedOn w:val="CommentText"/>
+    <w:next w:val="CommentText"/>
     <w:semiHidden/>
     <w:rsid w:val="00403929"/>
     <w:rPr>
@@ -15922,7 +15926,7 @@
       <w:bCs/>
     </w:rPr>
   </w:style>
-  <w:style w:type="paragraph" w:styleId="Ballongtext">
+  <w:style w:type="paragraph" w:styleId="BalloonText">
     <w:name w:val="Balloon Text"/>
     <w:basedOn w:val="Normal"/>
     <w:semiHidden/>
@@ -15933,10 +15937,10 @@
       <w:szCs w:val="16"/>
     </w:rPr>
   </w:style>
-  <w:style w:type="paragraph" w:styleId="Brdtext">
+  <w:style w:type="paragraph" w:styleId="BodyText">
     <w:name w:val="Body Text"/>
     <w:basedOn w:val="Normal"/>
-    <w:link w:val="BrdtextChar"/>
+    <w:link w:val="BodyTextChar"/>
     <w:rsid w:val="00F458E0"/>
     <w:pPr>
       <w:widowControl w:val="0"/>
@@ -15947,15 +15951,15 @@
       <w:sz w:val="20"/>
     </w:rPr>
   </w:style>
-  <w:style w:type="character" w:customStyle="1" w:styleId="BrdtextChar">
-    <w:name w:val="Brödtext Char"/>
-    <w:basedOn w:val="Standardstycketeckensnitt"/>
-    <w:link w:val="Brdtext"/>
+  <w:style w:type="character" w:customStyle="1" w:styleId="BodyTextChar">
+    <w:name w:val="Body Text Char"/>
+    <w:basedOn w:val="DefaultParagraphFont"/>
+    <w:link w:val="BodyText"/>
     <w:rsid w:val="00F458E0"/>
   </w:style>
-  <w:style w:type="table" w:styleId="Tabellrutnt">
+  <w:style w:type="table" w:styleId="TableGrid">
     <w:name w:val="Table Grid"/>
-    <w:basedOn w:val="Normaltabell"/>
+    <w:basedOn w:val="TableNormal"/>
     <w:rsid w:val="00B8765F"/>
     <w:tblPr>
       <w:tblInd w:w="0" w:type="dxa"/>
@@ -15975,7 +15979,7 @@
       </w:tblCellMar>
     </w:tblPr>
   </w:style>
-  <w:style w:type="character" w:styleId="Betoning">
+  <w:style w:type="character" w:styleId="Emphasis">
     <w:name w:val="Emphasis"/>
     <w:uiPriority w:val="20"/>
     <w:qFormat/>
@@ -15990,10 +15994,10 @@
       <w:shd w:val="clear" w:color="auto" w:fill="auto"/>
     </w:rPr>
   </w:style>
-  <w:style w:type="character" w:customStyle="1" w:styleId="Rubrik1Char">
-    <w:name w:val="Rubrik 1 Char"/>
-    <w:basedOn w:val="Standardstycketeckensnitt"/>
-    <w:link w:val="Rubrik1"/>
+  <w:style w:type="character" w:customStyle="1" w:styleId="Heading1Char">
+    <w:name w:val="Heading 1 Char"/>
+    <w:basedOn w:val="DefaultParagraphFont"/>
+    <w:link w:val="Heading1"/>
     <w:uiPriority w:val="9"/>
     <w:rsid w:val="003A4407"/>
     <w:rPr>
@@ -16004,10 +16008,10 @@
       <w:szCs w:val="28"/>
     </w:rPr>
   </w:style>
-  <w:style w:type="character" w:customStyle="1" w:styleId="Rubrik2Char">
-    <w:name w:val="Rubrik 2 Char"/>
-    <w:basedOn w:val="Standardstycketeckensnitt"/>
-    <w:link w:val="Rubrik2"/>
+  <w:style w:type="character" w:customStyle="1" w:styleId="Heading2Char">
+    <w:name w:val="Heading 2 Char"/>
+    <w:basedOn w:val="DefaultParagraphFont"/>
+    <w:link w:val="Heading2"/>
     <w:uiPriority w:val="9"/>
     <w:rsid w:val="003A4407"/>
     <w:rPr>
@@ -16018,10 +16022,10 @@
       <w:szCs w:val="26"/>
     </w:rPr>
   </w:style>
-  <w:style w:type="character" w:customStyle="1" w:styleId="Rubrik3Char">
-    <w:name w:val="Rubrik 3 Char"/>
-    <w:basedOn w:val="Standardstycketeckensnitt"/>
-    <w:link w:val="Rubrik3"/>
+  <w:style w:type="character" w:customStyle="1" w:styleId="Heading3Char">
+    <w:name w:val="Heading 3 Char"/>
+    <w:basedOn w:val="DefaultParagraphFont"/>
+    <w:link w:val="Heading3"/>
     <w:uiPriority w:val="9"/>
     <w:rsid w:val="003A4407"/>
     <w:rPr>
@@ -16030,10 +16034,10 @@
       <w:bCs/>
     </w:rPr>
   </w:style>
-  <w:style w:type="character" w:customStyle="1" w:styleId="Rubrik4Char">
-    <w:name w:val="Rubrik 4 Char"/>
-    <w:basedOn w:val="Standardstycketeckensnitt"/>
-    <w:link w:val="Rubrik4"/>
+  <w:style w:type="character" w:customStyle="1" w:styleId="Heading4Char">
+    <w:name w:val="Heading 4 Char"/>
+    <w:basedOn w:val="DefaultParagraphFont"/>
+    <w:link w:val="Heading4"/>
     <w:uiPriority w:val="9"/>
     <w:rsid w:val="003A4407"/>
     <w:rPr>
@@ -16047,10 +16051,10 @@
       <w:lang w:val="en-US" w:eastAsia="en-US" w:bidi="en-US"/>
     </w:rPr>
   </w:style>
-  <w:style w:type="character" w:customStyle="1" w:styleId="Rubrik5Char">
-    <w:name w:val="Rubrik 5 Char"/>
-    <w:basedOn w:val="Standardstycketeckensnitt"/>
-    <w:link w:val="Rubrik5"/>
+  <w:style w:type="character" w:customStyle="1" w:styleId="Heading5Char">
+    <w:name w:val="Heading 5 Char"/>
+    <w:basedOn w:val="DefaultParagraphFont"/>
+    <w:link w:val="Heading5"/>
     <w:uiPriority w:val="9"/>
     <w:rsid w:val="003A4407"/>
     <w:rPr>
@@ -16060,10 +16064,10 @@
       <w:color w:val="7F7F7F"/>
     </w:rPr>
   </w:style>
-  <w:style w:type="character" w:customStyle="1" w:styleId="Rubrik6Char">
-    <w:name w:val="Rubrik 6 Char"/>
-    <w:basedOn w:val="Standardstycketeckensnitt"/>
-    <w:link w:val="Rubrik6"/>
+  <w:style w:type="character" w:customStyle="1" w:styleId="Heading6Char">
+    <w:name w:val="Heading 6 Char"/>
+    <w:basedOn w:val="DefaultParagraphFont"/>
+    <w:link w:val="Heading6"/>
     <w:uiPriority w:val="9"/>
     <w:rsid w:val="003A4407"/>
     <w:rPr>
@@ -16075,10 +16079,10 @@
       <w:color w:val="7F7F7F"/>
     </w:rPr>
   </w:style>
-  <w:style w:type="character" w:customStyle="1" w:styleId="Rubrik7Char">
-    <w:name w:val="Rubrik 7 Char"/>
-    <w:basedOn w:val="Standardstycketeckensnitt"/>
-    <w:link w:val="Rubrik7"/>
+  <w:style w:type="character" w:customStyle="1" w:styleId="Heading7Char">
+    <w:name w:val="Heading 7 Char"/>
+    <w:basedOn w:val="DefaultParagraphFont"/>
+    <w:link w:val="Heading7"/>
     <w:uiPriority w:val="9"/>
     <w:rsid w:val="003A4407"/>
     <w:rPr>
@@ -16087,10 +16091,10 @@
       <w:iCs/>
     </w:rPr>
   </w:style>
-  <w:style w:type="character" w:customStyle="1" w:styleId="Rubrik8Char">
-    <w:name w:val="Rubrik 8 Char"/>
-    <w:basedOn w:val="Standardstycketeckensnitt"/>
-    <w:link w:val="Rubrik8"/>
+  <w:style w:type="character" w:customStyle="1" w:styleId="Heading8Char">
+    <w:name w:val="Heading 8 Char"/>
+    <w:basedOn w:val="DefaultParagraphFont"/>
+    <w:link w:val="Heading8"/>
     <w:uiPriority w:val="9"/>
     <w:rsid w:val="003A4407"/>
     <w:rPr>
@@ -16099,10 +16103,10 @@
       <w:szCs w:val="20"/>
     </w:rPr>
   </w:style>
-  <w:style w:type="character" w:customStyle="1" w:styleId="Rubrik9Char">
-    <w:name w:val="Rubrik 9 Char"/>
-    <w:basedOn w:val="Standardstycketeckensnitt"/>
-    <w:link w:val="Rubrik9"/>
+  <w:style w:type="character" w:customStyle="1" w:styleId="Heading9Char">
+    <w:name w:val="Heading 9 Char"/>
+    <w:basedOn w:val="DefaultParagraphFont"/>
+    <w:link w:val="Heading9"/>
     <w:uiPriority w:val="9"/>
     <w:rsid w:val="003A4407"/>
     <w:rPr>
@@ -16114,11 +16118,11 @@
       <w:szCs w:val="20"/>
     </w:rPr>
   </w:style>
-  <w:style w:type="paragraph" w:styleId="Rubrik">
+  <w:style w:type="paragraph" w:styleId="Title">
     <w:name w:val="Title"/>
     <w:basedOn w:val="Normal"/>
     <w:next w:val="Normal"/>
-    <w:link w:val="RubrikChar"/>
+    <w:link w:val="TitleChar"/>
     <w:uiPriority w:val="10"/>
     <w:qFormat/>
     <w:rsid w:val="003A4407"/>
@@ -16136,10 +16140,10 @@
       <w:szCs w:val="52"/>
     </w:rPr>
   </w:style>
-  <w:style w:type="character" w:customStyle="1" w:styleId="RubrikChar">
-    <w:name w:val="Rubrik Char"/>
-    <w:basedOn w:val="Standardstycketeckensnitt"/>
-    <w:link w:val="Rubrik"/>
+  <w:style w:type="character" w:customStyle="1" w:styleId="TitleChar">
+    <w:name w:val="Title Char"/>
+    <w:basedOn w:val="DefaultParagraphFont"/>
+    <w:link w:val="Title"/>
     <w:uiPriority w:val="10"/>
     <w:rsid w:val="003A4407"/>
     <w:rPr>
@@ -16149,11 +16153,11 @@
       <w:szCs w:val="52"/>
     </w:rPr>
   </w:style>
-  <w:style w:type="paragraph" w:styleId="Underrubrik">
+  <w:style w:type="paragraph" w:styleId="Subtitle">
     <w:name w:val="Subtitle"/>
     <w:basedOn w:val="Normal"/>
     <w:next w:val="Normal"/>
-    <w:link w:val="UnderrubrikChar"/>
+    <w:link w:val="SubtitleChar"/>
     <w:uiPriority w:val="11"/>
     <w:qFormat/>
     <w:rsid w:val="003A4407"/>
@@ -16169,10 +16173,10 @@
       <w:szCs w:val="24"/>
     </w:rPr>
   </w:style>
-  <w:style w:type="character" w:customStyle="1" w:styleId="UnderrubrikChar">
-    <w:name w:val="Underrubrik Char"/>
-    <w:basedOn w:val="Standardstycketeckensnitt"/>
-    <w:link w:val="Underrubrik"/>
+  <w:style w:type="character" w:customStyle="1" w:styleId="SubtitleChar">
+    <w:name w:val="Subtitle Char"/>
+    <w:basedOn w:val="DefaultParagraphFont"/>
+    <w:link w:val="Subtitle"/>
     <w:uiPriority w:val="11"/>
     <w:rsid w:val="003A4407"/>
     <w:rPr>
@@ -16184,7 +16188,7 @@
       <w:szCs w:val="24"/>
     </w:rPr>
   </w:style>
-  <w:style w:type="character" w:styleId="Stark">
+  <w:style w:type="character" w:styleId="Strong">
     <w:name w:val="Strong"/>
     <w:uiPriority w:val="22"/>
     <w:qFormat/>
@@ -16194,7 +16198,7 @@
       <w:bCs/>
     </w:rPr>
   </w:style>
-  <w:style w:type="paragraph" w:styleId="Ingetavstnd">
+  <w:style w:type="paragraph" w:styleId="NoSpacing">
     <w:name w:val="No Spacing"/>
     <w:basedOn w:val="Normal"/>
     <w:uiPriority w:val="1"/>
@@ -16204,7 +16208,7 @@
       <w:spacing w:after="0" w:line="240" w:lineRule="auto"/>
     </w:pPr>
   </w:style>
-  <w:style w:type="paragraph" w:styleId="Liststycke">
+  <w:style w:type="paragraph" w:styleId="ListParagraph">
     <w:name w:val="List Paragraph"/>
     <w:basedOn w:val="Normal"/>
     <w:uiPriority w:val="34"/>
@@ -16215,11 +16219,11 @@
       <w:contextualSpacing/>
     </w:pPr>
   </w:style>
-  <w:style w:type="paragraph" w:styleId="Citat">
+  <w:style w:type="paragraph" w:styleId="Quote">
     <w:name w:val="Quote"/>
     <w:basedOn w:val="Normal"/>
     <w:next w:val="Normal"/>
-    <w:link w:val="CitatChar"/>
+    <w:link w:val="QuoteChar"/>
     <w:uiPriority w:val="29"/>
     <w:qFormat/>
     <w:rsid w:val="003A4407"/>
@@ -16232,10 +16236,10 @@
       <w:iCs/>
     </w:rPr>
   </w:style>
-  <w:style w:type="character" w:customStyle="1" w:styleId="CitatChar">
-    <w:name w:val="Citat Char"/>
-    <w:basedOn w:val="Standardstycketeckensnitt"/>
-    <w:link w:val="Citat"/>
+  <w:style w:type="character" w:customStyle="1" w:styleId="QuoteChar">
+    <w:name w:val="Quote Char"/>
+    <w:basedOn w:val="DefaultParagraphFont"/>
+    <w:link w:val="Quote"/>
     <w:uiPriority w:val="29"/>
     <w:rsid w:val="003A4407"/>
     <w:rPr>
@@ -16243,11 +16247,11 @@
       <w:iCs/>
     </w:rPr>
   </w:style>
-  <w:style w:type="paragraph" w:styleId="Starktcitat">
+  <w:style w:type="paragraph" w:styleId="IntenseQuote">
     <w:name w:val="Intense Quote"/>
     <w:basedOn w:val="Normal"/>
     <w:next w:val="Normal"/>
-    <w:link w:val="StarktcitatChar"/>
+    <w:link w:val="IntenseQuoteChar"/>
     <w:uiPriority w:val="30"/>
     <w:qFormat/>
     <w:rsid w:val="003A4407"/>
@@ -16266,10 +16270,10 @@
       <w:iCs/>
     </w:rPr>
   </w:style>
-  <w:style w:type="character" w:customStyle="1" w:styleId="StarktcitatChar">
-    <w:name w:val="Starkt citat Char"/>
-    <w:basedOn w:val="Standardstycketeckensnitt"/>
-    <w:link w:val="Starktcitat"/>
+  <w:style w:type="character" w:customStyle="1" w:styleId="IntenseQuoteChar">
+    <w:name w:val="Intense Quote Char"/>
+    <w:basedOn w:val="DefaultParagraphFont"/>
+    <w:link w:val="IntenseQuote"/>
     <w:uiPriority w:val="30"/>
     <w:rsid w:val="003A4407"/>
     <w:rPr>
@@ -16279,7 +16283,7 @@
       <w:iCs/>
     </w:rPr>
   </w:style>
-  <w:style w:type="character" w:styleId="Diskretbetoning">
+  <w:style w:type="character" w:styleId="SubtleEmphasis">
     <w:name w:val="Subtle Emphasis"/>
     <w:uiPriority w:val="19"/>
     <w:qFormat/>
@@ -16289,7 +16293,7 @@
       <w:iCs/>
     </w:rPr>
   </w:style>
-  <w:style w:type="character" w:styleId="Starkbetoning">
+  <w:style w:type="character" w:styleId="IntenseEmphasis">
     <w:name w:val="Intense Emphasis"/>
     <w:uiPriority w:val="21"/>
     <w:qFormat/>
@@ -16299,7 +16303,7 @@
       <w:bCs/>
     </w:rPr>
   </w:style>
-  <w:style w:type="character" w:styleId="Diskretreferens">
+  <w:style w:type="character" w:styleId="SubtleReference">
     <w:name w:val="Subtle Reference"/>
     <w:uiPriority w:val="31"/>
     <w:qFormat/>
@@ -16308,7 +16312,7 @@
       <w:smallCaps/>
     </w:rPr>
   </w:style>
-  <w:style w:type="character" w:styleId="Starkreferens">
+  <w:style w:type="character" w:styleId="IntenseReference">
     <w:name w:val="Intense Reference"/>
     <w:uiPriority w:val="32"/>
     <w:qFormat/>
@@ -16319,7 +16323,7 @@
       <w:u w:val="single"/>
     </w:rPr>
   </w:style>
-  <w:style w:type="character" w:styleId="Bokenstitel">
+  <w:style w:type="character" w:styleId="BookTitle">
     <w:name w:val="Book Title"/>
     <w:uiPriority w:val="33"/>
     <w:qFormat/>
@@ -16331,9 +16335,9 @@
       <w:spacing w:val="5"/>
     </w:rPr>
   </w:style>
-  <w:style w:type="paragraph" w:styleId="Innehllsfrteckningsrubrik">
+  <w:style w:type="paragraph" w:styleId="TOCHeading">
     <w:name w:val="TOC Heading"/>
-    <w:basedOn w:val="Rubrik1"/>
+    <w:basedOn w:val="Heading1"/>
     <w:next w:val="Normal"/>
     <w:uiPriority w:val="39"/>
     <w:unhideWhenUsed/>
@@ -16634,7 +16638,7 @@
 </file>
 
 <file path=customXml/itemProps1.xml><?xml version="1.0" encoding="utf-8"?>
-<ds:datastoreItem xmlns:ds="http://schemas.openxmlformats.org/officeDocument/2006/customXml" ds:itemID="{50D29828-23D7-4886-ADC0-1E4F1B77D541}">
+<ds:datastoreItem xmlns:ds="http://schemas.openxmlformats.org/officeDocument/2006/customXml" ds:itemID="{6CAD8E0F-050E-45D6-930B-F403C0C989C8}">
   <ds:schemaRefs>
     <ds:schemaRef ds:uri="http://schemas.openxmlformats.org/officeDocument/2006/bibliography"/>
   </ds:schemaRefs>

</xml_diff>

<commit_message>
Mindre justering av att göra deployment vyn mer generisk (dvs mer som exempel).
</commit_message>
<xml_diff>
--- a/ServiceInteractions/riv/crm/carelisting/trunk/Dokumentation/SAD nationella listningstjänsten.docx
+++ b/ServiceInteractions/riv/crm/carelisting/trunk/Dokumentation/SAD nationella listningstjänsten.docx
@@ -684,8 +684,9 @@
       <w:pPr>
         <w:pStyle w:val="TOC1"/>
         <w:rPr>
+          <w:rFonts w:asciiTheme="minorHAnsi" w:eastAsiaTheme="minorEastAsia" w:hAnsiTheme="minorHAnsi" w:cstheme="minorBidi"/>
           <w:szCs w:val="22"/>
-          <w:lang w:val="sv-SE" w:eastAsia="sv-SE" w:bidi="ar-SA"/>
+          <w:lang w:bidi="ar-SA"/>
         </w:rPr>
       </w:pPr>
       <w:r>
@@ -712,7 +713,7 @@
         </w:rPr>
         <w:fldChar w:fldCharType="separate"/>
       </w:r>
-      <w:hyperlink w:anchor="_Toc264449729" w:history="1">
+      <w:hyperlink w:anchor="_Toc264958055" w:history="1">
         <w:r>
           <w:rPr>
             <w:rStyle w:val="Hyperlink"/>
@@ -722,8 +723,9 @@
         </w:r>
         <w:r>
           <w:rPr>
+            <w:rFonts w:asciiTheme="minorHAnsi" w:eastAsiaTheme="minorEastAsia" w:hAnsiTheme="minorHAnsi" w:cstheme="minorBidi"/>
             <w:szCs w:val="22"/>
-            <w:lang w:val="sv-SE" w:eastAsia="sv-SE" w:bidi="ar-SA"/>
+            <w:lang w:bidi="ar-SA"/>
           </w:rPr>
           <w:tab/>
         </w:r>
@@ -750,7 +752,7 @@
           <w:rPr>
             <w:webHidden/>
           </w:rPr>
-          <w:instrText xml:space="preserve"> PAGEREF _Toc264449729 \h </w:instrText>
+          <w:instrText xml:space="preserve"> PAGEREF _Toc264958055 \h </w:instrText>
         </w:r>
         <w:r>
           <w:rPr>
@@ -781,11 +783,12 @@
       <w:pPr>
         <w:pStyle w:val="TOC2"/>
         <w:rPr>
+          <w:rFonts w:asciiTheme="minorHAnsi" w:eastAsiaTheme="minorEastAsia" w:hAnsiTheme="minorHAnsi" w:cstheme="minorBidi"/>
           <w:bCs w:val="0"/>
-          <w:lang w:val="sv-SE" w:eastAsia="sv-SE" w:bidi="ar-SA"/>
-        </w:rPr>
-      </w:pPr>
-      <w:hyperlink w:anchor="_Toc264449730" w:history="1">
+          <w:lang w:bidi="ar-SA"/>
+        </w:rPr>
+      </w:pPr>
+      <w:hyperlink w:anchor="_Toc264958056" w:history="1">
         <w:r>
           <w:rPr>
             <w:rStyle w:val="Hyperlink"/>
@@ -795,8 +798,9 @@
         </w:r>
         <w:r>
           <w:rPr>
+            <w:rFonts w:asciiTheme="minorHAnsi" w:eastAsiaTheme="minorEastAsia" w:hAnsiTheme="minorHAnsi" w:cstheme="minorBidi"/>
             <w:bCs w:val="0"/>
-            <w:lang w:val="sv-SE" w:eastAsia="sv-SE" w:bidi="ar-SA"/>
+            <w:lang w:bidi="ar-SA"/>
           </w:rPr>
           <w:tab/>
         </w:r>
@@ -823,7 +827,7 @@
           <w:rPr>
             <w:webHidden/>
           </w:rPr>
-          <w:instrText xml:space="preserve"> PAGEREF _Toc264449730 \h </w:instrText>
+          <w:instrText xml:space="preserve"> PAGEREF _Toc264958056 \h </w:instrText>
         </w:r>
         <w:r>
           <w:rPr>
@@ -854,11 +858,12 @@
       <w:pPr>
         <w:pStyle w:val="TOC1"/>
         <w:rPr>
+          <w:rFonts w:asciiTheme="minorHAnsi" w:eastAsiaTheme="minorEastAsia" w:hAnsiTheme="minorHAnsi" w:cstheme="minorBidi"/>
           <w:szCs w:val="22"/>
-          <w:lang w:val="sv-SE" w:eastAsia="sv-SE" w:bidi="ar-SA"/>
-        </w:rPr>
-      </w:pPr>
-      <w:hyperlink w:anchor="_Toc264449731" w:history="1">
+          <w:lang w:bidi="ar-SA"/>
+        </w:rPr>
+      </w:pPr>
+      <w:hyperlink w:anchor="_Toc264958057" w:history="1">
         <w:r>
           <w:rPr>
             <w:rStyle w:val="Hyperlink"/>
@@ -868,8 +873,9 @@
         </w:r>
         <w:r>
           <w:rPr>
+            <w:rFonts w:asciiTheme="minorHAnsi" w:eastAsiaTheme="minorEastAsia" w:hAnsiTheme="minorHAnsi" w:cstheme="minorBidi"/>
             <w:szCs w:val="22"/>
-            <w:lang w:val="sv-SE" w:eastAsia="sv-SE" w:bidi="ar-SA"/>
+            <w:lang w:bidi="ar-SA"/>
           </w:rPr>
           <w:tab/>
         </w:r>
@@ -896,7 +902,7 @@
           <w:rPr>
             <w:webHidden/>
           </w:rPr>
-          <w:instrText xml:space="preserve"> PAGEREF _Toc264449731 \h </w:instrText>
+          <w:instrText xml:space="preserve"> PAGEREF _Toc264958057 \h </w:instrText>
         </w:r>
         <w:r>
           <w:rPr>
@@ -913,7 +919,7 @@
           <w:rPr>
             <w:webHidden/>
           </w:rPr>
-          <w:t>4</w:t>
+          <w:t>5</w:t>
         </w:r>
         <w:r>
           <w:rPr>
@@ -927,11 +933,12 @@
       <w:pPr>
         <w:pStyle w:val="TOC1"/>
         <w:rPr>
+          <w:rFonts w:asciiTheme="minorHAnsi" w:eastAsiaTheme="minorEastAsia" w:hAnsiTheme="minorHAnsi" w:cstheme="minorBidi"/>
           <w:szCs w:val="22"/>
-          <w:lang w:val="sv-SE" w:eastAsia="sv-SE" w:bidi="ar-SA"/>
-        </w:rPr>
-      </w:pPr>
-      <w:hyperlink w:anchor="_Toc264449732" w:history="1">
+          <w:lang w:bidi="ar-SA"/>
+        </w:rPr>
+      </w:pPr>
+      <w:hyperlink w:anchor="_Toc264958058" w:history="1">
         <w:r>
           <w:rPr>
             <w:rStyle w:val="Hyperlink"/>
@@ -941,8 +948,9 @@
         </w:r>
         <w:r>
           <w:rPr>
+            <w:rFonts w:asciiTheme="minorHAnsi" w:eastAsiaTheme="minorEastAsia" w:hAnsiTheme="minorHAnsi" w:cstheme="minorBidi"/>
             <w:szCs w:val="22"/>
-            <w:lang w:val="sv-SE" w:eastAsia="sv-SE" w:bidi="ar-SA"/>
+            <w:lang w:bidi="ar-SA"/>
           </w:rPr>
           <w:tab/>
         </w:r>
@@ -969,7 +977,7 @@
           <w:rPr>
             <w:webHidden/>
           </w:rPr>
-          <w:instrText xml:space="preserve"> PAGEREF _Toc264449732 \h </w:instrText>
+          <w:instrText xml:space="preserve"> PAGEREF _Toc264958058 \h </w:instrText>
         </w:r>
         <w:r>
           <w:rPr>
@@ -1000,11 +1008,12 @@
       <w:pPr>
         <w:pStyle w:val="TOC2"/>
         <w:rPr>
+          <w:rFonts w:asciiTheme="minorHAnsi" w:eastAsiaTheme="minorEastAsia" w:hAnsiTheme="minorHAnsi" w:cstheme="minorBidi"/>
           <w:bCs w:val="0"/>
-          <w:lang w:val="sv-SE" w:eastAsia="sv-SE" w:bidi="ar-SA"/>
-        </w:rPr>
-      </w:pPr>
-      <w:hyperlink w:anchor="_Toc264449733" w:history="1">
+          <w:lang w:bidi="ar-SA"/>
+        </w:rPr>
+      </w:pPr>
+      <w:hyperlink w:anchor="_Toc264958059" w:history="1">
         <w:r>
           <w:rPr>
             <w:rStyle w:val="Hyperlink"/>
@@ -1014,8 +1023,9 @@
         </w:r>
         <w:r>
           <w:rPr>
+            <w:rFonts w:asciiTheme="minorHAnsi" w:eastAsiaTheme="minorEastAsia" w:hAnsiTheme="minorHAnsi" w:cstheme="minorBidi"/>
             <w:bCs w:val="0"/>
-            <w:lang w:val="sv-SE" w:eastAsia="sv-SE" w:bidi="ar-SA"/>
+            <w:lang w:bidi="ar-SA"/>
           </w:rPr>
           <w:tab/>
         </w:r>
@@ -1042,7 +1052,7 @@
           <w:rPr>
             <w:webHidden/>
           </w:rPr>
-          <w:instrText xml:space="preserve"> PAGEREF _Toc264449733 \h </w:instrText>
+          <w:instrText xml:space="preserve"> PAGEREF _Toc264958059 \h </w:instrText>
         </w:r>
         <w:r>
           <w:rPr>
@@ -1073,11 +1083,12 @@
       <w:pPr>
         <w:pStyle w:val="TOC2"/>
         <w:rPr>
+          <w:rFonts w:asciiTheme="minorHAnsi" w:eastAsiaTheme="minorEastAsia" w:hAnsiTheme="minorHAnsi" w:cstheme="minorBidi"/>
           <w:bCs w:val="0"/>
-          <w:lang w:val="sv-SE" w:eastAsia="sv-SE" w:bidi="ar-SA"/>
-        </w:rPr>
-      </w:pPr>
-      <w:hyperlink w:anchor="_Toc264449734" w:history="1">
+          <w:lang w:bidi="ar-SA"/>
+        </w:rPr>
+      </w:pPr>
+      <w:hyperlink w:anchor="_Toc264958060" w:history="1">
         <w:r>
           <w:rPr>
             <w:rStyle w:val="Hyperlink"/>
@@ -1087,8 +1098,9 @@
         </w:r>
         <w:r>
           <w:rPr>
+            <w:rFonts w:asciiTheme="minorHAnsi" w:eastAsiaTheme="minorEastAsia" w:hAnsiTheme="minorHAnsi" w:cstheme="minorBidi"/>
             <w:bCs w:val="0"/>
-            <w:lang w:val="sv-SE" w:eastAsia="sv-SE" w:bidi="ar-SA"/>
+            <w:lang w:bidi="ar-SA"/>
           </w:rPr>
           <w:tab/>
         </w:r>
@@ -1115,7 +1127,7 @@
           <w:rPr>
             <w:webHidden/>
           </w:rPr>
-          <w:instrText xml:space="preserve"> PAGEREF _Toc264449734 \h </w:instrText>
+          <w:instrText xml:space="preserve"> PAGEREF _Toc264958060 \h </w:instrText>
         </w:r>
         <w:r>
           <w:rPr>
@@ -1146,11 +1158,12 @@
       <w:pPr>
         <w:pStyle w:val="TOC2"/>
         <w:rPr>
+          <w:rFonts w:asciiTheme="minorHAnsi" w:eastAsiaTheme="minorEastAsia" w:hAnsiTheme="minorHAnsi" w:cstheme="minorBidi"/>
           <w:bCs w:val="0"/>
-          <w:lang w:val="sv-SE" w:eastAsia="sv-SE" w:bidi="ar-SA"/>
-        </w:rPr>
-      </w:pPr>
-      <w:hyperlink w:anchor="_Toc264449735" w:history="1">
+          <w:lang w:bidi="ar-SA"/>
+        </w:rPr>
+      </w:pPr>
+      <w:hyperlink w:anchor="_Toc264958061" w:history="1">
         <w:r>
           <w:rPr>
             <w:rStyle w:val="Hyperlink"/>
@@ -1160,8 +1173,9 @@
         </w:r>
         <w:r>
           <w:rPr>
+            <w:rFonts w:asciiTheme="minorHAnsi" w:eastAsiaTheme="minorEastAsia" w:hAnsiTheme="minorHAnsi" w:cstheme="minorBidi"/>
             <w:bCs w:val="0"/>
-            <w:lang w:val="sv-SE" w:eastAsia="sv-SE" w:bidi="ar-SA"/>
+            <w:lang w:bidi="ar-SA"/>
           </w:rPr>
           <w:tab/>
         </w:r>
@@ -1188,7 +1202,7 @@
           <w:rPr>
             <w:webHidden/>
           </w:rPr>
-          <w:instrText xml:space="preserve"> PAGEREF _Toc264449735 \h </w:instrText>
+          <w:instrText xml:space="preserve"> PAGEREF _Toc264958061 \h </w:instrText>
         </w:r>
         <w:r>
           <w:rPr>
@@ -1219,11 +1233,12 @@
       <w:pPr>
         <w:pStyle w:val="TOC2"/>
         <w:rPr>
+          <w:rFonts w:asciiTheme="minorHAnsi" w:eastAsiaTheme="minorEastAsia" w:hAnsiTheme="minorHAnsi" w:cstheme="minorBidi"/>
           <w:bCs w:val="0"/>
-          <w:lang w:val="sv-SE" w:eastAsia="sv-SE" w:bidi="ar-SA"/>
-        </w:rPr>
-      </w:pPr>
-      <w:hyperlink w:anchor="_Toc264449736" w:history="1">
+          <w:lang w:bidi="ar-SA"/>
+        </w:rPr>
+      </w:pPr>
+      <w:hyperlink w:anchor="_Toc264958062" w:history="1">
         <w:r>
           <w:rPr>
             <w:rStyle w:val="Hyperlink"/>
@@ -1233,8 +1248,9 @@
         </w:r>
         <w:r>
           <w:rPr>
+            <w:rFonts w:asciiTheme="minorHAnsi" w:eastAsiaTheme="minorEastAsia" w:hAnsiTheme="minorHAnsi" w:cstheme="minorBidi"/>
             <w:bCs w:val="0"/>
-            <w:lang w:val="sv-SE" w:eastAsia="sv-SE" w:bidi="ar-SA"/>
+            <w:lang w:bidi="ar-SA"/>
           </w:rPr>
           <w:tab/>
         </w:r>
@@ -1261,7 +1277,7 @@
           <w:rPr>
             <w:webHidden/>
           </w:rPr>
-          <w:instrText xml:space="preserve"> PAGEREF _Toc264449736 \h </w:instrText>
+          <w:instrText xml:space="preserve"> PAGEREF _Toc264958062 \h </w:instrText>
         </w:r>
         <w:r>
           <w:rPr>
@@ -1292,11 +1308,12 @@
       <w:pPr>
         <w:pStyle w:val="TOC2"/>
         <w:rPr>
+          <w:rFonts w:asciiTheme="minorHAnsi" w:eastAsiaTheme="minorEastAsia" w:hAnsiTheme="minorHAnsi" w:cstheme="minorBidi"/>
           <w:bCs w:val="0"/>
-          <w:lang w:val="sv-SE" w:eastAsia="sv-SE" w:bidi="ar-SA"/>
-        </w:rPr>
-      </w:pPr>
-      <w:hyperlink w:anchor="_Toc264449737" w:history="1">
+          <w:lang w:bidi="ar-SA"/>
+        </w:rPr>
+      </w:pPr>
+      <w:hyperlink w:anchor="_Toc264958063" w:history="1">
         <w:r>
           <w:rPr>
             <w:rStyle w:val="Hyperlink"/>
@@ -1306,8 +1323,9 @@
         </w:r>
         <w:r>
           <w:rPr>
+            <w:rFonts w:asciiTheme="minorHAnsi" w:eastAsiaTheme="minorEastAsia" w:hAnsiTheme="minorHAnsi" w:cstheme="minorBidi"/>
             <w:bCs w:val="0"/>
-            <w:lang w:val="sv-SE" w:eastAsia="sv-SE" w:bidi="ar-SA"/>
+            <w:lang w:bidi="ar-SA"/>
           </w:rPr>
           <w:tab/>
         </w:r>
@@ -1334,7 +1352,7 @@
           <w:rPr>
             <w:webHidden/>
           </w:rPr>
-          <w:instrText xml:space="preserve"> PAGEREF _Toc264449737 \h </w:instrText>
+          <w:instrText xml:space="preserve"> PAGEREF _Toc264958063 \h </w:instrText>
         </w:r>
         <w:r>
           <w:rPr>
@@ -1365,11 +1383,12 @@
       <w:pPr>
         <w:pStyle w:val="TOC2"/>
         <w:rPr>
+          <w:rFonts w:asciiTheme="minorHAnsi" w:eastAsiaTheme="minorEastAsia" w:hAnsiTheme="minorHAnsi" w:cstheme="minorBidi"/>
           <w:bCs w:val="0"/>
-          <w:lang w:val="sv-SE" w:eastAsia="sv-SE" w:bidi="ar-SA"/>
-        </w:rPr>
-      </w:pPr>
-      <w:hyperlink w:anchor="_Toc264449738" w:history="1">
+          <w:lang w:bidi="ar-SA"/>
+        </w:rPr>
+      </w:pPr>
+      <w:hyperlink w:anchor="_Toc264958064" w:history="1">
         <w:r>
           <w:rPr>
             <w:rStyle w:val="Hyperlink"/>
@@ -1379,8 +1398,9 @@
         </w:r>
         <w:r>
           <w:rPr>
+            <w:rFonts w:asciiTheme="minorHAnsi" w:eastAsiaTheme="minorEastAsia" w:hAnsiTheme="minorHAnsi" w:cstheme="minorBidi"/>
             <w:bCs w:val="0"/>
-            <w:lang w:val="sv-SE" w:eastAsia="sv-SE" w:bidi="ar-SA"/>
+            <w:lang w:bidi="ar-SA"/>
           </w:rPr>
           <w:tab/>
         </w:r>
@@ -1407,7 +1427,7 @@
           <w:rPr>
             <w:webHidden/>
           </w:rPr>
-          <w:instrText xml:space="preserve"> PAGEREF _Toc264449738 \h </w:instrText>
+          <w:instrText xml:space="preserve"> PAGEREF _Toc264958064 \h </w:instrText>
         </w:r>
         <w:r>
           <w:rPr>
@@ -1438,11 +1458,12 @@
       <w:pPr>
         <w:pStyle w:val="TOC2"/>
         <w:rPr>
+          <w:rFonts w:asciiTheme="minorHAnsi" w:eastAsiaTheme="minorEastAsia" w:hAnsiTheme="minorHAnsi" w:cstheme="minorBidi"/>
           <w:bCs w:val="0"/>
-          <w:lang w:val="sv-SE" w:eastAsia="sv-SE" w:bidi="ar-SA"/>
-        </w:rPr>
-      </w:pPr>
-      <w:hyperlink w:anchor="_Toc264449739" w:history="1">
+          <w:lang w:bidi="ar-SA"/>
+        </w:rPr>
+      </w:pPr>
+      <w:hyperlink w:anchor="_Toc264958065" w:history="1">
         <w:r>
           <w:rPr>
             <w:rStyle w:val="Hyperlink"/>
@@ -1452,8 +1473,9 @@
         </w:r>
         <w:r>
           <w:rPr>
+            <w:rFonts w:asciiTheme="minorHAnsi" w:eastAsiaTheme="minorEastAsia" w:hAnsiTheme="minorHAnsi" w:cstheme="minorBidi"/>
             <w:bCs w:val="0"/>
-            <w:lang w:val="sv-SE" w:eastAsia="sv-SE" w:bidi="ar-SA"/>
+            <w:lang w:bidi="ar-SA"/>
           </w:rPr>
           <w:tab/>
         </w:r>
@@ -1462,7 +1484,7 @@
             <w:rStyle w:val="Hyperlink"/>
             <w:lang w:val="sv-SE"/>
           </w:rPr>
-          <w:t>Testning</w:t>
+          <w:t>Testbarhet</w:t>
         </w:r>
         <w:r>
           <w:rPr>
@@ -1480,7 +1502,7 @@
           <w:rPr>
             <w:webHidden/>
           </w:rPr>
-          <w:instrText xml:space="preserve"> PAGEREF _Toc264449739 \h </w:instrText>
+          <w:instrText xml:space="preserve"> PAGEREF _Toc264958065 \h </w:instrText>
         </w:r>
         <w:r>
           <w:rPr>
@@ -1511,11 +1533,12 @@
       <w:pPr>
         <w:pStyle w:val="TOC1"/>
         <w:rPr>
+          <w:rFonts w:asciiTheme="minorHAnsi" w:eastAsiaTheme="minorEastAsia" w:hAnsiTheme="minorHAnsi" w:cstheme="minorBidi"/>
           <w:szCs w:val="22"/>
-          <w:lang w:val="sv-SE" w:eastAsia="sv-SE" w:bidi="ar-SA"/>
-        </w:rPr>
-      </w:pPr>
-      <w:hyperlink w:anchor="_Toc264449740" w:history="1">
+          <w:lang w:bidi="ar-SA"/>
+        </w:rPr>
+      </w:pPr>
+      <w:hyperlink w:anchor="_Toc264958066" w:history="1">
         <w:r>
           <w:rPr>
             <w:rStyle w:val="Hyperlink"/>
@@ -1525,8 +1548,9 @@
         </w:r>
         <w:r>
           <w:rPr>
+            <w:rFonts w:asciiTheme="minorHAnsi" w:eastAsiaTheme="minorEastAsia" w:hAnsiTheme="minorHAnsi" w:cstheme="minorBidi"/>
             <w:szCs w:val="22"/>
-            <w:lang w:val="sv-SE" w:eastAsia="sv-SE" w:bidi="ar-SA"/>
+            <w:lang w:bidi="ar-SA"/>
           </w:rPr>
           <w:tab/>
         </w:r>
@@ -1553,7 +1577,7 @@
           <w:rPr>
             <w:webHidden/>
           </w:rPr>
-          <w:instrText xml:space="preserve"> PAGEREF _Toc264449740 \h </w:instrText>
+          <w:instrText xml:space="preserve"> PAGEREF _Toc264958066 \h </w:instrText>
         </w:r>
         <w:r>
           <w:rPr>
@@ -1584,11 +1608,12 @@
       <w:pPr>
         <w:pStyle w:val="TOC2"/>
         <w:rPr>
+          <w:rFonts w:asciiTheme="minorHAnsi" w:eastAsiaTheme="minorEastAsia" w:hAnsiTheme="minorHAnsi" w:cstheme="minorBidi"/>
           <w:bCs w:val="0"/>
-          <w:lang w:val="sv-SE" w:eastAsia="sv-SE" w:bidi="ar-SA"/>
-        </w:rPr>
-      </w:pPr>
-      <w:hyperlink w:anchor="_Toc264449741" w:history="1">
+          <w:lang w:bidi="ar-SA"/>
+        </w:rPr>
+      </w:pPr>
+      <w:hyperlink w:anchor="_Toc264958067" w:history="1">
         <w:r>
           <w:rPr>
             <w:rStyle w:val="Hyperlink"/>
@@ -1598,8 +1623,9 @@
         </w:r>
         <w:r>
           <w:rPr>
+            <w:rFonts w:asciiTheme="minorHAnsi" w:eastAsiaTheme="minorEastAsia" w:hAnsiTheme="minorHAnsi" w:cstheme="minorBidi"/>
             <w:bCs w:val="0"/>
-            <w:lang w:val="sv-SE" w:eastAsia="sv-SE" w:bidi="ar-SA"/>
+            <w:lang w:bidi="ar-SA"/>
           </w:rPr>
           <w:tab/>
         </w:r>
@@ -1626,7 +1652,7 @@
           <w:rPr>
             <w:webHidden/>
           </w:rPr>
-          <w:instrText xml:space="preserve"> PAGEREF _Toc264449741 \h </w:instrText>
+          <w:instrText xml:space="preserve"> PAGEREF _Toc264958067 \h </w:instrText>
         </w:r>
         <w:r>
           <w:rPr>
@@ -1657,11 +1683,12 @@
       <w:pPr>
         <w:pStyle w:val="TOC2"/>
         <w:rPr>
+          <w:rFonts w:asciiTheme="minorHAnsi" w:eastAsiaTheme="minorEastAsia" w:hAnsiTheme="minorHAnsi" w:cstheme="minorBidi"/>
           <w:bCs w:val="0"/>
-          <w:lang w:val="sv-SE" w:eastAsia="sv-SE" w:bidi="ar-SA"/>
-        </w:rPr>
-      </w:pPr>
-      <w:hyperlink w:anchor="_Toc264449742" w:history="1">
+          <w:lang w:bidi="ar-SA"/>
+        </w:rPr>
+      </w:pPr>
+      <w:hyperlink w:anchor="_Toc264958068" w:history="1">
         <w:r>
           <w:rPr>
             <w:rStyle w:val="Hyperlink"/>
@@ -1671,8 +1698,9 @@
         </w:r>
         <w:r>
           <w:rPr>
+            <w:rFonts w:asciiTheme="minorHAnsi" w:eastAsiaTheme="minorEastAsia" w:hAnsiTheme="minorHAnsi" w:cstheme="minorBidi"/>
             <w:bCs w:val="0"/>
-            <w:lang w:val="sv-SE" w:eastAsia="sv-SE" w:bidi="ar-SA"/>
+            <w:lang w:bidi="ar-SA"/>
           </w:rPr>
           <w:tab/>
         </w:r>
@@ -1699,7 +1727,7 @@
           <w:rPr>
             <w:webHidden/>
           </w:rPr>
-          <w:instrText xml:space="preserve"> PAGEREF _Toc264449742 \h </w:instrText>
+          <w:instrText xml:space="preserve"> PAGEREF _Toc264958068 \h </w:instrText>
         </w:r>
         <w:r>
           <w:rPr>
@@ -1730,11 +1758,12 @@
       <w:pPr>
         <w:pStyle w:val="TOC1"/>
         <w:rPr>
+          <w:rFonts w:asciiTheme="minorHAnsi" w:eastAsiaTheme="minorEastAsia" w:hAnsiTheme="minorHAnsi" w:cstheme="minorBidi"/>
           <w:szCs w:val="22"/>
-          <w:lang w:val="sv-SE" w:eastAsia="sv-SE" w:bidi="ar-SA"/>
-        </w:rPr>
-      </w:pPr>
-      <w:hyperlink w:anchor="_Toc264449743" w:history="1">
+          <w:lang w:bidi="ar-SA"/>
+        </w:rPr>
+      </w:pPr>
+      <w:hyperlink w:anchor="_Toc264958069" w:history="1">
         <w:r>
           <w:rPr>
             <w:rStyle w:val="Hyperlink"/>
@@ -1744,8 +1773,9 @@
         </w:r>
         <w:r>
           <w:rPr>
+            <w:rFonts w:asciiTheme="minorHAnsi" w:eastAsiaTheme="minorEastAsia" w:hAnsiTheme="minorHAnsi" w:cstheme="minorBidi"/>
             <w:szCs w:val="22"/>
-            <w:lang w:val="sv-SE" w:eastAsia="sv-SE" w:bidi="ar-SA"/>
+            <w:lang w:bidi="ar-SA"/>
           </w:rPr>
           <w:tab/>
         </w:r>
@@ -1772,7 +1802,7 @@
           <w:rPr>
             <w:webHidden/>
           </w:rPr>
-          <w:instrText xml:space="preserve"> PAGEREF _Toc264449743 \h </w:instrText>
+          <w:instrText xml:space="preserve"> PAGEREF _Toc264958069 \h </w:instrText>
         </w:r>
         <w:r>
           <w:rPr>
@@ -1789,7 +1819,7 @@
           <w:rPr>
             <w:webHidden/>
           </w:rPr>
-          <w:t>11</w:t>
+          <w:t>10</w:t>
         </w:r>
         <w:r>
           <w:rPr>
@@ -1803,11 +1833,12 @@
       <w:pPr>
         <w:pStyle w:val="TOC2"/>
         <w:rPr>
+          <w:rFonts w:asciiTheme="minorHAnsi" w:eastAsiaTheme="minorEastAsia" w:hAnsiTheme="minorHAnsi" w:cstheme="minorBidi"/>
           <w:bCs w:val="0"/>
-          <w:lang w:val="sv-SE" w:eastAsia="sv-SE" w:bidi="ar-SA"/>
-        </w:rPr>
-      </w:pPr>
-      <w:hyperlink w:anchor="_Toc264449744" w:history="1">
+          <w:lang w:bidi="ar-SA"/>
+        </w:rPr>
+      </w:pPr>
+      <w:hyperlink w:anchor="_Toc264958070" w:history="1">
         <w:r>
           <w:rPr>
             <w:rStyle w:val="Hyperlink"/>
@@ -1817,8 +1848,9 @@
         </w:r>
         <w:r>
           <w:rPr>
+            <w:rFonts w:asciiTheme="minorHAnsi" w:eastAsiaTheme="minorEastAsia" w:hAnsiTheme="minorHAnsi" w:cstheme="minorBidi"/>
             <w:bCs w:val="0"/>
-            <w:lang w:val="sv-SE" w:eastAsia="sv-SE" w:bidi="ar-SA"/>
+            <w:lang w:bidi="ar-SA"/>
           </w:rPr>
           <w:tab/>
         </w:r>
@@ -1845,7 +1877,7 @@
           <w:rPr>
             <w:webHidden/>
           </w:rPr>
-          <w:instrText xml:space="preserve"> PAGEREF _Toc264449744 \h </w:instrText>
+          <w:instrText xml:space="preserve"> PAGEREF _Toc264958070 \h </w:instrText>
         </w:r>
         <w:r>
           <w:rPr>
@@ -1862,7 +1894,7 @@
           <w:rPr>
             <w:webHidden/>
           </w:rPr>
-          <w:t>11</w:t>
+          <w:t>10</w:t>
         </w:r>
         <w:r>
           <w:rPr>
@@ -1876,11 +1908,12 @@
       <w:pPr>
         <w:pStyle w:val="TOC2"/>
         <w:rPr>
+          <w:rFonts w:asciiTheme="minorHAnsi" w:eastAsiaTheme="minorEastAsia" w:hAnsiTheme="minorHAnsi" w:cstheme="minorBidi"/>
           <w:bCs w:val="0"/>
-          <w:lang w:val="sv-SE" w:eastAsia="sv-SE" w:bidi="ar-SA"/>
-        </w:rPr>
-      </w:pPr>
-      <w:hyperlink w:anchor="_Toc264449745" w:history="1">
+          <w:lang w:bidi="ar-SA"/>
+        </w:rPr>
+      </w:pPr>
+      <w:hyperlink w:anchor="_Toc264958071" w:history="1">
         <w:r>
           <w:rPr>
             <w:rStyle w:val="Hyperlink"/>
@@ -1890,8 +1923,9 @@
         </w:r>
         <w:r>
           <w:rPr>
+            <w:rFonts w:asciiTheme="minorHAnsi" w:eastAsiaTheme="minorEastAsia" w:hAnsiTheme="minorHAnsi" w:cstheme="minorBidi"/>
             <w:bCs w:val="0"/>
-            <w:lang w:val="sv-SE" w:eastAsia="sv-SE" w:bidi="ar-SA"/>
+            <w:lang w:bidi="ar-SA"/>
           </w:rPr>
           <w:tab/>
         </w:r>
@@ -1918,7 +1952,7 @@
           <w:rPr>
             <w:webHidden/>
           </w:rPr>
-          <w:instrText xml:space="preserve"> PAGEREF _Toc264449745 \h </w:instrText>
+          <w:instrText xml:space="preserve"> PAGEREF _Toc264958071 \h </w:instrText>
         </w:r>
         <w:r>
           <w:rPr>
@@ -1935,7 +1969,7 @@
           <w:rPr>
             <w:webHidden/>
           </w:rPr>
-          <w:t>12</w:t>
+          <w:t>11</w:t>
         </w:r>
         <w:r>
           <w:rPr>
@@ -1949,11 +1983,12 @@
       <w:pPr>
         <w:pStyle w:val="TOC3"/>
         <w:rPr>
+          <w:rFonts w:asciiTheme="minorHAnsi" w:eastAsiaTheme="minorEastAsia" w:hAnsiTheme="minorHAnsi" w:cstheme="minorBidi"/>
           <w:sz w:val="22"/>
-          <w:lang w:val="sv-SE" w:eastAsia="sv-SE" w:bidi="ar-SA"/>
-        </w:rPr>
-      </w:pPr>
-      <w:hyperlink w:anchor="_Toc264449746" w:history="1">
+          <w:lang w:bidi="ar-SA"/>
+        </w:rPr>
+      </w:pPr>
+      <w:hyperlink w:anchor="_Toc264958072" w:history="1">
         <w:r>
           <w:rPr>
             <w:rStyle w:val="Hyperlink"/>
@@ -1963,8 +1998,9 @@
         </w:r>
         <w:r>
           <w:rPr>
+            <w:rFonts w:asciiTheme="minorHAnsi" w:eastAsiaTheme="minorEastAsia" w:hAnsiTheme="minorHAnsi" w:cstheme="minorBidi"/>
             <w:sz w:val="22"/>
-            <w:lang w:val="sv-SE" w:eastAsia="sv-SE" w:bidi="ar-SA"/>
+            <w:lang w:bidi="ar-SA"/>
           </w:rPr>
           <w:tab/>
         </w:r>
@@ -1991,7 +2027,7 @@
           <w:rPr>
             <w:webHidden/>
           </w:rPr>
-          <w:instrText xml:space="preserve"> PAGEREF _Toc264449746 \h </w:instrText>
+          <w:instrText xml:space="preserve"> PAGEREF _Toc264958072 \h </w:instrText>
         </w:r>
         <w:r>
           <w:rPr>
@@ -2008,7 +2044,7 @@
           <w:rPr>
             <w:webHidden/>
           </w:rPr>
-          <w:t>13</w:t>
+          <w:t>12</w:t>
         </w:r>
         <w:r>
           <w:rPr>
@@ -2022,11 +2058,12 @@
       <w:pPr>
         <w:pStyle w:val="TOC3"/>
         <w:rPr>
+          <w:rFonts w:asciiTheme="minorHAnsi" w:eastAsiaTheme="minorEastAsia" w:hAnsiTheme="minorHAnsi" w:cstheme="minorBidi"/>
           <w:sz w:val="22"/>
-          <w:lang w:val="sv-SE" w:eastAsia="sv-SE" w:bidi="ar-SA"/>
-        </w:rPr>
-      </w:pPr>
-      <w:hyperlink w:anchor="_Toc264449747" w:history="1">
+          <w:lang w:bidi="ar-SA"/>
+        </w:rPr>
+      </w:pPr>
+      <w:hyperlink w:anchor="_Toc264958073" w:history="1">
         <w:r>
           <w:rPr>
             <w:rStyle w:val="Hyperlink"/>
@@ -2036,8 +2073,9 @@
         </w:r>
         <w:r>
           <w:rPr>
+            <w:rFonts w:asciiTheme="minorHAnsi" w:eastAsiaTheme="minorEastAsia" w:hAnsiTheme="minorHAnsi" w:cstheme="minorBidi"/>
             <w:sz w:val="22"/>
-            <w:lang w:val="sv-SE" w:eastAsia="sv-SE" w:bidi="ar-SA"/>
+            <w:lang w:bidi="ar-SA"/>
           </w:rPr>
           <w:tab/>
         </w:r>
@@ -2064,7 +2102,7 @@
           <w:rPr>
             <w:webHidden/>
           </w:rPr>
-          <w:instrText xml:space="preserve"> PAGEREF _Toc264449747 \h </w:instrText>
+          <w:instrText xml:space="preserve"> PAGEREF _Toc264958073 \h </w:instrText>
         </w:r>
         <w:r>
           <w:rPr>
@@ -2081,7 +2119,7 @@
           <w:rPr>
             <w:webHidden/>
           </w:rPr>
-          <w:t>14</w:t>
+          <w:t>13</w:t>
         </w:r>
         <w:r>
           <w:rPr>
@@ -2095,300 +2133,324 @@
       <w:pPr>
         <w:pStyle w:val="TOC1"/>
         <w:rPr>
+          <w:rFonts w:asciiTheme="minorHAnsi" w:eastAsiaTheme="minorEastAsia" w:hAnsiTheme="minorHAnsi" w:cstheme="minorBidi"/>
           <w:szCs w:val="22"/>
-          <w:lang w:val="sv-SE" w:eastAsia="sv-SE" w:bidi="ar-SA"/>
-        </w:rPr>
-      </w:pPr>
-      <w:hyperlink w:anchor="_Toc264449748" w:history="1">
+          <w:lang w:bidi="ar-SA"/>
+        </w:rPr>
+      </w:pPr>
+      <w:hyperlink w:anchor="_Toc264958074" w:history="1">
         <w:r>
           <w:rPr>
             <w:rStyle w:val="Hyperlink"/>
             <w:lang w:val="sv-SE"/>
           </w:rPr>
-          <w:t>Punkt 1 - Hämta kö information för en person</w:t>
-        </w:r>
-        <w:r>
-          <w:rPr>
-            <w:webHidden/>
+          <w:t>6</w:t>
+        </w:r>
+        <w:r>
+          <w:rPr>
+            <w:rFonts w:asciiTheme="minorHAnsi" w:eastAsiaTheme="minorEastAsia" w:hAnsiTheme="minorHAnsi" w:cstheme="minorBidi"/>
+            <w:szCs w:val="22"/>
+            <w:lang w:bidi="ar-SA"/>
           </w:rPr>
           <w:tab/>
         </w:r>
-        <w:r>
-          <w:rPr>
-            <w:webHidden/>
-          </w:rPr>
-          <w:fldChar w:fldCharType="begin"/>
-        </w:r>
-        <w:r>
-          <w:rPr>
-            <w:webHidden/>
-          </w:rPr>
-          <w:instrText xml:space="preserve"> PAGEREF _Toc264449748 \h </w:instrText>
-        </w:r>
-        <w:r>
-          <w:rPr>
-            <w:webHidden/>
-          </w:rPr>
-        </w:r>
-        <w:r>
-          <w:rPr>
-            <w:webHidden/>
-          </w:rPr>
-          <w:fldChar w:fldCharType="separate"/>
-        </w:r>
-        <w:r>
-          <w:rPr>
-            <w:webHidden/>
-          </w:rPr>
-          <w:t>15</w:t>
-        </w:r>
-        <w:r>
-          <w:rPr>
-            <w:webHidden/>
-          </w:rPr>
-          <w:fldChar w:fldCharType="end"/>
-        </w:r>
-      </w:hyperlink>
-    </w:p>
-    <w:p>
-      <w:pPr>
-        <w:pStyle w:val="TOC1"/>
-        <w:rPr>
-          <w:szCs w:val="22"/>
-          <w:lang w:val="sv-SE" w:eastAsia="sv-SE" w:bidi="ar-SA"/>
-        </w:rPr>
-      </w:pPr>
-      <w:hyperlink w:anchor="_Toc264449749" w:history="1">
         <w:r>
           <w:rPr>
             <w:rStyle w:val="Hyperlink"/>
             <w:lang w:val="sv-SE"/>
           </w:rPr>
-          <w:t>6</w:t>
-        </w:r>
-        <w:r>
-          <w:rPr>
-            <w:szCs w:val="22"/>
-            <w:lang w:val="sv-SE" w:eastAsia="sv-SE" w:bidi="ar-SA"/>
+          <w:t>Driftsättnigs vy</w:t>
+        </w:r>
+        <w:r>
+          <w:rPr>
+            <w:webHidden/>
           </w:rPr>
           <w:tab/>
         </w:r>
+        <w:r>
+          <w:rPr>
+            <w:webHidden/>
+          </w:rPr>
+          <w:fldChar w:fldCharType="begin"/>
+        </w:r>
+        <w:r>
+          <w:rPr>
+            <w:webHidden/>
+          </w:rPr>
+          <w:instrText xml:space="preserve"> PAGEREF _Toc264958074 \h </w:instrText>
+        </w:r>
+        <w:r>
+          <w:rPr>
+            <w:webHidden/>
+          </w:rPr>
+        </w:r>
+        <w:r>
+          <w:rPr>
+            <w:webHidden/>
+          </w:rPr>
+          <w:fldChar w:fldCharType="separate"/>
+        </w:r>
+        <w:r>
+          <w:rPr>
+            <w:webHidden/>
+          </w:rPr>
+          <w:t>15</w:t>
+        </w:r>
+        <w:r>
+          <w:rPr>
+            <w:webHidden/>
+          </w:rPr>
+          <w:fldChar w:fldCharType="end"/>
+        </w:r>
+      </w:hyperlink>
+    </w:p>
+    <w:p>
+      <w:pPr>
+        <w:pStyle w:val="TOC2"/>
+        <w:rPr>
+          <w:rFonts w:asciiTheme="minorHAnsi" w:eastAsiaTheme="minorEastAsia" w:hAnsiTheme="minorHAnsi" w:cstheme="minorBidi"/>
+          <w:bCs w:val="0"/>
+          <w:lang w:bidi="ar-SA"/>
+        </w:rPr>
+      </w:pPr>
+      <w:hyperlink w:anchor="_Toc264958075" w:history="1">
         <w:r>
           <w:rPr>
             <w:rStyle w:val="Hyperlink"/>
             <w:lang w:val="sv-SE"/>
           </w:rPr>
-          <w:t>Driftsättnigs vy</w:t>
-        </w:r>
-        <w:r>
-          <w:rPr>
-            <w:webHidden/>
+          <w:t>6.1</w:t>
+        </w:r>
+        <w:r>
+          <w:rPr>
+            <w:rFonts w:asciiTheme="minorHAnsi" w:eastAsiaTheme="minorEastAsia" w:hAnsiTheme="minorHAnsi" w:cstheme="minorBidi"/>
+            <w:bCs w:val="0"/>
+            <w:lang w:bidi="ar-SA"/>
           </w:rPr>
           <w:tab/>
         </w:r>
-        <w:r>
-          <w:rPr>
-            <w:webHidden/>
-          </w:rPr>
-          <w:fldChar w:fldCharType="begin"/>
-        </w:r>
-        <w:r>
-          <w:rPr>
-            <w:webHidden/>
-          </w:rPr>
-          <w:instrText xml:space="preserve"> PAGEREF _Toc264449749 \h </w:instrText>
-        </w:r>
-        <w:r>
-          <w:rPr>
-            <w:webHidden/>
-          </w:rPr>
-        </w:r>
-        <w:r>
-          <w:rPr>
-            <w:webHidden/>
-          </w:rPr>
-          <w:fldChar w:fldCharType="separate"/>
-        </w:r>
-        <w:r>
-          <w:rPr>
-            <w:webHidden/>
-          </w:rPr>
-          <w:t>16</w:t>
-        </w:r>
-        <w:r>
-          <w:rPr>
-            <w:webHidden/>
-          </w:rPr>
-          <w:fldChar w:fldCharType="end"/>
-        </w:r>
-      </w:hyperlink>
-    </w:p>
-    <w:p>
-      <w:pPr>
-        <w:pStyle w:val="TOC2"/>
-        <w:rPr>
-          <w:bCs w:val="0"/>
-          <w:lang w:val="sv-SE" w:eastAsia="sv-SE" w:bidi="ar-SA"/>
-        </w:rPr>
-      </w:pPr>
-      <w:hyperlink w:anchor="_Toc264449750" w:history="1">
         <w:r>
           <w:rPr>
             <w:rStyle w:val="Hyperlink"/>
             <w:lang w:val="sv-SE"/>
           </w:rPr>
-          <w:t>6.1</w:t>
-        </w:r>
-        <w:r>
-          <w:rPr>
-            <w:bCs w:val="0"/>
-            <w:lang w:val="sv-SE" w:eastAsia="sv-SE" w:bidi="ar-SA"/>
+          <w:t>Fysisk Topologi</w:t>
+        </w:r>
+        <w:r>
+          <w:rPr>
+            <w:webHidden/>
           </w:rPr>
           <w:tab/>
         </w:r>
+        <w:r>
+          <w:rPr>
+            <w:webHidden/>
+          </w:rPr>
+          <w:fldChar w:fldCharType="begin"/>
+        </w:r>
+        <w:r>
+          <w:rPr>
+            <w:webHidden/>
+          </w:rPr>
+          <w:instrText xml:space="preserve"> PAGEREF _Toc264958075 \h </w:instrText>
+        </w:r>
+        <w:r>
+          <w:rPr>
+            <w:webHidden/>
+          </w:rPr>
+        </w:r>
+        <w:r>
+          <w:rPr>
+            <w:webHidden/>
+          </w:rPr>
+          <w:fldChar w:fldCharType="separate"/>
+        </w:r>
+        <w:r>
+          <w:rPr>
+            <w:webHidden/>
+          </w:rPr>
+          <w:t>16</w:t>
+        </w:r>
+        <w:r>
+          <w:rPr>
+            <w:webHidden/>
+          </w:rPr>
+          <w:fldChar w:fldCharType="end"/>
+        </w:r>
+      </w:hyperlink>
+    </w:p>
+    <w:p>
+      <w:pPr>
+        <w:pStyle w:val="TOC1"/>
+        <w:rPr>
+          <w:rFonts w:asciiTheme="minorHAnsi" w:eastAsiaTheme="minorEastAsia" w:hAnsiTheme="minorHAnsi" w:cstheme="minorBidi"/>
+          <w:szCs w:val="22"/>
+          <w:lang w:bidi="ar-SA"/>
+        </w:rPr>
+      </w:pPr>
+      <w:hyperlink w:anchor="_Toc264958076" w:history="1">
         <w:r>
           <w:rPr>
             <w:rStyle w:val="Hyperlink"/>
             <w:lang w:val="sv-SE"/>
           </w:rPr>
-          <w:t>Fysisk Topologi</w:t>
-        </w:r>
-        <w:r>
-          <w:rPr>
-            <w:webHidden/>
+          <w:t>7</w:t>
+        </w:r>
+        <w:r>
+          <w:rPr>
+            <w:rFonts w:asciiTheme="minorHAnsi" w:eastAsiaTheme="minorEastAsia" w:hAnsiTheme="minorHAnsi" w:cstheme="minorBidi"/>
+            <w:szCs w:val="22"/>
+            <w:lang w:bidi="ar-SA"/>
           </w:rPr>
           <w:tab/>
         </w:r>
-        <w:r>
-          <w:rPr>
-            <w:webHidden/>
-          </w:rPr>
-          <w:fldChar w:fldCharType="begin"/>
-        </w:r>
-        <w:r>
-          <w:rPr>
-            <w:webHidden/>
-          </w:rPr>
-          <w:instrText xml:space="preserve"> PAGEREF _Toc264449750 \h </w:instrText>
-        </w:r>
-        <w:r>
-          <w:rPr>
-            <w:webHidden/>
-          </w:rPr>
-        </w:r>
-        <w:r>
-          <w:rPr>
-            <w:webHidden/>
-          </w:rPr>
-          <w:fldChar w:fldCharType="separate"/>
-        </w:r>
-        <w:r>
-          <w:rPr>
-            <w:webHidden/>
-          </w:rPr>
-          <w:t>17</w:t>
-        </w:r>
-        <w:r>
-          <w:rPr>
-            <w:webHidden/>
-          </w:rPr>
-          <w:fldChar w:fldCharType="end"/>
-        </w:r>
-      </w:hyperlink>
-    </w:p>
-    <w:p>
-      <w:pPr>
-        <w:pStyle w:val="TOC1"/>
-        <w:rPr>
-          <w:szCs w:val="22"/>
-          <w:lang w:val="sv-SE" w:eastAsia="sv-SE" w:bidi="ar-SA"/>
-        </w:rPr>
-      </w:pPr>
-      <w:hyperlink w:anchor="_Toc264449751" w:history="1">
         <w:r>
           <w:rPr>
             <w:rStyle w:val="Hyperlink"/>
             <w:lang w:val="sv-SE"/>
           </w:rPr>
-          <w:t>7</w:t>
-        </w:r>
-        <w:r>
-          <w:rPr>
-            <w:szCs w:val="22"/>
-            <w:lang w:val="sv-SE" w:eastAsia="sv-SE" w:bidi="ar-SA"/>
+          <w:t>Data vy</w:t>
+        </w:r>
+        <w:r>
+          <w:rPr>
+            <w:webHidden/>
           </w:rPr>
           <w:tab/>
         </w:r>
+        <w:r>
+          <w:rPr>
+            <w:webHidden/>
+          </w:rPr>
+          <w:fldChar w:fldCharType="begin"/>
+        </w:r>
+        <w:r>
+          <w:rPr>
+            <w:webHidden/>
+          </w:rPr>
+          <w:instrText xml:space="preserve"> PAGEREF _Toc264958076 \h </w:instrText>
+        </w:r>
+        <w:r>
+          <w:rPr>
+            <w:webHidden/>
+          </w:rPr>
+        </w:r>
+        <w:r>
+          <w:rPr>
+            <w:webHidden/>
+          </w:rPr>
+          <w:fldChar w:fldCharType="separate"/>
+        </w:r>
+        <w:r>
+          <w:rPr>
+            <w:webHidden/>
+          </w:rPr>
+          <w:t>17</w:t>
+        </w:r>
+        <w:r>
+          <w:rPr>
+            <w:webHidden/>
+          </w:rPr>
+          <w:fldChar w:fldCharType="end"/>
+        </w:r>
+      </w:hyperlink>
+    </w:p>
+    <w:p>
+      <w:pPr>
+        <w:pStyle w:val="TOC1"/>
+        <w:rPr>
+          <w:rFonts w:asciiTheme="minorHAnsi" w:eastAsiaTheme="minorEastAsia" w:hAnsiTheme="minorHAnsi" w:cstheme="minorBidi"/>
+          <w:szCs w:val="22"/>
+          <w:lang w:bidi="ar-SA"/>
+        </w:rPr>
+      </w:pPr>
+      <w:hyperlink w:anchor="_Toc264958077" w:history="1">
         <w:r>
           <w:rPr>
             <w:rStyle w:val="Hyperlink"/>
             <w:lang w:val="sv-SE"/>
           </w:rPr>
-          <w:t>Data vy</w:t>
-        </w:r>
-        <w:r>
-          <w:rPr>
-            <w:webHidden/>
+          <w:t>8</w:t>
+        </w:r>
+        <w:r>
+          <w:rPr>
+            <w:rFonts w:asciiTheme="minorHAnsi" w:eastAsiaTheme="minorEastAsia" w:hAnsiTheme="minorHAnsi" w:cstheme="minorBidi"/>
+            <w:szCs w:val="22"/>
+            <w:lang w:bidi="ar-SA"/>
           </w:rPr>
           <w:tab/>
         </w:r>
-        <w:r>
-          <w:rPr>
-            <w:webHidden/>
-          </w:rPr>
-          <w:fldChar w:fldCharType="begin"/>
-        </w:r>
-        <w:r>
-          <w:rPr>
-            <w:webHidden/>
-          </w:rPr>
-          <w:instrText xml:space="preserve"> PAGEREF _Toc264449751 \h </w:instrText>
-        </w:r>
-        <w:r>
-          <w:rPr>
-            <w:webHidden/>
-          </w:rPr>
-        </w:r>
-        <w:r>
-          <w:rPr>
-            <w:webHidden/>
-          </w:rPr>
-          <w:fldChar w:fldCharType="separate"/>
-        </w:r>
-        <w:r>
-          <w:rPr>
-            <w:webHidden/>
-          </w:rPr>
-          <w:t>18</w:t>
-        </w:r>
-        <w:r>
-          <w:rPr>
-            <w:webHidden/>
-          </w:rPr>
-          <w:fldChar w:fldCharType="end"/>
-        </w:r>
-      </w:hyperlink>
-    </w:p>
-    <w:p>
-      <w:pPr>
-        <w:pStyle w:val="TOC1"/>
-        <w:rPr>
-          <w:szCs w:val="22"/>
-          <w:lang w:val="sv-SE" w:eastAsia="sv-SE" w:bidi="ar-SA"/>
-        </w:rPr>
-      </w:pPr>
-      <w:hyperlink w:anchor="_Toc264449752" w:history="1">
         <w:r>
           <w:rPr>
             <w:rStyle w:val="Hyperlink"/>
             <w:lang w:val="sv-SE"/>
           </w:rPr>
-          <w:t>8</w:t>
-        </w:r>
-        <w:r>
-          <w:rPr>
+          <w:t>SLA</w:t>
+        </w:r>
+        <w:r>
+          <w:rPr>
+            <w:webHidden/>
+          </w:rPr>
+          <w:tab/>
+        </w:r>
+        <w:r>
+          <w:rPr>
+            <w:webHidden/>
+          </w:rPr>
+          <w:fldChar w:fldCharType="begin"/>
+        </w:r>
+        <w:r>
+          <w:rPr>
+            <w:webHidden/>
+          </w:rPr>
+          <w:instrText xml:space="preserve"> PAGEREF _Toc264958077 \h </w:instrText>
+        </w:r>
+        <w:r>
+          <w:rPr>
+            <w:webHidden/>
+          </w:rPr>
+        </w:r>
+        <w:r>
+          <w:rPr>
+            <w:webHidden/>
+          </w:rPr>
+          <w:fldChar w:fldCharType="separate"/>
+        </w:r>
+        <w:r>
+          <w:rPr>
+            <w:webHidden/>
+          </w:rPr>
+          <w:t>17</w:t>
+        </w:r>
+        <w:r>
+          <w:rPr>
+            <w:webHidden/>
+          </w:rPr>
+          <w:fldChar w:fldCharType="end"/>
+        </w:r>
+      </w:hyperlink>
+    </w:p>
+    <w:p>
+      <w:pPr>
+        <w:pStyle w:val="TOC1"/>
+        <w:rPr>
+          <w:rFonts w:asciiTheme="minorHAnsi" w:eastAsiaTheme="minorEastAsia" w:hAnsiTheme="minorHAnsi" w:cstheme="minorBidi"/>
+          <w:szCs w:val="22"/>
+          <w:lang w:bidi="ar-SA"/>
+        </w:rPr>
+      </w:pPr>
+      <w:hyperlink w:anchor="_Toc264958078" w:history="1">
+        <w:r>
+          <w:rPr>
+            <w:rStyle w:val="Hyperlink"/>
+            <w:iCs/>
+          </w:rPr>
+          <w:t>9</w:t>
+        </w:r>
+        <w:r>
+          <w:rPr>
+            <w:rFonts w:asciiTheme="minorHAnsi" w:eastAsiaTheme="minorEastAsia" w:hAnsiTheme="minorHAnsi" w:cstheme="minorBidi"/>
             <w:szCs w:val="22"/>
-            <w:lang w:val="sv-SE" w:eastAsia="sv-SE" w:bidi="ar-SA"/>
+            <w:lang w:bidi="ar-SA"/>
           </w:rPr>
           <w:tab/>
         </w:r>
@@ -2397,7 +2459,7 @@
             <w:rStyle w:val="Hyperlink"/>
             <w:lang w:val="sv-SE"/>
           </w:rPr>
-          <w:t>SLA</w:t>
+          <w:t>Kvalitet</w:t>
         </w:r>
         <w:r>
           <w:rPr>
@@ -2415,7 +2477,7 @@
           <w:rPr>
             <w:webHidden/>
           </w:rPr>
-          <w:instrText xml:space="preserve"> PAGEREF _Toc264449752 \h </w:instrText>
+          <w:instrText xml:space="preserve"> PAGEREF _Toc264958078 \h </w:instrText>
         </w:r>
         <w:r>
           <w:rPr>
@@ -2433,79 +2495,6 @@
             <w:webHidden/>
           </w:rPr>
           <w:t>18</w:t>
-        </w:r>
-        <w:r>
-          <w:rPr>
-            <w:webHidden/>
-          </w:rPr>
-          <w:fldChar w:fldCharType="end"/>
-        </w:r>
-      </w:hyperlink>
-    </w:p>
-    <w:p>
-      <w:pPr>
-        <w:pStyle w:val="TOC1"/>
-        <w:rPr>
-          <w:szCs w:val="22"/>
-          <w:lang w:val="sv-SE" w:eastAsia="sv-SE" w:bidi="ar-SA"/>
-        </w:rPr>
-      </w:pPr>
-      <w:hyperlink w:anchor="_Toc264449753" w:history="1">
-        <w:r>
-          <w:rPr>
-            <w:rStyle w:val="Hyperlink"/>
-            <w:iCs/>
-          </w:rPr>
-          <w:t>9</w:t>
-        </w:r>
-        <w:r>
-          <w:rPr>
-            <w:szCs w:val="22"/>
-            <w:lang w:val="sv-SE" w:eastAsia="sv-SE" w:bidi="ar-SA"/>
-          </w:rPr>
-          <w:tab/>
-        </w:r>
-        <w:r>
-          <w:rPr>
-            <w:rStyle w:val="Hyperlink"/>
-            <w:lang w:val="sv-SE"/>
-          </w:rPr>
-          <w:t>Kvalitet</w:t>
-        </w:r>
-        <w:r>
-          <w:rPr>
-            <w:webHidden/>
-          </w:rPr>
-          <w:tab/>
-        </w:r>
-        <w:r>
-          <w:rPr>
-            <w:webHidden/>
-          </w:rPr>
-          <w:fldChar w:fldCharType="begin"/>
-        </w:r>
-        <w:r>
-          <w:rPr>
-            <w:webHidden/>
-          </w:rPr>
-          <w:instrText xml:space="preserve"> PAGEREF _Toc264449753 \h </w:instrText>
-        </w:r>
-        <w:r>
-          <w:rPr>
-            <w:webHidden/>
-          </w:rPr>
-        </w:r>
-        <w:r>
-          <w:rPr>
-            <w:webHidden/>
-          </w:rPr>
-          <w:fldChar w:fldCharType="separate"/>
-        </w:r>
-        <w:r>
-          <w:rPr>
-            <w:webHidden/>
-          </w:rPr>
-          <w:t>19</w:t>
         </w:r>
         <w:r>
           <w:rPr>
@@ -2529,31 +2518,31 @@
           <w:szCs w:val="20"/>
           <w:lang w:val="sv-SE"/>
         </w:rPr>
+        <w:fldChar w:fldCharType="end"/>
+      </w:r>
+    </w:p>
+    <w:p>
+      <w:pPr>
+        <w:pStyle w:val="Heading1"/>
+        <w:rPr>
+          <w:lang w:val="sv-SE"/>
+        </w:rPr>
+      </w:pPr>
+      <w:bookmarkStart w:id="1" w:name="_Toc224717070"/>
+      <w:bookmarkStart w:id="2" w:name="_Toc449279798"/>
+      <w:bookmarkStart w:id="3" w:name="_Toc449499106"/>
+      <w:bookmarkStart w:id="4" w:name="_Toc449501275"/>
+      <w:bookmarkStart w:id="5" w:name="_Toc264958055"/>
+      <w:bookmarkEnd w:id="0"/>
+      <w:r>
+        <w:rPr>
+          <w:lang w:val="sv-SE"/>
+        </w:rPr>
         <w:lastRenderedPageBreak/>
-        <w:fldChar w:fldCharType="end"/>
-      </w:r>
-    </w:p>
-    <w:p>
-      <w:pPr>
-        <w:pStyle w:val="Heading1"/>
-        <w:rPr>
-          <w:lang w:val="sv-SE"/>
-        </w:rPr>
-      </w:pPr>
-      <w:bookmarkStart w:id="1" w:name="_Toc224717070"/>
-      <w:bookmarkStart w:id="2" w:name="_Toc264449729"/>
-      <w:bookmarkStart w:id="3" w:name="_Toc449279798"/>
-      <w:bookmarkStart w:id="4" w:name="_Toc449499106"/>
-      <w:bookmarkStart w:id="5" w:name="_Toc449501275"/>
-      <w:bookmarkEnd w:id="0"/>
-      <w:r>
-        <w:rPr>
-          <w:lang w:val="sv-SE"/>
-        </w:rPr>
         <w:t>Introduktion</w:t>
       </w:r>
       <w:bookmarkEnd w:id="1"/>
-      <w:bookmarkEnd w:id="2"/>
+      <w:bookmarkEnd w:id="5"/>
     </w:p>
     <w:p>
       <w:pPr>
@@ -2637,7 +2626,7 @@
       <w:bookmarkStart w:id="13" w:name="_Toc87687611"/>
       <w:bookmarkStart w:id="14" w:name="_Toc110227480"/>
       <w:bookmarkStart w:id="15" w:name="_Toc224717071"/>
-      <w:bookmarkStart w:id="16" w:name="_Toc264449730"/>
+      <w:bookmarkStart w:id="16" w:name="_Toc264958056"/>
       <w:r>
         <w:rPr>
           <w:lang w:val="sv-SE"/>
@@ -3104,13 +3093,13 @@
         </w:rPr>
       </w:pPr>
       <w:bookmarkStart w:id="17" w:name="_Toc224717073"/>
-      <w:bookmarkStart w:id="18" w:name="_Toc264449731"/>
       <w:r>
         <w:rPr>
           <w:lang w:val="sv-SE"/>
         </w:rPr>
         <w:br w:type="page"/>
       </w:r>
+      <w:bookmarkStart w:id="18" w:name="_Toc264958057"/>
       <w:r>
         <w:rPr>
           <w:lang w:val="sv-SE"/>
@@ -3121,9 +3110,9 @@
       <w:bookmarkEnd w:id="17"/>
       <w:bookmarkEnd w:id="18"/>
     </w:p>
+    <w:bookmarkEnd w:id="2"/>
     <w:bookmarkEnd w:id="3"/>
     <w:bookmarkEnd w:id="4"/>
-    <w:bookmarkEnd w:id="5"/>
     <w:bookmarkEnd w:id="6"/>
     <w:bookmarkEnd w:id="7"/>
     <w:bookmarkEnd w:id="8"/>
@@ -3227,7 +3216,7 @@
         </w:rPr>
       </w:pPr>
       <w:bookmarkStart w:id="19" w:name="_Toc224717074"/>
-      <w:bookmarkStart w:id="20" w:name="_Toc264449732"/>
+      <w:bookmarkStart w:id="20" w:name="_Toc264958058"/>
       <w:r>
         <w:rPr>
           <w:lang w:val="sv-SE"/>
@@ -3269,8 +3258,8 @@
       </w:pPr>
       <w:bookmarkStart w:id="21" w:name="_Toc179247304"/>
       <w:bookmarkStart w:id="22" w:name="_Toc224717075"/>
-      <w:bookmarkStart w:id="23" w:name="_Toc264449733"/>
-      <w:bookmarkStart w:id="24" w:name="_Toc87687616"/>
+      <w:bookmarkStart w:id="23" w:name="_Toc87687616"/>
+      <w:bookmarkStart w:id="24" w:name="_Toc264958059"/>
       <w:r>
         <w:rPr>
           <w:lang w:val="sv-SE"/>
@@ -3279,199 +3268,199 @@
       </w:r>
       <w:bookmarkEnd w:id="21"/>
       <w:bookmarkEnd w:id="22"/>
+      <w:bookmarkEnd w:id="24"/>
+    </w:p>
+    <w:p>
+      <w:pPr>
+        <w:rPr>
+          <w:rFonts w:ascii="Arial" w:hAnsi="Arial" w:cs="Arial"/>
+          <w:sz w:val="24"/>
+          <w:szCs w:val="24"/>
+          <w:lang w:val="sv-SE"/>
+        </w:rPr>
+      </w:pPr>
+      <w:r>
+        <w:rPr>
+          <w:rFonts w:ascii="Arial" w:hAnsi="Arial" w:cs="Arial"/>
+          <w:sz w:val="24"/>
+          <w:szCs w:val="24"/>
+          <w:lang w:val="sv-SE"/>
+        </w:rPr>
+        <w:t xml:space="preserve">Den principiella </w:t>
+      </w:r>
+      <w:r>
+        <w:rPr>
+          <w:rFonts w:ascii="Arial" w:hAnsi="Arial" w:cs="Arial"/>
+          <w:sz w:val="24"/>
+          <w:szCs w:val="24"/>
+          <w:lang w:val="sv-SE"/>
+        </w:rPr>
+        <w:t>in</w:t>
+      </w:r>
+      <w:r>
+        <w:rPr>
+          <w:rFonts w:ascii="Arial" w:hAnsi="Arial" w:cs="Arial"/>
+          <w:sz w:val="24"/>
+          <w:szCs w:val="24"/>
+          <w:lang w:val="sv-SE"/>
+        </w:rPr>
+        <w:t>ri</w:t>
+      </w:r>
+      <w:r>
+        <w:rPr>
+          <w:rFonts w:ascii="Arial" w:hAnsi="Arial" w:cs="Arial"/>
+          <w:sz w:val="24"/>
+          <w:szCs w:val="24"/>
+          <w:lang w:val="sv-SE"/>
+        </w:rPr>
+        <w:t>k</w:t>
+      </w:r>
+      <w:r>
+        <w:rPr>
+          <w:rFonts w:ascii="Arial" w:hAnsi="Arial" w:cs="Arial"/>
+          <w:sz w:val="24"/>
+          <w:szCs w:val="24"/>
+          <w:lang w:val="sv-SE"/>
+        </w:rPr>
+        <w:t>tningen är att använd</w:t>
+      </w:r>
+      <w:r>
+        <w:rPr>
+          <w:rFonts w:ascii="Arial" w:hAnsi="Arial" w:cs="Arial"/>
+          <w:sz w:val="24"/>
+          <w:szCs w:val="24"/>
+          <w:lang w:val="sv-SE"/>
+        </w:rPr>
+        <w:t>a</w:t>
+      </w:r>
+      <w:r>
+        <w:rPr>
+          <w:rFonts w:ascii="Arial" w:hAnsi="Arial" w:cs="Arial"/>
+          <w:sz w:val="24"/>
+          <w:szCs w:val="24"/>
+          <w:lang w:val="sv-SE"/>
+        </w:rPr>
+        <w:t xml:space="preserve"> open</w:t>
+      </w:r>
+      <w:r>
+        <w:rPr>
+          <w:rFonts w:ascii="Arial" w:hAnsi="Arial" w:cs="Arial"/>
+          <w:sz w:val="24"/>
+          <w:szCs w:val="24"/>
+          <w:lang w:val="sv-SE"/>
+        </w:rPr>
+        <w:t>-</w:t>
+      </w:r>
+      <w:r>
+        <w:rPr>
+          <w:rFonts w:ascii="Arial" w:hAnsi="Arial" w:cs="Arial"/>
+          <w:sz w:val="24"/>
+          <w:szCs w:val="24"/>
+          <w:lang w:val="sv-SE"/>
+        </w:rPr>
+        <w:t>source</w:t>
+      </w:r>
+      <w:r>
+        <w:rPr>
+          <w:rFonts w:ascii="Arial" w:hAnsi="Arial" w:cs="Arial"/>
+          <w:sz w:val="24"/>
+          <w:szCs w:val="24"/>
+          <w:lang w:val="sv-SE"/>
+        </w:rPr>
+        <w:t xml:space="preserve"> och Java plattformen på serversidan</w:t>
+      </w:r>
+      <w:r>
+        <w:rPr>
+          <w:rFonts w:ascii="Arial" w:hAnsi="Arial" w:cs="Arial"/>
+          <w:sz w:val="24"/>
+          <w:szCs w:val="24"/>
+          <w:lang w:val="sv-SE"/>
+        </w:rPr>
+        <w:t xml:space="preserve"> (</w:t>
+      </w:r>
+      <w:r>
+        <w:rPr>
+          <w:rFonts w:ascii="Arial" w:hAnsi="Arial" w:cs="Arial"/>
+          <w:sz w:val="24"/>
+          <w:szCs w:val="24"/>
+          <w:lang w:val="sv-SE"/>
+        </w:rPr>
+        <w:t xml:space="preserve">detta </w:t>
+      </w:r>
+      <w:r>
+        <w:rPr>
+          <w:rFonts w:ascii="Arial" w:hAnsi="Arial" w:cs="Arial"/>
+          <w:sz w:val="24"/>
+          <w:szCs w:val="24"/>
+          <w:lang w:val="sv-SE"/>
+        </w:rPr>
+        <w:t>i enlighet med 24</w:t>
+      </w:r>
+      <w:r>
+        <w:rPr>
+          <w:rFonts w:ascii="Arial" w:hAnsi="Arial" w:cs="Arial"/>
+          <w:sz w:val="24"/>
+          <w:szCs w:val="24"/>
+          <w:lang w:val="sv-SE"/>
+        </w:rPr>
+        <w:t>-</w:t>
+      </w:r>
+      <w:r>
+        <w:rPr>
+          <w:rFonts w:ascii="Arial" w:hAnsi="Arial" w:cs="Arial"/>
+          <w:sz w:val="24"/>
+          <w:szCs w:val="24"/>
+          <w:lang w:val="sv-SE"/>
+        </w:rPr>
+        <w:t>timmarsmyndigheten)</w:t>
+      </w:r>
+      <w:r>
+        <w:rPr>
+          <w:rFonts w:ascii="Arial" w:hAnsi="Arial" w:cs="Arial"/>
+          <w:sz w:val="24"/>
+          <w:szCs w:val="24"/>
+          <w:lang w:val="sv-SE"/>
+        </w:rPr>
+        <w:t xml:space="preserve">. </w:t>
+      </w:r>
+      <w:r>
+        <w:rPr>
+          <w:rFonts w:ascii="Arial" w:hAnsi="Arial" w:cs="Arial"/>
+          <w:sz w:val="24"/>
+          <w:szCs w:val="24"/>
+          <w:lang w:val="sv-SE"/>
+        </w:rPr>
+        <w:t>L</w:t>
+      </w:r>
+      <w:r>
+        <w:rPr>
+          <w:rFonts w:ascii="Arial" w:hAnsi="Arial" w:cs="Arial"/>
+          <w:sz w:val="24"/>
+          <w:szCs w:val="24"/>
+          <w:lang w:val="sv-SE"/>
+        </w:rPr>
+        <w:t xml:space="preserve">okala </w:t>
+      </w:r>
+      <w:r>
+        <w:rPr>
+          <w:rFonts w:ascii="Arial" w:hAnsi="Arial" w:cs="Arial"/>
+          <w:sz w:val="24"/>
+          <w:szCs w:val="24"/>
+          <w:lang w:val="sv-SE"/>
+        </w:rPr>
+        <w:t>avvikelser kommer att förekomma.</w:t>
+      </w:r>
+    </w:p>
+    <w:p>
+      <w:pPr>
+        <w:pStyle w:val="Heading2"/>
+        <w:rPr>
+          <w:lang w:val="sv-SE"/>
+        </w:rPr>
+      </w:pPr>
+      <w:bookmarkStart w:id="25" w:name="_Toc224717076"/>
+      <w:bookmarkStart w:id="26" w:name="_Toc264958060"/>
       <w:bookmarkEnd w:id="23"/>
-    </w:p>
-    <w:p>
-      <w:pPr>
-        <w:rPr>
-          <w:rFonts w:ascii="Arial" w:hAnsi="Arial" w:cs="Arial"/>
-          <w:sz w:val="24"/>
-          <w:szCs w:val="24"/>
-          <w:lang w:val="sv-SE"/>
-        </w:rPr>
-      </w:pPr>
-      <w:r>
-        <w:rPr>
-          <w:rFonts w:ascii="Arial" w:hAnsi="Arial" w:cs="Arial"/>
-          <w:sz w:val="24"/>
-          <w:szCs w:val="24"/>
-          <w:lang w:val="sv-SE"/>
-        </w:rPr>
-        <w:t xml:space="preserve">Den principiella </w:t>
-      </w:r>
-      <w:r>
-        <w:rPr>
-          <w:rFonts w:ascii="Arial" w:hAnsi="Arial" w:cs="Arial"/>
-          <w:sz w:val="24"/>
-          <w:szCs w:val="24"/>
-          <w:lang w:val="sv-SE"/>
-        </w:rPr>
-        <w:t>in</w:t>
-      </w:r>
-      <w:r>
-        <w:rPr>
-          <w:rFonts w:ascii="Arial" w:hAnsi="Arial" w:cs="Arial"/>
-          <w:sz w:val="24"/>
-          <w:szCs w:val="24"/>
-          <w:lang w:val="sv-SE"/>
-        </w:rPr>
-        <w:t>ri</w:t>
-      </w:r>
-      <w:r>
-        <w:rPr>
-          <w:rFonts w:ascii="Arial" w:hAnsi="Arial" w:cs="Arial"/>
-          <w:sz w:val="24"/>
-          <w:szCs w:val="24"/>
-          <w:lang w:val="sv-SE"/>
-        </w:rPr>
-        <w:t>k</w:t>
-      </w:r>
-      <w:r>
-        <w:rPr>
-          <w:rFonts w:ascii="Arial" w:hAnsi="Arial" w:cs="Arial"/>
-          <w:sz w:val="24"/>
-          <w:szCs w:val="24"/>
-          <w:lang w:val="sv-SE"/>
-        </w:rPr>
-        <w:t>tningen är att använd</w:t>
-      </w:r>
-      <w:r>
-        <w:rPr>
-          <w:rFonts w:ascii="Arial" w:hAnsi="Arial" w:cs="Arial"/>
-          <w:sz w:val="24"/>
-          <w:szCs w:val="24"/>
-          <w:lang w:val="sv-SE"/>
-        </w:rPr>
-        <w:t>a</w:t>
-      </w:r>
-      <w:r>
-        <w:rPr>
-          <w:rFonts w:ascii="Arial" w:hAnsi="Arial" w:cs="Arial"/>
-          <w:sz w:val="24"/>
-          <w:szCs w:val="24"/>
-          <w:lang w:val="sv-SE"/>
-        </w:rPr>
-        <w:t xml:space="preserve"> open</w:t>
-      </w:r>
-      <w:r>
-        <w:rPr>
-          <w:rFonts w:ascii="Arial" w:hAnsi="Arial" w:cs="Arial"/>
-          <w:sz w:val="24"/>
-          <w:szCs w:val="24"/>
-          <w:lang w:val="sv-SE"/>
-        </w:rPr>
-        <w:t>-</w:t>
-      </w:r>
-      <w:r>
-        <w:rPr>
-          <w:rFonts w:ascii="Arial" w:hAnsi="Arial" w:cs="Arial"/>
-          <w:sz w:val="24"/>
-          <w:szCs w:val="24"/>
-          <w:lang w:val="sv-SE"/>
-        </w:rPr>
-        <w:t>source</w:t>
-      </w:r>
-      <w:r>
-        <w:rPr>
-          <w:rFonts w:ascii="Arial" w:hAnsi="Arial" w:cs="Arial"/>
-          <w:sz w:val="24"/>
-          <w:szCs w:val="24"/>
-          <w:lang w:val="sv-SE"/>
-        </w:rPr>
-        <w:t xml:space="preserve"> och Java plattformen på serversidan</w:t>
-      </w:r>
-      <w:r>
-        <w:rPr>
-          <w:rFonts w:ascii="Arial" w:hAnsi="Arial" w:cs="Arial"/>
-          <w:sz w:val="24"/>
-          <w:szCs w:val="24"/>
-          <w:lang w:val="sv-SE"/>
-        </w:rPr>
-        <w:t xml:space="preserve"> (</w:t>
-      </w:r>
-      <w:r>
-        <w:rPr>
-          <w:rFonts w:ascii="Arial" w:hAnsi="Arial" w:cs="Arial"/>
-          <w:sz w:val="24"/>
-          <w:szCs w:val="24"/>
-          <w:lang w:val="sv-SE"/>
-        </w:rPr>
-        <w:t xml:space="preserve">detta </w:t>
-      </w:r>
-      <w:r>
-        <w:rPr>
-          <w:rFonts w:ascii="Arial" w:hAnsi="Arial" w:cs="Arial"/>
-          <w:sz w:val="24"/>
-          <w:szCs w:val="24"/>
-          <w:lang w:val="sv-SE"/>
-        </w:rPr>
-        <w:t>i enlighet med 24</w:t>
-      </w:r>
-      <w:r>
-        <w:rPr>
-          <w:rFonts w:ascii="Arial" w:hAnsi="Arial" w:cs="Arial"/>
-          <w:sz w:val="24"/>
-          <w:szCs w:val="24"/>
-          <w:lang w:val="sv-SE"/>
-        </w:rPr>
-        <w:t>-</w:t>
-      </w:r>
-      <w:r>
-        <w:rPr>
-          <w:rFonts w:ascii="Arial" w:hAnsi="Arial" w:cs="Arial"/>
-          <w:sz w:val="24"/>
-          <w:szCs w:val="24"/>
-          <w:lang w:val="sv-SE"/>
-        </w:rPr>
-        <w:t>timmarsmyndigheten)</w:t>
-      </w:r>
-      <w:r>
-        <w:rPr>
-          <w:rFonts w:ascii="Arial" w:hAnsi="Arial" w:cs="Arial"/>
-          <w:sz w:val="24"/>
-          <w:szCs w:val="24"/>
-          <w:lang w:val="sv-SE"/>
-        </w:rPr>
-        <w:t xml:space="preserve">. </w:t>
-      </w:r>
-      <w:r>
-        <w:rPr>
-          <w:rFonts w:ascii="Arial" w:hAnsi="Arial" w:cs="Arial"/>
-          <w:sz w:val="24"/>
-          <w:szCs w:val="24"/>
-          <w:lang w:val="sv-SE"/>
-        </w:rPr>
-        <w:t>L</w:t>
-      </w:r>
-      <w:r>
-        <w:rPr>
-          <w:rFonts w:ascii="Arial" w:hAnsi="Arial" w:cs="Arial"/>
-          <w:sz w:val="24"/>
-          <w:szCs w:val="24"/>
-          <w:lang w:val="sv-SE"/>
-        </w:rPr>
-        <w:t xml:space="preserve">okala </w:t>
-      </w:r>
-      <w:r>
-        <w:rPr>
-          <w:rFonts w:ascii="Arial" w:hAnsi="Arial" w:cs="Arial"/>
-          <w:sz w:val="24"/>
-          <w:szCs w:val="24"/>
-          <w:lang w:val="sv-SE"/>
-        </w:rPr>
-        <w:t>avvikelser kommer att förekomma.</w:t>
-      </w:r>
-    </w:p>
-    <w:p>
-      <w:pPr>
-        <w:pStyle w:val="Heading2"/>
-        <w:rPr>
-          <w:lang w:val="sv-SE"/>
-        </w:rPr>
-      </w:pPr>
-      <w:bookmarkStart w:id="25" w:name="_Toc224717076"/>
-      <w:bookmarkStart w:id="26" w:name="_Toc264449734"/>
-      <w:bookmarkEnd w:id="24"/>
       <w:r>
         <w:rPr>
           <w:lang w:val="sv-SE"/>
@@ -3619,7 +3608,7 @@
                 <v:shape id="_x0000_i1025" type="#_x0000_t75" style="width:342pt;height:159.75pt" o:ole="">
                   <v:imagedata r:id="rId9" o:title=""/>
                 </v:shape>
-                <o:OLEObject Type="Embed" ProgID="Visio.Drawing.11" ShapeID="_x0000_i1025" DrawAspect="Content" ObjectID="_1338644246" r:id="rId10"/>
+                <o:OLEObject Type="Embed" ProgID="Visio.Drawing.11" ShapeID="_x0000_i1025" DrawAspect="Content" ObjectID="_1338699898" r:id="rId10"/>
               </w:object>
             </w:r>
           </w:p>
@@ -3983,7 +3972,7 @@
         </w:rPr>
       </w:pPr>
       <w:bookmarkStart w:id="29" w:name="_Toc224717077"/>
-      <w:bookmarkStart w:id="30" w:name="_Toc264449735"/>
+      <w:bookmarkStart w:id="30" w:name="_Toc264958061"/>
       <w:r>
         <w:rPr>
           <w:lang w:val="sv-SE"/>
@@ -5006,7 +4995,7 @@
       <w:bookmarkStart w:id="31" w:name="_Toc87687620"/>
       <w:bookmarkStart w:id="32" w:name="_Toc110227490"/>
       <w:bookmarkStart w:id="33" w:name="_Toc224717078"/>
-      <w:bookmarkStart w:id="34" w:name="_Toc264449736"/>
+      <w:bookmarkStart w:id="34" w:name="_Toc264958062"/>
       <w:r>
         <w:rPr>
           <w:lang w:val="sv-SE"/>
@@ -5703,13 +5692,13 @@
       <w:bookmarkStart w:id="35" w:name="_Toc61343850"/>
       <w:bookmarkStart w:id="36" w:name="_Toc179247309"/>
       <w:bookmarkStart w:id="37" w:name="_Toc224717079"/>
-      <w:bookmarkStart w:id="38" w:name="_Toc264449737"/>
       <w:r>
         <w:rPr>
           <w:lang w:val="sv-SE"/>
         </w:rPr>
         <w:br w:type="page"/>
       </w:r>
+      <w:bookmarkStart w:id="38" w:name="_Toc264958063"/>
       <w:r>
         <w:rPr>
           <w:lang w:val="sv-SE"/>
@@ -5830,7 +5819,7 @@
       <w:bookmarkStart w:id="39" w:name="_Toc61343851"/>
       <w:bookmarkStart w:id="40" w:name="_Toc179247310"/>
       <w:bookmarkStart w:id="41" w:name="_Toc224717080"/>
-      <w:bookmarkStart w:id="42" w:name="_Toc264449738"/>
+      <w:bookmarkStart w:id="42" w:name="_Toc264958064"/>
       <w:r>
         <w:rPr>
           <w:lang w:val="sv-SE"/>
@@ -5957,20 +5946,20 @@
           <w:lang w:val="sv-SE"/>
         </w:rPr>
       </w:pPr>
-      <w:bookmarkStart w:id="43" w:name="_Toc264449739"/>
+      <w:bookmarkStart w:id="43" w:name="_Toc264958065"/>
       <w:r>
         <w:rPr>
           <w:lang w:val="sv-SE"/>
         </w:rPr>
         <w:t>Test</w:t>
       </w:r>
+      <w:r>
+        <w:rPr>
+          <w:lang w:val="sv-SE"/>
+        </w:rPr>
+        <w:t>barhet</w:t>
+      </w:r>
       <w:bookmarkEnd w:id="43"/>
-      <w:r>
-        <w:rPr>
-          <w:lang w:val="sv-SE"/>
-        </w:rPr>
-        <w:t>barhet</w:t>
-      </w:r>
     </w:p>
     <w:p>
       <w:pPr>
@@ -6043,7 +6032,7 @@
         </w:rPr>
       </w:pPr>
       <w:bookmarkStart w:id="44" w:name="_Toc224717082"/>
-      <w:bookmarkStart w:id="45" w:name="_Toc264449740"/>
+      <w:bookmarkStart w:id="45" w:name="_Toc264958066"/>
       <w:r>
         <w:rPr>
           <w:lang w:val="sv-SE"/>
@@ -6181,8 +6170,8 @@
       </w:pPr>
       <w:bookmarkStart w:id="46" w:name="_Toc224717083"/>
       <w:bookmarkStart w:id="47" w:name="_Toc224717218"/>
-      <w:bookmarkStart w:id="48" w:name="_Toc264449741"/>
-      <w:bookmarkStart w:id="49" w:name="_Toc224717087"/>
+      <w:bookmarkStart w:id="48" w:name="_Toc224717087"/>
+      <w:bookmarkStart w:id="49" w:name="_Toc264958067"/>
       <w:r>
         <w:rPr>
           <w:lang w:val="sv-SE"/>
@@ -6203,7 +6192,7 @@
         </w:rPr>
         <w:t xml:space="preserve"> (listning)</w:t>
       </w:r>
-      <w:bookmarkEnd w:id="48"/>
+      <w:bookmarkEnd w:id="49"/>
     </w:p>
     <w:p>
       <w:pPr>
@@ -6305,7 +6294,7 @@
       </w:pPr>
       <w:bookmarkStart w:id="50" w:name="_Toc224717084"/>
       <w:bookmarkStart w:id="51" w:name="_Toc224717219"/>
-      <w:bookmarkStart w:id="52" w:name="_Toc264449742"/>
+      <w:bookmarkStart w:id="52" w:name="_Toc264958068"/>
       <w:r>
         <w:rPr>
           <w:lang w:val="sv-SE"/>
@@ -6411,7 +6400,7 @@
           <w:lang w:val="sv-SE"/>
         </w:rPr>
       </w:pPr>
-      <w:bookmarkStart w:id="53" w:name="_Toc264449743"/>
+      <w:bookmarkStart w:id="53" w:name="_Toc264958069"/>
       <w:r>
         <w:rPr>
           <w:lang w:val="sv-SE"/>
@@ -6419,7 +6408,7 @@
         <w:lastRenderedPageBreak/>
         <w:t>Logisk</w:t>
       </w:r>
-      <w:bookmarkEnd w:id="49"/>
+      <w:bookmarkEnd w:id="48"/>
       <w:r>
         <w:rPr>
           <w:lang w:val="sv-SE"/>
@@ -6436,7 +6425,7 @@
         </w:rPr>
       </w:pPr>
       <w:bookmarkStart w:id="54" w:name="_Toc224717088"/>
-      <w:bookmarkStart w:id="55" w:name="_Toc264449744"/>
+      <w:bookmarkStart w:id="55" w:name="_Toc264958070"/>
       <w:r>
         <w:rPr>
           <w:lang w:val="sv-SE"/>
@@ -6481,7 +6470,7 @@
                 <v:shape id="_x0000_i1026" type="#_x0000_t75" style="width:388.5pt;height:573.75pt" o:ole="">
                   <v:imagedata r:id="rId12" o:title=""/>
                 </v:shape>
-                <o:OLEObject Type="Embed" ProgID="Visio.Drawing.11" ShapeID="_x0000_i1026" DrawAspect="Content" ObjectID="_1338644247" r:id="rId13"/>
+                <o:OLEObject Type="Embed" ProgID="Visio.Drawing.11" ShapeID="_x0000_i1026" DrawAspect="Content" ObjectID="_1338699899" r:id="rId13"/>
               </w:object>
             </w:r>
           </w:p>
@@ -6643,7 +6632,7 @@
         </w:rPr>
       </w:pPr>
       <w:bookmarkStart w:id="56" w:name="_Toc224717089"/>
-      <w:bookmarkStart w:id="57" w:name="_Toc264449745"/>
+      <w:bookmarkStart w:id="57" w:name="_Toc264958071"/>
       <w:r>
         <w:rPr>
           <w:lang w:val="sv-SE"/>
@@ -6881,7 +6870,7 @@
                 <v:shape id="_x0000_i1027" type="#_x0000_t75" style="width:388.5pt;height:159.75pt" o:ole="">
                   <v:imagedata r:id="rId14" o:title=""/>
                 </v:shape>
-                <o:OLEObject Type="Embed" ProgID="Visio.Drawing.11" ShapeID="_x0000_i1027" DrawAspect="Content" ObjectID="_1338644248" r:id="rId15"/>
+                <o:OLEObject Type="Embed" ProgID="Visio.Drawing.11" ShapeID="_x0000_i1027" DrawAspect="Content" ObjectID="_1338699900" r:id="rId15"/>
               </w:object>
             </w:r>
           </w:p>
@@ -7050,7 +7039,7 @@
         </w:rPr>
       </w:pPr>
       <w:bookmarkStart w:id="58" w:name="_Toc224717090"/>
-      <w:bookmarkStart w:id="59" w:name="_Toc264449746"/>
+      <w:bookmarkStart w:id="59" w:name="_Toc264958072"/>
       <w:r>
         <w:rPr>
           <w:lang w:val="sv-SE"/>
@@ -7092,7 +7081,7 @@
                 <v:shape id="_x0000_i1028" type="#_x0000_t75" style="width:386.25pt;height:235.5pt" o:ole="">
                   <v:imagedata r:id="rId16" o:title=""/>
                 </v:shape>
-                <o:OLEObject Type="Embed" ProgID="Visio.Drawing.11" ShapeID="_x0000_i1028" DrawAspect="Content" ObjectID="_1338644249" r:id="rId17"/>
+                <o:OLEObject Type="Embed" ProgID="Visio.Drawing.11" ShapeID="_x0000_i1028" DrawAspect="Content" ObjectID="_1338699901" r:id="rId17"/>
               </w:object>
             </w:r>
           </w:p>
@@ -7305,7 +7294,7 @@
         </w:rPr>
       </w:pPr>
       <w:bookmarkStart w:id="64" w:name="_Toc224717091"/>
-      <w:bookmarkStart w:id="65" w:name="_Toc264449747"/>
+      <w:bookmarkStart w:id="65" w:name="_Toc264958073"/>
       <w:bookmarkEnd w:id="62"/>
       <w:bookmarkEnd w:id="63"/>
       <w:r>
@@ -7490,7 +7479,7 @@
                 <v:shape id="_x0000_i1029" type="#_x0000_t75" style="width:365.25pt;height:427.5pt" o:ole="">
                   <v:imagedata r:id="rId18" o:title=""/>
                 </v:shape>
-                <o:OLEObject Type="Embed" ProgID="Visio.Drawing.11" ShapeID="_x0000_i1029" DrawAspect="Content" ObjectID="_1338644250" r:id="rId19"/>
+                <o:OLEObject Type="Embed" ProgID="Visio.Drawing.11" ShapeID="_x0000_i1029" DrawAspect="Content" ObjectID="_1338699902" r:id="rId19"/>
               </w:object>
             </w:r>
           </w:p>
@@ -7574,7 +7563,6 @@
           <w:lang w:val="sv-SE"/>
         </w:rPr>
       </w:pPr>
-      <w:bookmarkStart w:id="66" w:name="_Toc264449748"/>
       <w:r>
         <w:rPr>
           <w:lang w:val="sv-SE"/>
@@ -7588,7 +7576,6 @@
         </w:rPr>
         <w:t>Hämta köinformation för en person</w:t>
       </w:r>
-      <w:bookmarkEnd w:id="66"/>
     </w:p>
     <w:p>
       <w:pPr>
@@ -7801,7 +7788,7 @@
           <w:lang w:val="sv-SE"/>
         </w:rPr>
       </w:pPr>
-      <w:bookmarkStart w:id="67" w:name="_Toc224717093"/>
+      <w:bookmarkStart w:id="66" w:name="_Toc224717093"/>
     </w:p>
     <w:p>
       <w:pPr>
@@ -8219,7 +8206,7 @@
           <w:lang w:val="sv-SE"/>
         </w:rPr>
       </w:pPr>
-      <w:bookmarkStart w:id="68" w:name="_Toc264449749"/>
+      <w:bookmarkStart w:id="67" w:name="_Toc264958074"/>
       <w:r>
         <w:rPr>
           <w:lang w:val="sv-SE"/>
@@ -8233,14 +8220,14 @@
         </w:rPr>
         <w:t xml:space="preserve"> </w:t>
       </w:r>
+      <w:bookmarkEnd w:id="66"/>
+      <w:r>
+        <w:rPr>
+          <w:lang w:val="sv-SE"/>
+        </w:rPr>
+        <w:t>vy</w:t>
+      </w:r>
       <w:bookmarkEnd w:id="67"/>
-      <w:r>
-        <w:rPr>
-          <w:lang w:val="sv-SE"/>
-        </w:rPr>
-        <w:t>vy</w:t>
-      </w:r>
-      <w:bookmarkEnd w:id="68"/>
     </w:p>
     <w:tbl>
       <w:tblPr>
@@ -8357,6 +8344,12 @@
               </w:rPr>
               <w:t xml:space="preserve"> deployas.</w:t>
             </w:r>
+            <w:r>
+              <w:rPr>
+                <w:i/>
+              </w:rPr>
+              <w:t xml:space="preserve"> Detta är ett verklighetsnära exempel men kommer att förändras desto fler som ansluter sig (2010-06-22).</w:t>
+            </w:r>
           </w:p>
         </w:tc>
       </w:tr>
@@ -8401,8 +8394,8 @@
           <w:lang w:val="sv-SE"/>
         </w:rPr>
       </w:pPr>
-      <w:bookmarkStart w:id="69" w:name="_Toc224717094"/>
-      <w:bookmarkStart w:id="70" w:name="_Toc264449750"/>
+      <w:bookmarkStart w:id="68" w:name="_Toc224717094"/>
+      <w:bookmarkStart w:id="69" w:name="_Toc264958075"/>
       <w:r>
         <w:rPr>
           <w:lang w:val="sv-SE"/>
@@ -8410,8 +8403,8 @@
         <w:lastRenderedPageBreak/>
         <w:t>Fysisk Topologi</w:t>
       </w:r>
+      <w:bookmarkEnd w:id="68"/>
       <w:bookmarkEnd w:id="69"/>
-      <w:bookmarkEnd w:id="70"/>
     </w:p>
     <w:tbl>
       <w:tblPr>
@@ -8444,7 +8437,7 @@
                 <v:shape id="_x0000_i1030" type="#_x0000_t75" style="width:388.5pt;height:572.25pt" o:ole="">
                   <v:imagedata r:id="rId21" o:title=""/>
                 </v:shape>
-                <o:OLEObject Type="Embed" ProgID="Visio.Drawing.11" ShapeID="_x0000_i1030" DrawAspect="Content" ObjectID="_1338644251" r:id="rId22"/>
+                <o:OLEObject Type="Embed" ProgID="Visio.Drawing.11" ShapeID="_x0000_i1030" DrawAspect="Content" ObjectID="_1338699903" r:id="rId22"/>
               </w:object>
             </w:r>
           </w:p>
@@ -8469,6 +8462,19 @@
               </w:rPr>
               <w:t>* Beskriver hur datorerna kopplas ihop.</w:t>
             </w:r>
+            <w:r>
+              <w:rPr>
+                <w:i/>
+              </w:rPr>
+              <w:t xml:space="preserve"> Detta är ett verklighetsnära exempel men kommer att förändras desto fler som ansluter sig (2010-06-</w:t>
+            </w:r>
+            <w:r>
+              <w:rPr>
+                <w:i/>
+              </w:rPr>
+              <w:lastRenderedPageBreak/>
+              <w:t>22).</w:t>
+            </w:r>
           </w:p>
         </w:tc>
       </w:tr>
@@ -8498,7 +8504,7 @@
           <w:lang w:val="sv-SE"/>
         </w:rPr>
       </w:pPr>
-      <w:bookmarkStart w:id="71" w:name="_Toc179247343"/>
+      <w:bookmarkStart w:id="70" w:name="_Toc179247343"/>
     </w:p>
     <w:p>
       <w:pPr>
@@ -8507,22 +8513,22 @@
           <w:lang w:val="sv-SE"/>
         </w:rPr>
       </w:pPr>
-      <w:bookmarkStart w:id="72" w:name="_Toc224717096"/>
-      <w:bookmarkStart w:id="73" w:name="_Toc264449751"/>
+      <w:bookmarkStart w:id="71" w:name="_Toc224717096"/>
+      <w:bookmarkStart w:id="72" w:name="_Toc264958076"/>
       <w:r>
         <w:rPr>
           <w:lang w:val="sv-SE"/>
         </w:rPr>
         <w:t xml:space="preserve">Data </w:t>
       </w:r>
+      <w:bookmarkEnd w:id="71"/>
+      <w:r>
+        <w:rPr>
+          <w:lang w:val="sv-SE"/>
+        </w:rPr>
+        <w:t>vy</w:t>
+      </w:r>
       <w:bookmarkEnd w:id="72"/>
-      <w:r>
-        <w:rPr>
-          <w:lang w:val="sv-SE"/>
-        </w:rPr>
-        <w:t>vy</w:t>
-      </w:r>
-      <w:bookmarkEnd w:id="73"/>
     </w:p>
     <w:tbl>
       <w:tblPr>
@@ -8667,7 +8673,7 @@
         </w:rPr>
         <w:t xml:space="preserve">Scenario - Sommarställe: En person bor i Skåne men har landställe på Gotland, detta innebär att han/hon är listad i </w:t>
       </w:r>
-      <w:bookmarkStart w:id="74" w:name="_Toc224717097"/>
+      <w:bookmarkStart w:id="73" w:name="_Toc224717097"/>
       <w:r>
         <w:rPr>
           <w:rFonts w:ascii="Arial" w:hAnsi="Arial" w:cs="Arial"/>
@@ -8769,16 +8775,16 @@
           <w:lang w:val="sv-SE"/>
         </w:rPr>
       </w:pPr>
-      <w:bookmarkStart w:id="75" w:name="_Toc264449752"/>
-      <w:bookmarkEnd w:id="71"/>
+      <w:bookmarkStart w:id="74" w:name="_Toc264958077"/>
+      <w:bookmarkEnd w:id="70"/>
+      <w:bookmarkEnd w:id="73"/>
+      <w:r>
+        <w:rPr>
+          <w:lang w:val="sv-SE"/>
+        </w:rPr>
+        <w:t>SLA</w:t>
+      </w:r>
       <w:bookmarkEnd w:id="74"/>
-      <w:r>
-        <w:rPr>
-          <w:lang w:val="sv-SE"/>
-        </w:rPr>
-        <w:t>SLA</w:t>
-      </w:r>
-      <w:bookmarkEnd w:id="75"/>
     </w:p>
     <w:p>
       <w:pPr>
@@ -9055,6 +9061,7 @@
           <w:szCs w:val="24"/>
           <w:lang w:val="sv-SE"/>
         </w:rPr>
+        <w:lastRenderedPageBreak/>
         <w:t xml:space="preserve">Användningsfall </w:t>
       </w:r>
       <w:r>
@@ -9334,7 +9341,6 @@
           <w:szCs w:val="24"/>
           <w:lang w:val="sv-SE"/>
         </w:rPr>
-        <w:lastRenderedPageBreak/>
         <w:t>Testning</w:t>
       </w:r>
     </w:p>
@@ -9652,18 +9658,18 @@
           <w:iCs/>
         </w:rPr>
       </w:pPr>
-      <w:bookmarkStart w:id="76" w:name="_Toc179247344"/>
-      <w:bookmarkStart w:id="77" w:name="_Toc224717098"/>
-      <w:bookmarkStart w:id="78" w:name="_Toc264449753"/>
+      <w:bookmarkStart w:id="75" w:name="_Toc179247344"/>
+      <w:bookmarkStart w:id="76" w:name="_Toc224717098"/>
+      <w:bookmarkStart w:id="77" w:name="_Toc264958078"/>
       <w:r>
         <w:rPr>
           <w:lang w:val="sv-SE"/>
         </w:rPr>
         <w:t>Kvalitet</w:t>
       </w:r>
+      <w:bookmarkEnd w:id="75"/>
       <w:bookmarkEnd w:id="76"/>
       <w:bookmarkEnd w:id="77"/>
-      <w:bookmarkEnd w:id="78"/>
       <w:r>
         <w:rPr>
           <w:lang w:val="sv-SE"/>
@@ -9892,7 +9898,7 @@
         <w:rPr>
           <w:noProof/>
         </w:rPr>
-        <w:t>17</w:t>
+        <w:t>3</w:t>
       </w:r>
     </w:fldSimple>
     <w:r>
@@ -16638,7 +16644,7 @@
 </file>
 
 <file path=customXml/itemProps1.xml><?xml version="1.0" encoding="utf-8"?>
-<ds:datastoreItem xmlns:ds="http://schemas.openxmlformats.org/officeDocument/2006/customXml" ds:itemID="{6CAD8E0F-050E-45D6-930B-F403C0C989C8}">
+<ds:datastoreItem xmlns:ds="http://schemas.openxmlformats.org/officeDocument/2006/customXml" ds:itemID="{D0695E0A-4996-4FD5-85AD-5C61E278F31D}">
   <ds:schemaRefs>
     <ds:schemaRef ds:uri="http://schemas.openxmlformats.org/officeDocument/2006/bibliography"/>
   </ds:schemaRefs>

</xml_diff>